<commit_message>
Minor extension to docu.
</commit_message>
<xml_diff>
--- a/trunk/Documentation/MVVM Documentation.docx
+++ b/trunk/Documentation/MVVM Documentation.docx
@@ -4,7 +4,355 @@
   <w:body>
     <w:p>
       <w:pPr>
-        <w:pStyle w:val="berschrift3"/>
+        <w:pStyle w:val="Heading2"/>
+        <w:rPr>
+          <w:lang w:val="en-US"/>
+        </w:rPr>
+      </w:pPr>
+      <w:r>
+        <w:rPr>
+          <w:lang w:val="en-US"/>
+        </w:rPr>
+        <w:t>Validation</w:t>
+      </w:r>
+    </w:p>
+    <w:p>
+      <w:pPr>
+        <w:spacing w:after="0"/>
+        <w:rPr>
+          <w:lang w:val="en-US"/>
+        </w:rPr>
+      </w:pPr>
+      <w:r>
+        <w:rPr>
+          <w:lang w:val="en-US"/>
+        </w:rPr>
+        <w:t>There are two types of validations:</w:t>
+      </w:r>
+    </w:p>
+    <w:p>
+      <w:pPr>
+        <w:pStyle w:val="ListParagraph"/>
+        <w:numPr>
+          <w:ilvl w:val="0"/>
+          <w:numId w:val="4"/>
+        </w:numPr>
+        <w:ind w:left="567"/>
+        <w:rPr>
+          <w:lang w:val="en-US"/>
+        </w:rPr>
+      </w:pPr>
+      <w:r>
+        <w:rPr>
+          <w:rStyle w:val="SubtleEmphasis"/>
+          <w:lang w:val="en-US"/>
+        </w:rPr>
+        <w:t>Property validations</w:t>
+      </w:r>
+      <w:r>
+        <w:rPr>
+          <w:lang w:val="en-US"/>
+        </w:rPr>
+        <w:t xml:space="preserve"> are performed when the value of a property is about to change. The validation checks the new value the property is going to assume. If all property validations of a property succeed, the new value is written to the source object. Otherwise the new value is cached as the </w:t>
+      </w:r>
+      <w:r>
+        <w:rPr>
+          <w:rStyle w:val="SubtleEmphasis"/>
+        </w:rPr>
+        <w:t>pre-validation value</w:t>
+      </w:r>
+      <w:r>
+        <w:rPr>
+          <w:lang w:val="en-US"/>
+        </w:rPr>
+        <w:t xml:space="preserve"> of the property, but the source object remains unchanged.</w:t>
+      </w:r>
+    </w:p>
+    <w:p>
+      <w:pPr>
+        <w:pStyle w:val="ListParagraph"/>
+        <w:numPr>
+          <w:ilvl w:val="0"/>
+          <w:numId w:val="4"/>
+        </w:numPr>
+        <w:ind w:left="567"/>
+        <w:rPr>
+          <w:lang w:val="en-US"/>
+        </w:rPr>
+      </w:pPr>
+      <w:r>
+        <w:rPr>
+          <w:rStyle w:val="SubtleEmphasis"/>
+          <w:lang w:val="en-US"/>
+        </w:rPr>
+        <w:t>View model validations</w:t>
+      </w:r>
+      <w:r>
+        <w:rPr>
+          <w:lang w:val="en-US"/>
+        </w:rPr>
+        <w:t xml:space="preserve"> are performed every time the view model it targets or any of its descanting view models has changed (a property has changed or the validation state has changed). </w:t>
+      </w:r>
+      <w:r>
+        <w:rPr>
+          <w:lang w:val="en-US"/>
+        </w:rPr>
+        <w:t xml:space="preserve">It is important to note that view model validations are performed </w:t>
+      </w:r>
+      <w:r>
+        <w:rPr>
+          <w:rStyle w:val="SubtleEmphasis"/>
+          <w:lang w:val="en-US"/>
+        </w:rPr>
+        <w:t>after</w:t>
+      </w:r>
+      <w:r>
+        <w:rPr>
+          <w:lang w:val="en-US"/>
+        </w:rPr>
+        <w:t xml:space="preserve"> a property has changed which means they do not prevent the modification of the source objects. </w:t>
+      </w:r>
+    </w:p>
+    <w:p>
+      <w:pPr>
+        <w:pStyle w:val="Heading3"/>
+        <w:rPr>
+          <w:lang w:val="en-US"/>
+        </w:rPr>
+      </w:pPr>
+      <w:r>
+        <w:rPr>
+          <w:lang w:val="en-US"/>
+        </w:rPr>
+        <w:t>The validation process</w:t>
+      </w:r>
+    </w:p>
+    <w:p>
+      <w:pPr>
+        <w:spacing w:after="0"/>
+        <w:rPr>
+          <w:rStyle w:val="Strong"/>
+        </w:rPr>
+      </w:pPr>
+      <w:r>
+        <w:rPr>
+          <w:rStyle w:val="Strong"/>
+        </w:rPr>
+        <w:t>?</w:t>
+      </w:r>
+      <w:bookmarkStart w:id="0" w:name="_GoBack"/>
+      <w:r>
+        <w:rPr>
+          <w:rStyle w:val="Strong"/>
+        </w:rPr>
+        <w:t>??</w:t>
+      </w:r>
+      <w:bookmarkEnd w:id="0"/>
+    </w:p>
+    <w:p>
+      <w:pPr>
+        <w:spacing w:after="0"/>
+        <w:rPr>
+          <w:lang w:val="en-US"/>
+        </w:rPr>
+      </w:pPr>
+      <w:r>
+        <w:rPr>
+          <w:lang w:val="en-US"/>
+        </w:rPr>
+        <w:t>Trigger: T</w:t>
+      </w:r>
+      <w:r>
+        <w:rPr>
+          <w:lang w:val="en-US"/>
+        </w:rPr>
+        <w:t>he value o</w:t>
+      </w:r>
+      <w:r>
+        <w:rPr>
+          <w:lang w:val="en-US"/>
+        </w:rPr>
+        <w:t>f a property is about to change</w:t>
+      </w:r>
+    </w:p>
+    <w:p>
+      <w:pPr>
+        <w:spacing w:after="0"/>
+        <w:rPr>
+          <w:lang w:val="en-US"/>
+        </w:rPr>
+      </w:pPr>
+      <w:r>
+        <w:rPr>
+          <w:lang w:val="en-US"/>
+        </w:rPr>
+        <w:t xml:space="preserve">Steps: </w:t>
+      </w:r>
+    </w:p>
+    <w:p>
+      <w:pPr>
+        <w:pStyle w:val="ListParagraph"/>
+        <w:numPr>
+          <w:ilvl w:val="0"/>
+          <w:numId w:val="5"/>
+        </w:numPr>
+        <w:ind w:left="567"/>
+        <w:rPr>
+          <w:lang w:val="en-US"/>
+        </w:rPr>
+      </w:pPr>
+      <w:r>
+        <w:rPr>
+          <w:lang w:val="en-US"/>
+        </w:rPr>
+        <w:t>Call every validator that is defined for the changing property.</w:t>
+      </w:r>
+    </w:p>
+    <w:p>
+      <w:pPr>
+        <w:pStyle w:val="ListParagraph"/>
+        <w:numPr>
+          <w:ilvl w:val="0"/>
+          <w:numId w:val="5"/>
+        </w:numPr>
+        <w:ind w:left="567"/>
+        <w:rPr>
+          <w:lang w:val="en-US"/>
+        </w:rPr>
+      </w:pPr>
+      <w:r>
+        <w:rPr>
+          <w:lang w:val="en-US"/>
+        </w:rPr>
+        <w:t>Save the result of the validations (the validation state).</w:t>
+      </w:r>
+    </w:p>
+    <w:p>
+      <w:pPr>
+        <w:pStyle w:val="ListParagraph"/>
+        <w:numPr>
+          <w:ilvl w:val="0"/>
+          <w:numId w:val="5"/>
+        </w:numPr>
+        <w:ind w:left="567"/>
+        <w:rPr>
+          <w:lang w:val="en-US"/>
+        </w:rPr>
+      </w:pPr>
+      <w:r>
+        <w:rPr>
+          <w:lang w:val="en-US"/>
+        </w:rPr>
+        <w:t>If no validator added a validation error write the new value to the source object. This probably raises a property changed event.</w:t>
+      </w:r>
+    </w:p>
+    <w:p>
+      <w:pPr>
+        <w:pStyle w:val="ListParagraph"/>
+        <w:numPr>
+          <w:ilvl w:val="0"/>
+          <w:numId w:val="5"/>
+        </w:numPr>
+        <w:ind w:left="567"/>
+        <w:rPr>
+          <w:lang w:val="en-US"/>
+        </w:rPr>
+      </w:pPr>
+      <w:r>
+        <w:rPr>
+          <w:lang w:val="en-US"/>
+        </w:rPr>
+        <w:t>If the validation state has changed raise a validation changed event.</w:t>
+      </w:r>
+    </w:p>
+    <w:p>
+      <w:pPr>
+        <w:spacing w:after="0"/>
+        <w:rPr>
+          <w:rStyle w:val="Strong"/>
+        </w:rPr>
+      </w:pPr>
+      <w:r>
+        <w:rPr>
+          <w:rStyle w:val="Strong"/>
+        </w:rPr>
+        <w:t>Perform view model validations</w:t>
+      </w:r>
+    </w:p>
+    <w:p>
+      <w:pPr>
+        <w:spacing w:after="0"/>
+        <w:rPr>
+          <w:lang w:val="en-US"/>
+        </w:rPr>
+      </w:pPr>
+      <w:r>
+        <w:rPr>
+          <w:lang w:val="en-US"/>
+        </w:rPr>
+        <w:t>Steps:</w:t>
+      </w:r>
+    </w:p>
+    <w:p>
+      <w:pPr>
+        <w:pStyle w:val="ListParagraph"/>
+        <w:numPr>
+          <w:ilvl w:val="0"/>
+          <w:numId w:val="6"/>
+        </w:numPr>
+        <w:rPr>
+          <w:lang w:val="en-US"/>
+        </w:rPr>
+      </w:pPr>
+      <w:r>
+        <w:rPr>
+          <w:lang w:val="en-US"/>
+        </w:rPr>
+        <w:t>Execute all view model validations that are defined for the current VM.</w:t>
+      </w:r>
+    </w:p>
+    <w:p>
+      <w:pPr>
+        <w:pStyle w:val="ListParagraph"/>
+        <w:numPr>
+          <w:ilvl w:val="0"/>
+          <w:numId w:val="6"/>
+        </w:numPr>
+        <w:rPr>
+          <w:lang w:val="en-US"/>
+        </w:rPr>
+      </w:pPr>
+      <w:r>
+        <w:rPr>
+          <w:lang w:val="en-US"/>
+        </w:rPr>
+        <w:t>If the validation state has changed raise a validation changed event.</w:t>
+      </w:r>
+    </w:p>
+    <w:p>
+      <w:pPr>
+        <w:rPr>
+          <w:lang w:val="en-US"/>
+        </w:rPr>
+      </w:pPr>
+    </w:p>
+    <w:p>
+      <w:pPr>
+        <w:rPr>
+          <w:lang w:val="en-US"/>
+        </w:rPr>
+      </w:pPr>
+    </w:p>
+    <w:p>
+      <w:pPr>
+        <w:rPr>
+          <w:lang w:val="en-US"/>
+        </w:rPr>
+      </w:pPr>
+    </w:p>
+    <w:p>
+      <w:pPr>
+        <w:pStyle w:val="Heading3"/>
         <w:rPr>
           <w:lang w:val="en-US"/>
         </w:rPr>
@@ -30,18 +378,16 @@
             <v:path o:extrusionok="f" gradientshapeok="t" o:connecttype="rect"/>
             <o:lock v:ext="edit" aspectratio="t"/>
           </v:shapetype>
-          <v:shape id="_x0000_i1025" type="#_x0000_t75" style="width:453.05pt;height:239.1pt" o:ole="">
+          <v:shape id="_x0000_i1025" type="#_x0000_t75" style="width:453.3pt;height:239.15pt" o:ole="">
             <v:imagedata r:id="rId7" o:title=""/>
           </v:shape>
-          <o:OLEObject Type="Embed" ProgID="Visio.Drawing.11" ShapeID="_x0000_i1025" DrawAspect="Content" ObjectID="_1351075245" r:id="rId8"/>
+          <o:OLEObject Type="Embed" ProgID="Visio.Drawing.11" ShapeID="_x0000_i1025" DrawAspect="Content" ObjectID="_1351277004" r:id="rId8"/>
         </w:object>
       </w:r>
-      <w:bookmarkStart w:id="0" w:name="_GoBack"/>
-      <w:bookmarkEnd w:id="0"/>
-    </w:p>
-    <w:p>
-      <w:pPr>
-        <w:pStyle w:val="berschrift3"/>
+    </w:p>
+    <w:p>
+      <w:pPr>
+        <w:pStyle w:val="Heading3"/>
         <w:rPr>
           <w:lang w:val="en-US"/>
         </w:rPr>
@@ -80,7 +426,7 @@
     </w:p>
     <w:p>
       <w:pPr>
-        <w:pStyle w:val="Listenabsatz"/>
+        <w:pStyle w:val="ListParagraph"/>
         <w:numPr>
           <w:ilvl w:val="0"/>
           <w:numId w:val="1"/>
@@ -128,7 +474,7 @@
     </w:p>
     <w:p>
       <w:pPr>
-        <w:pStyle w:val="Listenabsatz"/>
+        <w:pStyle w:val="ListParagraph"/>
         <w:numPr>
           <w:ilvl w:val="1"/>
           <w:numId w:val="1"/>
@@ -146,7 +492,7 @@
     </w:p>
     <w:p>
       <w:pPr>
-        <w:pStyle w:val="Listenabsatz"/>
+        <w:pStyle w:val="ListParagraph"/>
         <w:numPr>
           <w:ilvl w:val="1"/>
           <w:numId w:val="1"/>
@@ -208,7 +554,7 @@
     </w:p>
     <w:p>
       <w:pPr>
-        <w:pStyle w:val="Listenabsatz"/>
+        <w:pStyle w:val="ListParagraph"/>
         <w:numPr>
           <w:ilvl w:val="1"/>
           <w:numId w:val="1"/>
@@ -238,7 +584,7 @@
     </w:p>
     <w:p>
       <w:pPr>
-        <w:pStyle w:val="Listenabsatz"/>
+        <w:pStyle w:val="ListParagraph"/>
         <w:numPr>
           <w:ilvl w:val="2"/>
           <w:numId w:val="1"/>
@@ -316,7 +662,7 @@
     </w:p>
     <w:p>
       <w:pPr>
-        <w:pStyle w:val="Listenabsatz"/>
+        <w:pStyle w:val="ListParagraph"/>
         <w:numPr>
           <w:ilvl w:val="2"/>
           <w:numId w:val="1"/>
@@ -352,7 +698,7 @@
     </w:p>
     <w:p>
       <w:pPr>
-        <w:pStyle w:val="Listenabsatz"/>
+        <w:pStyle w:val="ListParagraph"/>
         <w:numPr>
           <w:ilvl w:val="3"/>
           <w:numId w:val="1"/>
@@ -406,7 +752,7 @@
     </w:p>
     <w:p>
       <w:pPr>
-        <w:pStyle w:val="Listenabsatz"/>
+        <w:pStyle w:val="ListParagraph"/>
         <w:numPr>
           <w:ilvl w:val="3"/>
           <w:numId w:val="1"/>
@@ -430,7 +776,7 @@
     </w:p>
     <w:p>
       <w:pPr>
-        <w:pStyle w:val="Listenabsatz"/>
+        <w:pStyle w:val="ListParagraph"/>
         <w:numPr>
           <w:ilvl w:val="2"/>
           <w:numId w:val="1"/>
@@ -460,7 +806,7 @@
     </w:p>
     <w:p>
       <w:pPr>
-        <w:pStyle w:val="Listenabsatz"/>
+        <w:pStyle w:val="ListParagraph"/>
         <w:numPr>
           <w:ilvl w:val="3"/>
           <w:numId w:val="1"/>
@@ -502,7 +848,7 @@
     </w:p>
     <w:p>
       <w:pPr>
-        <w:pStyle w:val="Listenabsatz"/>
+        <w:pStyle w:val="ListParagraph"/>
         <w:numPr>
           <w:ilvl w:val="3"/>
           <w:numId w:val="1"/>
@@ -520,7 +866,7 @@
     </w:p>
     <w:p>
       <w:pPr>
-        <w:pStyle w:val="Listenabsatz"/>
+        <w:pStyle w:val="ListParagraph"/>
         <w:numPr>
           <w:ilvl w:val="2"/>
           <w:numId w:val="1"/>
@@ -556,7 +902,7 @@
     </w:p>
     <w:p>
       <w:pPr>
-        <w:pStyle w:val="Listenabsatz"/>
+        <w:pStyle w:val="ListParagraph"/>
         <w:numPr>
           <w:ilvl w:val="3"/>
           <w:numId w:val="1"/>
@@ -574,7 +920,7 @@
     </w:p>
     <w:p>
       <w:pPr>
-        <w:pStyle w:val="Listenabsatz"/>
+        <w:pStyle w:val="ListParagraph"/>
         <w:numPr>
           <w:ilvl w:val="3"/>
           <w:numId w:val="1"/>
@@ -592,7 +938,7 @@
     </w:p>
     <w:p>
       <w:pPr>
-        <w:pStyle w:val="Listenabsatz"/>
+        <w:pStyle w:val="ListParagraph"/>
         <w:numPr>
           <w:ilvl w:val="3"/>
           <w:numId w:val="1"/>
@@ -622,7 +968,7 @@
     </w:p>
     <w:p>
       <w:pPr>
-        <w:pStyle w:val="Listenabsatz"/>
+        <w:pStyle w:val="ListParagraph"/>
         <w:numPr>
           <w:ilvl w:val="0"/>
           <w:numId w:val="1"/>
@@ -652,7 +998,7 @@
     </w:p>
     <w:p>
       <w:pPr>
-        <w:pStyle w:val="Listenabsatz"/>
+        <w:pStyle w:val="ListParagraph"/>
         <w:numPr>
           <w:ilvl w:val="0"/>
           <w:numId w:val="1"/>
@@ -682,7 +1028,7 @@
     </w:p>
     <w:p>
       <w:pPr>
-        <w:pStyle w:val="berschrift4"/>
+        <w:pStyle w:val="Heading4"/>
         <w:rPr>
           <w:lang w:val="en-US"/>
         </w:rPr>
@@ -696,7 +1042,7 @@
       </w:r>
       <w:r>
         <w:rPr>
-          <w:rStyle w:val="SchwacheHervorhebung"/>
+          <w:rStyle w:val="SubtleEmphasis"/>
           <w:lang w:val="en-US"/>
         </w:rPr>
         <w:t>custom state</w:t>
@@ -709,7 +1055,7 @@
       </w:r>
       <w:r>
         <w:rPr>
-          <w:rStyle w:val="SchwacheHervorhebung"/>
+          <w:rStyle w:val="SubtleEmphasis"/>
           <w:lang w:val="en-US"/>
         </w:rPr>
         <w:t>full validations</w:t>
@@ -742,7 +1088,7 @@
     </w:p>
     <w:p>
       <w:pPr>
-        <w:pStyle w:val="Listenabsatz"/>
+        <w:pStyle w:val="ListParagraph"/>
         <w:numPr>
           <w:ilvl w:val="0"/>
           <w:numId w:val="2"/>
@@ -772,7 +1118,7 @@
     </w:p>
     <w:p>
       <w:pPr>
-        <w:pStyle w:val="Listenabsatz"/>
+        <w:pStyle w:val="ListParagraph"/>
         <w:numPr>
           <w:ilvl w:val="1"/>
           <w:numId w:val="2"/>
@@ -814,7 +1160,7 @@
     </w:p>
     <w:p>
       <w:pPr>
-        <w:pStyle w:val="Listenabsatz"/>
+        <w:pStyle w:val="ListParagraph"/>
         <w:numPr>
           <w:ilvl w:val="2"/>
           <w:numId w:val="2"/>
@@ -894,7 +1240,7 @@
     </w:p>
     <w:p>
       <w:pPr>
-        <w:pStyle w:val="Listenabsatz"/>
+        <w:pStyle w:val="ListParagraph"/>
         <w:numPr>
           <w:ilvl w:val="0"/>
           <w:numId w:val="3"/>
@@ -912,7 +1258,7 @@
     </w:p>
     <w:p>
       <w:pPr>
-        <w:pStyle w:val="Listenabsatz"/>
+        <w:pStyle w:val="ListParagraph"/>
         <w:numPr>
           <w:ilvl w:val="1"/>
           <w:numId w:val="3"/>
@@ -942,7 +1288,7 @@
     </w:p>
     <w:p>
       <w:pPr>
-        <w:pStyle w:val="Listenabsatz"/>
+        <w:pStyle w:val="ListParagraph"/>
         <w:numPr>
           <w:ilvl w:val="2"/>
           <w:numId w:val="3"/>
@@ -1090,6 +1436,297 @@
     </w:lvl>
   </w:abstractNum>
   <w:abstractNum w:abstractNumId="1">
+    <w:nsid w:val="1FFA7C75"/>
+    <w:multiLevelType w:val="hybridMultilevel"/>
+    <w:tmpl w:val="B67405C0"/>
+    <w:lvl w:ilvl="0" w:tplc="0C070001">
+      <w:start w:val="1"/>
+      <w:numFmt w:val="bullet"/>
+      <w:lvlText w:val=""/>
+      <w:lvlJc w:val="left"/>
+      <w:pPr>
+        <w:ind w:left="720" w:hanging="360"/>
+      </w:pPr>
+      <w:rPr>
+        <w:rFonts w:ascii="Symbol" w:hAnsi="Symbol" w:hint="default"/>
+      </w:rPr>
+    </w:lvl>
+    <w:lvl w:ilvl="1" w:tplc="0C070003" w:tentative="1">
+      <w:start w:val="1"/>
+      <w:numFmt w:val="bullet"/>
+      <w:lvlText w:val="o"/>
+      <w:lvlJc w:val="left"/>
+      <w:pPr>
+        <w:ind w:left="1440" w:hanging="360"/>
+      </w:pPr>
+      <w:rPr>
+        <w:rFonts w:ascii="Courier New" w:hAnsi="Courier New" w:cs="Courier New" w:hint="default"/>
+      </w:rPr>
+    </w:lvl>
+    <w:lvl w:ilvl="2" w:tplc="0C070005" w:tentative="1">
+      <w:start w:val="1"/>
+      <w:numFmt w:val="bullet"/>
+      <w:lvlText w:val=""/>
+      <w:lvlJc w:val="left"/>
+      <w:pPr>
+        <w:ind w:left="2160" w:hanging="360"/>
+      </w:pPr>
+      <w:rPr>
+        <w:rFonts w:ascii="Wingdings" w:hAnsi="Wingdings" w:hint="default"/>
+      </w:rPr>
+    </w:lvl>
+    <w:lvl w:ilvl="3" w:tplc="0C070001" w:tentative="1">
+      <w:start w:val="1"/>
+      <w:numFmt w:val="bullet"/>
+      <w:lvlText w:val=""/>
+      <w:lvlJc w:val="left"/>
+      <w:pPr>
+        <w:ind w:left="2880" w:hanging="360"/>
+      </w:pPr>
+      <w:rPr>
+        <w:rFonts w:ascii="Symbol" w:hAnsi="Symbol" w:hint="default"/>
+      </w:rPr>
+    </w:lvl>
+    <w:lvl w:ilvl="4" w:tplc="0C070003" w:tentative="1">
+      <w:start w:val="1"/>
+      <w:numFmt w:val="bullet"/>
+      <w:lvlText w:val="o"/>
+      <w:lvlJc w:val="left"/>
+      <w:pPr>
+        <w:ind w:left="3600" w:hanging="360"/>
+      </w:pPr>
+      <w:rPr>
+        <w:rFonts w:ascii="Courier New" w:hAnsi="Courier New" w:cs="Courier New" w:hint="default"/>
+      </w:rPr>
+    </w:lvl>
+    <w:lvl w:ilvl="5" w:tplc="0C070005" w:tentative="1">
+      <w:start w:val="1"/>
+      <w:numFmt w:val="bullet"/>
+      <w:lvlText w:val=""/>
+      <w:lvlJc w:val="left"/>
+      <w:pPr>
+        <w:ind w:left="4320" w:hanging="360"/>
+      </w:pPr>
+      <w:rPr>
+        <w:rFonts w:ascii="Wingdings" w:hAnsi="Wingdings" w:hint="default"/>
+      </w:rPr>
+    </w:lvl>
+    <w:lvl w:ilvl="6" w:tplc="0C070001" w:tentative="1">
+      <w:start w:val="1"/>
+      <w:numFmt w:val="bullet"/>
+      <w:lvlText w:val=""/>
+      <w:lvlJc w:val="left"/>
+      <w:pPr>
+        <w:ind w:left="5040" w:hanging="360"/>
+      </w:pPr>
+      <w:rPr>
+        <w:rFonts w:ascii="Symbol" w:hAnsi="Symbol" w:hint="default"/>
+      </w:rPr>
+    </w:lvl>
+    <w:lvl w:ilvl="7" w:tplc="0C070003" w:tentative="1">
+      <w:start w:val="1"/>
+      <w:numFmt w:val="bullet"/>
+      <w:lvlText w:val="o"/>
+      <w:lvlJc w:val="left"/>
+      <w:pPr>
+        <w:ind w:left="5760" w:hanging="360"/>
+      </w:pPr>
+      <w:rPr>
+        <w:rFonts w:ascii="Courier New" w:hAnsi="Courier New" w:cs="Courier New" w:hint="default"/>
+      </w:rPr>
+    </w:lvl>
+    <w:lvl w:ilvl="8" w:tplc="0C070005" w:tentative="1">
+      <w:start w:val="1"/>
+      <w:numFmt w:val="bullet"/>
+      <w:lvlText w:val=""/>
+      <w:lvlJc w:val="left"/>
+      <w:pPr>
+        <w:ind w:left="6480" w:hanging="360"/>
+      </w:pPr>
+      <w:rPr>
+        <w:rFonts w:ascii="Wingdings" w:hAnsi="Wingdings" w:hint="default"/>
+      </w:rPr>
+    </w:lvl>
+  </w:abstractNum>
+  <w:abstractNum w:abstractNumId="2">
+    <w:nsid w:val="3EF57CC9"/>
+    <w:multiLevelType w:val="hybridMultilevel"/>
+    <w:tmpl w:val="6CD49FD2"/>
+    <w:lvl w:ilvl="0" w:tplc="0C07000F">
+      <w:start w:val="1"/>
+      <w:numFmt w:val="decimal"/>
+      <w:lvlText w:val="%1."/>
+      <w:lvlJc w:val="left"/>
+      <w:pPr>
+        <w:ind w:left="720" w:hanging="360"/>
+      </w:pPr>
+      <w:rPr>
+        <w:rFonts w:hint="default"/>
+      </w:rPr>
+    </w:lvl>
+    <w:lvl w:ilvl="1" w:tplc="0C070019" w:tentative="1">
+      <w:start w:val="1"/>
+      <w:numFmt w:val="lowerLetter"/>
+      <w:lvlText w:val="%2."/>
+      <w:lvlJc w:val="left"/>
+      <w:pPr>
+        <w:ind w:left="1440" w:hanging="360"/>
+      </w:pPr>
+    </w:lvl>
+    <w:lvl w:ilvl="2" w:tplc="0C07001B" w:tentative="1">
+      <w:start w:val="1"/>
+      <w:numFmt w:val="lowerRoman"/>
+      <w:lvlText w:val="%3."/>
+      <w:lvlJc w:val="right"/>
+      <w:pPr>
+        <w:ind w:left="2160" w:hanging="180"/>
+      </w:pPr>
+    </w:lvl>
+    <w:lvl w:ilvl="3" w:tplc="0C07000F" w:tentative="1">
+      <w:start w:val="1"/>
+      <w:numFmt w:val="decimal"/>
+      <w:lvlText w:val="%4."/>
+      <w:lvlJc w:val="left"/>
+      <w:pPr>
+        <w:ind w:left="2880" w:hanging="360"/>
+      </w:pPr>
+    </w:lvl>
+    <w:lvl w:ilvl="4" w:tplc="0C070019" w:tentative="1">
+      <w:start w:val="1"/>
+      <w:numFmt w:val="lowerLetter"/>
+      <w:lvlText w:val="%5."/>
+      <w:lvlJc w:val="left"/>
+      <w:pPr>
+        <w:ind w:left="3600" w:hanging="360"/>
+      </w:pPr>
+    </w:lvl>
+    <w:lvl w:ilvl="5" w:tplc="0C07001B" w:tentative="1">
+      <w:start w:val="1"/>
+      <w:numFmt w:val="lowerRoman"/>
+      <w:lvlText w:val="%6."/>
+      <w:lvlJc w:val="right"/>
+      <w:pPr>
+        <w:ind w:left="4320" w:hanging="180"/>
+      </w:pPr>
+    </w:lvl>
+    <w:lvl w:ilvl="6" w:tplc="0C07000F" w:tentative="1">
+      <w:start w:val="1"/>
+      <w:numFmt w:val="decimal"/>
+      <w:lvlText w:val="%7."/>
+      <w:lvlJc w:val="left"/>
+      <w:pPr>
+        <w:ind w:left="5040" w:hanging="360"/>
+      </w:pPr>
+    </w:lvl>
+    <w:lvl w:ilvl="7" w:tplc="0C070019" w:tentative="1">
+      <w:start w:val="1"/>
+      <w:numFmt w:val="lowerLetter"/>
+      <w:lvlText w:val="%8."/>
+      <w:lvlJc w:val="left"/>
+      <w:pPr>
+        <w:ind w:left="5760" w:hanging="360"/>
+      </w:pPr>
+    </w:lvl>
+    <w:lvl w:ilvl="8" w:tplc="0C07001B" w:tentative="1">
+      <w:start w:val="1"/>
+      <w:numFmt w:val="lowerRoman"/>
+      <w:lvlText w:val="%9."/>
+      <w:lvlJc w:val="right"/>
+      <w:pPr>
+        <w:ind w:left="6480" w:hanging="180"/>
+      </w:pPr>
+    </w:lvl>
+  </w:abstractNum>
+  <w:abstractNum w:abstractNumId="3">
+    <w:nsid w:val="4062436A"/>
+    <w:multiLevelType w:val="hybridMultilevel"/>
+    <w:tmpl w:val="4E546E2C"/>
+    <w:lvl w:ilvl="0" w:tplc="0C07000F">
+      <w:start w:val="1"/>
+      <w:numFmt w:val="decimal"/>
+      <w:lvlText w:val="%1."/>
+      <w:lvlJc w:val="left"/>
+      <w:pPr>
+        <w:ind w:left="720" w:hanging="360"/>
+      </w:pPr>
+      <w:rPr>
+        <w:rFonts w:hint="default"/>
+      </w:rPr>
+    </w:lvl>
+    <w:lvl w:ilvl="1" w:tplc="0C070019" w:tentative="1">
+      <w:start w:val="1"/>
+      <w:numFmt w:val="lowerLetter"/>
+      <w:lvlText w:val="%2."/>
+      <w:lvlJc w:val="left"/>
+      <w:pPr>
+        <w:ind w:left="1440" w:hanging="360"/>
+      </w:pPr>
+    </w:lvl>
+    <w:lvl w:ilvl="2" w:tplc="0C07001B" w:tentative="1">
+      <w:start w:val="1"/>
+      <w:numFmt w:val="lowerRoman"/>
+      <w:lvlText w:val="%3."/>
+      <w:lvlJc w:val="right"/>
+      <w:pPr>
+        <w:ind w:left="2160" w:hanging="180"/>
+      </w:pPr>
+    </w:lvl>
+    <w:lvl w:ilvl="3" w:tplc="0C07000F" w:tentative="1">
+      <w:start w:val="1"/>
+      <w:numFmt w:val="decimal"/>
+      <w:lvlText w:val="%4."/>
+      <w:lvlJc w:val="left"/>
+      <w:pPr>
+        <w:ind w:left="2880" w:hanging="360"/>
+      </w:pPr>
+    </w:lvl>
+    <w:lvl w:ilvl="4" w:tplc="0C070019" w:tentative="1">
+      <w:start w:val="1"/>
+      <w:numFmt w:val="lowerLetter"/>
+      <w:lvlText w:val="%5."/>
+      <w:lvlJc w:val="left"/>
+      <w:pPr>
+        <w:ind w:left="3600" w:hanging="360"/>
+      </w:pPr>
+    </w:lvl>
+    <w:lvl w:ilvl="5" w:tplc="0C07001B" w:tentative="1">
+      <w:start w:val="1"/>
+      <w:numFmt w:val="lowerRoman"/>
+      <w:lvlText w:val="%6."/>
+      <w:lvlJc w:val="right"/>
+      <w:pPr>
+        <w:ind w:left="4320" w:hanging="180"/>
+      </w:pPr>
+    </w:lvl>
+    <w:lvl w:ilvl="6" w:tplc="0C07000F" w:tentative="1">
+      <w:start w:val="1"/>
+      <w:numFmt w:val="decimal"/>
+      <w:lvlText w:val="%7."/>
+      <w:lvlJc w:val="left"/>
+      <w:pPr>
+        <w:ind w:left="5040" w:hanging="360"/>
+      </w:pPr>
+    </w:lvl>
+    <w:lvl w:ilvl="7" w:tplc="0C070019" w:tentative="1">
+      <w:start w:val="1"/>
+      <w:numFmt w:val="lowerLetter"/>
+      <w:lvlText w:val="%8."/>
+      <w:lvlJc w:val="left"/>
+      <w:pPr>
+        <w:ind w:left="5760" w:hanging="360"/>
+      </w:pPr>
+    </w:lvl>
+    <w:lvl w:ilvl="8" w:tplc="0C07001B" w:tentative="1">
+      <w:start w:val="1"/>
+      <w:numFmt w:val="lowerRoman"/>
+      <w:lvlText w:val="%9."/>
+      <w:lvlJc w:val="right"/>
+      <w:pPr>
+        <w:ind w:left="6480" w:hanging="180"/>
+      </w:pPr>
+    </w:lvl>
+  </w:abstractNum>
+  <w:abstractNum w:abstractNumId="4">
     <w:nsid w:val="6A730EA0"/>
     <w:multiLevelType w:val="hybridMultilevel"/>
     <w:tmpl w:val="5832DF12"/>
@@ -1178,7 +1815,7 @@
       </w:pPr>
     </w:lvl>
   </w:abstractNum>
-  <w:abstractNum w:abstractNumId="2">
+  <w:abstractNum w:abstractNumId="5">
     <w:nsid w:val="75FE5E5B"/>
     <w:multiLevelType w:val="hybridMultilevel"/>
     <w:tmpl w:val="5832DF12"/>
@@ -1271,10 +1908,19 @@
     <w:abstractNumId w:val="0"/>
   </w:num>
   <w:num w:numId="2">
+    <w:abstractNumId w:val="5"/>
+  </w:num>
+  <w:num w:numId="3">
+    <w:abstractNumId w:val="4"/>
+  </w:num>
+  <w:num w:numId="4">
+    <w:abstractNumId w:val="1"/>
+  </w:num>
+  <w:num w:numId="5">
     <w:abstractNumId w:val="2"/>
   </w:num>
-  <w:num w:numId="3">
-    <w:abstractNumId w:val="1"/>
+  <w:num w:numId="6">
+    <w:abstractNumId w:val="3"/>
   </w:num>
 </w:numbering>
 </file>
@@ -1435,15 +2081,39 @@
     <w:lsdException w:name="Bibliography" w:uiPriority="37"/>
     <w:lsdException w:name="TOC Heading" w:uiPriority="39" w:qFormat="1"/>
   </w:latentStyles>
-  <w:style w:type="paragraph" w:default="1" w:styleId="Standard">
+  <w:style w:type="paragraph" w:default="1" w:styleId="Normal">
     <w:name w:val="Normal"/>
     <w:qFormat/>
   </w:style>
-  <w:style w:type="paragraph" w:styleId="berschrift3">
+  <w:style w:type="paragraph" w:styleId="Heading2">
+    <w:name w:val="heading 2"/>
+    <w:basedOn w:val="Normal"/>
+    <w:next w:val="Normal"/>
+    <w:link w:val="Heading2Char"/>
+    <w:uiPriority w:val="9"/>
+    <w:unhideWhenUsed/>
+    <w:qFormat/>
+    <w:rsid w:val="006B4313"/>
+    <w:pPr>
+      <w:keepNext/>
+      <w:keepLines/>
+      <w:spacing w:before="200" w:after="0"/>
+      <w:outlineLvl w:val="1"/>
+    </w:pPr>
+    <w:rPr>
+      <w:rFonts w:asciiTheme="majorHAnsi" w:eastAsiaTheme="majorEastAsia" w:hAnsiTheme="majorHAnsi" w:cstheme="majorBidi"/>
+      <w:b/>
+      <w:bCs/>
+      <w:color w:val="4F81BD" w:themeColor="accent1"/>
+      <w:sz w:val="26"/>
+      <w:szCs w:val="26"/>
+    </w:rPr>
+  </w:style>
+  <w:style w:type="paragraph" w:styleId="Heading3">
     <w:name w:val="heading 3"/>
-    <w:basedOn w:val="Standard"/>
-    <w:next w:val="Standard"/>
-    <w:link w:val="berschrift3Zchn"/>
+    <w:basedOn w:val="Normal"/>
+    <w:next w:val="Normal"/>
+    <w:link w:val="Heading3Char"/>
     <w:uiPriority w:val="9"/>
     <w:unhideWhenUsed/>
     <w:qFormat/>
@@ -1461,11 +2131,11 @@
       <w:color w:val="4F81BD" w:themeColor="accent1"/>
     </w:rPr>
   </w:style>
-  <w:style w:type="paragraph" w:styleId="berschrift4">
+  <w:style w:type="paragraph" w:styleId="Heading4">
     <w:name w:val="heading 4"/>
-    <w:basedOn w:val="Standard"/>
-    <w:next w:val="Standard"/>
-    <w:link w:val="berschrift4Zchn"/>
+    <w:basedOn w:val="Normal"/>
+    <w:next w:val="Normal"/>
+    <w:link w:val="Heading4Char"/>
     <w:uiPriority w:val="9"/>
     <w:unhideWhenUsed/>
     <w:qFormat/>
@@ -1485,12 +2155,13 @@
       <w:color w:val="4F81BD" w:themeColor="accent1"/>
     </w:rPr>
   </w:style>
-  <w:style w:type="character" w:default="1" w:styleId="Absatz-Standardschriftart">
+  <w:style w:type="character" w:default="1" w:styleId="DefaultParagraphFont">
     <w:name w:val="Default Paragraph Font"/>
     <w:uiPriority w:val="1"/>
+    <w:semiHidden/>
     <w:unhideWhenUsed/>
   </w:style>
-  <w:style w:type="table" w:default="1" w:styleId="NormaleTabelle">
+  <w:style w:type="table" w:default="1" w:styleId="TableNormal">
     <w:name w:val="Normal Table"/>
     <w:uiPriority w:val="99"/>
     <w:semiHidden/>
@@ -1505,16 +2176,16 @@
       </w:tblCellMar>
     </w:tblPr>
   </w:style>
-  <w:style w:type="numbering" w:default="1" w:styleId="KeineListe">
+  <w:style w:type="numbering" w:default="1" w:styleId="NoList">
     <w:name w:val="No List"/>
     <w:uiPriority w:val="99"/>
     <w:semiHidden/>
     <w:unhideWhenUsed/>
   </w:style>
-  <w:style w:type="character" w:customStyle="1" w:styleId="berschrift3Zchn">
-    <w:name w:val="Überschrift 3 Zchn"/>
-    <w:basedOn w:val="Absatz-Standardschriftart"/>
-    <w:link w:val="berschrift3"/>
+  <w:style w:type="character" w:customStyle="1" w:styleId="Heading3Char">
+    <w:name w:val="Heading 3 Char"/>
+    <w:basedOn w:val="DefaultParagraphFont"/>
+    <w:link w:val="Heading3"/>
     <w:uiPriority w:val="9"/>
     <w:rsid w:val="00C36142"/>
     <w:rPr>
@@ -1524,10 +2195,10 @@
       <w:color w:val="4F81BD" w:themeColor="accent1"/>
     </w:rPr>
   </w:style>
-  <w:style w:type="paragraph" w:styleId="Listenabsatz">
+  <w:style w:type="paragraph" w:styleId="ListParagraph">
     <w:name w:val="List Paragraph"/>
-    <w:basedOn w:val="Standard"/>
-    <w:link w:val="ListenabsatzZchn"/>
+    <w:basedOn w:val="Normal"/>
+    <w:link w:val="ListParagraphChar"/>
     <w:uiPriority w:val="34"/>
     <w:qFormat/>
     <w:rsid w:val="00C36142"/>
@@ -1536,9 +2207,9 @@
       <w:contextualSpacing/>
     </w:pPr>
   </w:style>
-  <w:style w:type="character" w:styleId="SchwacheHervorhebung">
+  <w:style w:type="character" w:styleId="SubtleEmphasis">
     <w:name w:val="Subtle Emphasis"/>
-    <w:basedOn w:val="Absatz-Standardschriftart"/>
+    <w:basedOn w:val="DefaultParagraphFont"/>
     <w:uiPriority w:val="19"/>
     <w:qFormat/>
     <w:rsid w:val="00C36142"/>
@@ -1550,7 +2221,7 @@
   </w:style>
   <w:style w:type="paragraph" w:customStyle="1" w:styleId="Objektreferenz">
     <w:name w:val="Objektreferenz"/>
-    <w:basedOn w:val="Standard"/>
+    <w:basedOn w:val="Normal"/>
     <w:link w:val="ObjektreferenzZchn"/>
     <w:qFormat/>
     <w:rsid w:val="001B2D3F"/>
@@ -1562,7 +2233,7 @@
   </w:style>
   <w:style w:type="paragraph" w:customStyle="1" w:styleId="Code">
     <w:name w:val="Code"/>
-    <w:basedOn w:val="Standard"/>
+    <w:basedOn w:val="Normal"/>
     <w:link w:val="CodeZchn"/>
     <w:qFormat/>
     <w:rsid w:val="001B2D3F"/>
@@ -1574,16 +2245,16 @@
       <w:lang w:val="en-US"/>
     </w:rPr>
   </w:style>
-  <w:style w:type="character" w:customStyle="1" w:styleId="ListenabsatzZchn">
-    <w:name w:val="Listenabsatz Zchn"/>
-    <w:basedOn w:val="Absatz-Standardschriftart"/>
-    <w:link w:val="Listenabsatz"/>
+  <w:style w:type="character" w:customStyle="1" w:styleId="ListParagraphChar">
+    <w:name w:val="List Paragraph Char"/>
+    <w:basedOn w:val="DefaultParagraphFont"/>
+    <w:link w:val="ListParagraph"/>
     <w:uiPriority w:val="34"/>
     <w:rsid w:val="00C36142"/>
   </w:style>
   <w:style w:type="character" w:customStyle="1" w:styleId="ObjektreferenzZchn">
     <w:name w:val="Objektreferenz Zchn"/>
-    <w:basedOn w:val="ListenabsatzZchn"/>
+    <w:basedOn w:val="ListParagraphChar"/>
     <w:link w:val="Objektreferenz"/>
     <w:rsid w:val="001B2D3F"/>
     <w:rPr>
@@ -1592,10 +2263,10 @@
       <w:lang w:val="en-US"/>
     </w:rPr>
   </w:style>
-  <w:style w:type="character" w:customStyle="1" w:styleId="berschrift4Zchn">
-    <w:name w:val="Überschrift 4 Zchn"/>
-    <w:basedOn w:val="Absatz-Standardschriftart"/>
-    <w:link w:val="berschrift4"/>
+  <w:style w:type="character" w:customStyle="1" w:styleId="Heading4Char">
+    <w:name w:val="Heading 4 Char"/>
+    <w:basedOn w:val="DefaultParagraphFont"/>
+    <w:link w:val="Heading4"/>
     <w:uiPriority w:val="9"/>
     <w:rsid w:val="00A55F0F"/>
     <w:rPr>
@@ -1609,7 +2280,7 @@
   </w:style>
   <w:style w:type="character" w:customStyle="1" w:styleId="CodeZchn">
     <w:name w:val="Code Zchn"/>
-    <w:basedOn w:val="ListenabsatzZchn"/>
+    <w:basedOn w:val="ListParagraphChar"/>
     <w:link w:val="Code"/>
     <w:rsid w:val="001B2D3F"/>
     <w:rPr>
@@ -1618,6 +2289,32 @@
       <w:sz w:val="20"/>
       <w:szCs w:val="20"/>
       <w:lang w:val="en-US"/>
+    </w:rPr>
+  </w:style>
+  <w:style w:type="character" w:customStyle="1" w:styleId="Heading2Char">
+    <w:name w:val="Heading 2 Char"/>
+    <w:basedOn w:val="DefaultParagraphFont"/>
+    <w:link w:val="Heading2"/>
+    <w:uiPriority w:val="9"/>
+    <w:rsid w:val="006B4313"/>
+    <w:rPr>
+      <w:rFonts w:asciiTheme="majorHAnsi" w:eastAsiaTheme="majorEastAsia" w:hAnsiTheme="majorHAnsi" w:cstheme="majorBidi"/>
+      <w:b/>
+      <w:bCs/>
+      <w:color w:val="4F81BD" w:themeColor="accent1"/>
+      <w:sz w:val="26"/>
+      <w:szCs w:val="26"/>
+    </w:rPr>
+  </w:style>
+  <w:style w:type="character" w:styleId="Strong">
+    <w:name w:val="Strong"/>
+    <w:basedOn w:val="DefaultParagraphFont"/>
+    <w:uiPriority w:val="22"/>
+    <w:qFormat/>
+    <w:rsid w:val="00B02B66"/>
+    <w:rPr>
+      <w:b/>
+      <w:bCs/>
     </w:rPr>
   </w:style>
 </w:styles>
@@ -1779,15 +2476,39 @@
     <w:lsdException w:name="Bibliography" w:uiPriority="37"/>
     <w:lsdException w:name="TOC Heading" w:uiPriority="39" w:qFormat="1"/>
   </w:latentStyles>
-  <w:style w:type="paragraph" w:default="1" w:styleId="Standard">
+  <w:style w:type="paragraph" w:default="1" w:styleId="Normal">
     <w:name w:val="Normal"/>
     <w:qFormat/>
   </w:style>
-  <w:style w:type="paragraph" w:styleId="berschrift3">
+  <w:style w:type="paragraph" w:styleId="Heading2">
+    <w:name w:val="heading 2"/>
+    <w:basedOn w:val="Normal"/>
+    <w:next w:val="Normal"/>
+    <w:link w:val="Heading2Char"/>
+    <w:uiPriority w:val="9"/>
+    <w:unhideWhenUsed/>
+    <w:qFormat/>
+    <w:rsid w:val="006B4313"/>
+    <w:pPr>
+      <w:keepNext/>
+      <w:keepLines/>
+      <w:spacing w:before="200" w:after="0"/>
+      <w:outlineLvl w:val="1"/>
+    </w:pPr>
+    <w:rPr>
+      <w:rFonts w:asciiTheme="majorHAnsi" w:eastAsiaTheme="majorEastAsia" w:hAnsiTheme="majorHAnsi" w:cstheme="majorBidi"/>
+      <w:b/>
+      <w:bCs/>
+      <w:color w:val="4F81BD" w:themeColor="accent1"/>
+      <w:sz w:val="26"/>
+      <w:szCs w:val="26"/>
+    </w:rPr>
+  </w:style>
+  <w:style w:type="paragraph" w:styleId="Heading3">
     <w:name w:val="heading 3"/>
-    <w:basedOn w:val="Standard"/>
-    <w:next w:val="Standard"/>
-    <w:link w:val="berschrift3Zchn"/>
+    <w:basedOn w:val="Normal"/>
+    <w:next w:val="Normal"/>
+    <w:link w:val="Heading3Char"/>
     <w:uiPriority w:val="9"/>
     <w:unhideWhenUsed/>
     <w:qFormat/>
@@ -1805,11 +2526,11 @@
       <w:color w:val="4F81BD" w:themeColor="accent1"/>
     </w:rPr>
   </w:style>
-  <w:style w:type="paragraph" w:styleId="berschrift4">
+  <w:style w:type="paragraph" w:styleId="Heading4">
     <w:name w:val="heading 4"/>
-    <w:basedOn w:val="Standard"/>
-    <w:next w:val="Standard"/>
-    <w:link w:val="berschrift4Zchn"/>
+    <w:basedOn w:val="Normal"/>
+    <w:next w:val="Normal"/>
+    <w:link w:val="Heading4Char"/>
     <w:uiPriority w:val="9"/>
     <w:unhideWhenUsed/>
     <w:qFormat/>
@@ -1829,12 +2550,13 @@
       <w:color w:val="4F81BD" w:themeColor="accent1"/>
     </w:rPr>
   </w:style>
-  <w:style w:type="character" w:default="1" w:styleId="Absatz-Standardschriftart">
+  <w:style w:type="character" w:default="1" w:styleId="DefaultParagraphFont">
     <w:name w:val="Default Paragraph Font"/>
     <w:uiPriority w:val="1"/>
+    <w:semiHidden/>
     <w:unhideWhenUsed/>
   </w:style>
-  <w:style w:type="table" w:default="1" w:styleId="NormaleTabelle">
+  <w:style w:type="table" w:default="1" w:styleId="TableNormal">
     <w:name w:val="Normal Table"/>
     <w:uiPriority w:val="99"/>
     <w:semiHidden/>
@@ -1849,16 +2571,16 @@
       </w:tblCellMar>
     </w:tblPr>
   </w:style>
-  <w:style w:type="numbering" w:default="1" w:styleId="KeineListe">
+  <w:style w:type="numbering" w:default="1" w:styleId="NoList">
     <w:name w:val="No List"/>
     <w:uiPriority w:val="99"/>
     <w:semiHidden/>
     <w:unhideWhenUsed/>
   </w:style>
-  <w:style w:type="character" w:customStyle="1" w:styleId="berschrift3Zchn">
-    <w:name w:val="Überschrift 3 Zchn"/>
-    <w:basedOn w:val="Absatz-Standardschriftart"/>
-    <w:link w:val="berschrift3"/>
+  <w:style w:type="character" w:customStyle="1" w:styleId="Heading3Char">
+    <w:name w:val="Heading 3 Char"/>
+    <w:basedOn w:val="DefaultParagraphFont"/>
+    <w:link w:val="Heading3"/>
     <w:uiPriority w:val="9"/>
     <w:rsid w:val="00C36142"/>
     <w:rPr>
@@ -1868,10 +2590,10 @@
       <w:color w:val="4F81BD" w:themeColor="accent1"/>
     </w:rPr>
   </w:style>
-  <w:style w:type="paragraph" w:styleId="Listenabsatz">
+  <w:style w:type="paragraph" w:styleId="ListParagraph">
     <w:name w:val="List Paragraph"/>
-    <w:basedOn w:val="Standard"/>
-    <w:link w:val="ListenabsatzZchn"/>
+    <w:basedOn w:val="Normal"/>
+    <w:link w:val="ListParagraphChar"/>
     <w:uiPriority w:val="34"/>
     <w:qFormat/>
     <w:rsid w:val="00C36142"/>
@@ -1880,9 +2602,9 @@
       <w:contextualSpacing/>
     </w:pPr>
   </w:style>
-  <w:style w:type="character" w:styleId="SchwacheHervorhebung">
+  <w:style w:type="character" w:styleId="SubtleEmphasis">
     <w:name w:val="Subtle Emphasis"/>
-    <w:basedOn w:val="Absatz-Standardschriftart"/>
+    <w:basedOn w:val="DefaultParagraphFont"/>
     <w:uiPriority w:val="19"/>
     <w:qFormat/>
     <w:rsid w:val="00C36142"/>
@@ -1894,7 +2616,7 @@
   </w:style>
   <w:style w:type="paragraph" w:customStyle="1" w:styleId="Objektreferenz">
     <w:name w:val="Objektreferenz"/>
-    <w:basedOn w:val="Standard"/>
+    <w:basedOn w:val="Normal"/>
     <w:link w:val="ObjektreferenzZchn"/>
     <w:qFormat/>
     <w:rsid w:val="001B2D3F"/>
@@ -1906,7 +2628,7 @@
   </w:style>
   <w:style w:type="paragraph" w:customStyle="1" w:styleId="Code">
     <w:name w:val="Code"/>
-    <w:basedOn w:val="Standard"/>
+    <w:basedOn w:val="Normal"/>
     <w:link w:val="CodeZchn"/>
     <w:qFormat/>
     <w:rsid w:val="001B2D3F"/>
@@ -1918,16 +2640,16 @@
       <w:lang w:val="en-US"/>
     </w:rPr>
   </w:style>
-  <w:style w:type="character" w:customStyle="1" w:styleId="ListenabsatzZchn">
-    <w:name w:val="Listenabsatz Zchn"/>
-    <w:basedOn w:val="Absatz-Standardschriftart"/>
-    <w:link w:val="Listenabsatz"/>
+  <w:style w:type="character" w:customStyle="1" w:styleId="ListParagraphChar">
+    <w:name w:val="List Paragraph Char"/>
+    <w:basedOn w:val="DefaultParagraphFont"/>
+    <w:link w:val="ListParagraph"/>
     <w:uiPriority w:val="34"/>
     <w:rsid w:val="00C36142"/>
   </w:style>
   <w:style w:type="character" w:customStyle="1" w:styleId="ObjektreferenzZchn">
     <w:name w:val="Objektreferenz Zchn"/>
-    <w:basedOn w:val="ListenabsatzZchn"/>
+    <w:basedOn w:val="ListParagraphChar"/>
     <w:link w:val="Objektreferenz"/>
     <w:rsid w:val="001B2D3F"/>
     <w:rPr>
@@ -1936,10 +2658,10 @@
       <w:lang w:val="en-US"/>
     </w:rPr>
   </w:style>
-  <w:style w:type="character" w:customStyle="1" w:styleId="berschrift4Zchn">
-    <w:name w:val="Überschrift 4 Zchn"/>
-    <w:basedOn w:val="Absatz-Standardschriftart"/>
-    <w:link w:val="berschrift4"/>
+  <w:style w:type="character" w:customStyle="1" w:styleId="Heading4Char">
+    <w:name w:val="Heading 4 Char"/>
+    <w:basedOn w:val="DefaultParagraphFont"/>
+    <w:link w:val="Heading4"/>
     <w:uiPriority w:val="9"/>
     <w:rsid w:val="00A55F0F"/>
     <w:rPr>
@@ -1953,7 +2675,7 @@
   </w:style>
   <w:style w:type="character" w:customStyle="1" w:styleId="CodeZchn">
     <w:name w:val="Code Zchn"/>
-    <w:basedOn w:val="ListenabsatzZchn"/>
+    <w:basedOn w:val="ListParagraphChar"/>
     <w:link w:val="Code"/>
     <w:rsid w:val="001B2D3F"/>
     <w:rPr>
@@ -1962,6 +2684,32 @@
       <w:sz w:val="20"/>
       <w:szCs w:val="20"/>
       <w:lang w:val="en-US"/>
+    </w:rPr>
+  </w:style>
+  <w:style w:type="character" w:customStyle="1" w:styleId="Heading2Char">
+    <w:name w:val="Heading 2 Char"/>
+    <w:basedOn w:val="DefaultParagraphFont"/>
+    <w:link w:val="Heading2"/>
+    <w:uiPriority w:val="9"/>
+    <w:rsid w:val="006B4313"/>
+    <w:rPr>
+      <w:rFonts w:asciiTheme="majorHAnsi" w:eastAsiaTheme="majorEastAsia" w:hAnsiTheme="majorHAnsi" w:cstheme="majorBidi"/>
+      <w:b/>
+      <w:bCs/>
+      <w:color w:val="4F81BD" w:themeColor="accent1"/>
+      <w:sz w:val="26"/>
+      <w:szCs w:val="26"/>
+    </w:rPr>
+  </w:style>
+  <w:style w:type="character" w:styleId="Strong">
+    <w:name w:val="Strong"/>
+    <w:basedOn w:val="DefaultParagraphFont"/>
+    <w:uiPriority w:val="22"/>
+    <w:qFormat/>
+    <w:rsid w:val="00B02B66"/>
+    <w:rPr>
+      <w:b/>
+      <w:bCs/>
     </w:rPr>
   </w:style>
 </w:styles>

</xml_diff>

<commit_message>
Updated docu with short explanation of behaviors.
</commit_message>
<xml_diff>
--- a/trunk/Documentation/MVVM Documentation.docx
+++ b/trunk/Documentation/MVVM Documentation.docx
@@ -2400,8 +2400,6 @@
               </w:rPr>
               <w:t>owner</w:t>
             </w:r>
-            <w:bookmarkStart w:id="0" w:name="_GoBack"/>
-            <w:bookmarkEnd w:id="0"/>
             <w:r>
               <w:rPr>
                 <w:lang w:val="en-US"/>
@@ -2653,6 +2651,7 @@
       <w:r>
         <w:rPr>
           <w:rStyle w:val="IntenseEmphasis"/>
+          <w:lang w:val="en-US"/>
         </w:rPr>
         <w:t>Example 1:</w:t>
       </w:r>
@@ -2702,10 +2701,10 @@
             <v:path o:extrusionok="f" gradientshapeok="t" o:connecttype="rect"/>
             <o:lock v:ext="edit" aspectratio="t"/>
           </v:shapetype>
-          <v:shape id="_x0000_i1027" type="#_x0000_t75" style="width:143.35pt;height:100.8pt" o:ole="">
-            <v:imagedata r:id="rId7" o:title=""/>
+          <v:shape id="_x0000_i1025" type="#_x0000_t75" style="width:143.35pt;height:100.8pt" o:ole="">
+            <v:imagedata r:id="rId8" o:title=""/>
           </v:shape>
-          <o:OLEObject Type="Embed" ProgID="Visio.Drawing.11" ShapeID="_x0000_i1027" DrawAspect="Content" ObjectID="_1351441279" r:id="rId8"/>
+          <o:OLEObject Type="Embed" ProgID="Visio.Drawing.11" ShapeID="_x0000_i1025" DrawAspect="Content" ObjectID="_1352657459" r:id="rId9"/>
         </w:object>
       </w:r>
     </w:p>
@@ -2718,6 +2717,7 @@
       <w:r>
         <w:rPr>
           <w:rStyle w:val="IntenseEmphasis"/>
+          <w:lang w:val="en-US"/>
         </w:rPr>
         <w:t>Example 2:</w:t>
       </w:r>
@@ -2761,9 +2761,9 @@
       <w:r>
         <w:object w:dxaOrig="9325" w:dyaOrig="1285">
           <v:shape id="_x0000_i1026" type="#_x0000_t75" style="width:453.3pt;height:62.6pt" o:ole="">
-            <v:imagedata r:id="rId9" o:title=""/>
+            <v:imagedata r:id="rId10" o:title=""/>
           </v:shape>
-          <o:OLEObject Type="Embed" ProgID="Visio.Drawing.11" ShapeID="_x0000_i1026" DrawAspect="Content" ObjectID="_1351441280" r:id="rId10"/>
+          <o:OLEObject Type="Embed" ProgID="Visio.Drawing.11" ShapeID="_x0000_i1026" DrawAspect="Content" ObjectID="_1352657460" r:id="rId11"/>
         </w:object>
       </w:r>
     </w:p>
@@ -2873,10 +2873,10 @@
           <w:lang w:val="en-US"/>
         </w:rPr>
         <w:object w:dxaOrig="9325" w:dyaOrig="4915">
-          <v:shape id="_x0000_i1025" type="#_x0000_t75" style="width:453.3pt;height:239.15pt" o:ole="">
-            <v:imagedata r:id="rId11" o:title=""/>
+          <v:shape id="_x0000_i1027" type="#_x0000_t75" style="width:453.3pt;height:239.15pt" o:ole="">
+            <v:imagedata r:id="rId12" o:title=""/>
           </v:shape>
-          <o:OLEObject Type="Embed" ProgID="Visio.Drawing.11" ShapeID="_x0000_i1025" DrawAspect="Content" ObjectID="_1351441281" r:id="rId12"/>
+          <o:OLEObject Type="Embed" ProgID="Visio.Drawing.11" ShapeID="_x0000_i1027" DrawAspect="Content" ObjectID="_1352657461" r:id="rId13"/>
         </w:object>
       </w:r>
     </w:p>
@@ -3783,10 +3783,378 @@
     </w:p>
     <w:p>
       <w:pPr>
-        <w:rPr>
-          <w:lang w:val="en-US"/>
-        </w:rPr>
-      </w:pPr>
+        <w:pStyle w:val="Heading2"/>
+        <w:rPr>
+          <w:lang w:val="en-US"/>
+        </w:rPr>
+      </w:pPr>
+      <w:r>
+        <w:rPr>
+          <w:lang w:val="en-US"/>
+        </w:rPr>
+        <w:t>Behaviors</w:t>
+      </w:r>
+    </w:p>
+    <w:p>
+      <w:pPr>
+        <w:pStyle w:val="Heading3"/>
+        <w:rPr>
+          <w:lang w:val="en-US"/>
+        </w:rPr>
+      </w:pPr>
+      <w:r>
+        <w:rPr>
+          <w:lang w:val="en-US"/>
+        </w:rPr>
+        <w:t>Motivation</w:t>
+      </w:r>
+    </w:p>
+    <w:p>
+      <w:pPr>
+        <w:rPr>
+          <w:lang w:val="en-US"/>
+        </w:rPr>
+      </w:pPr>
+      <w:r>
+        <w:rPr>
+          <w:lang w:val="en-US"/>
+        </w:rPr>
+        <w:t>View models often have to implement several cross-cutting concerns such as validation, synchronization with the domain model, change notification, authorization and inter-property dependencies.</w:t>
+      </w:r>
+    </w:p>
+    <w:p>
+      <w:pPr>
+        <w:rPr>
+          <w:lang w:val="en-US"/>
+        </w:rPr>
+      </w:pPr>
+      <w:r>
+        <w:rPr>
+          <w:lang w:val="en-US"/>
+        </w:rPr>
+        <w:t>Implementing all this concerns in one class is not very practical. This is further complicated because there are many different combinations of these concerns varying between VM properties and between view models. The result is often lots of code repetition and code that is complex and hard to maintain.</w:t>
+      </w:r>
+    </w:p>
+    <w:p>
+      <w:pPr>
+        <w:rPr>
+          <w:lang w:val="en-US"/>
+        </w:rPr>
+      </w:pPr>
+      <w:r>
+        <w:rPr>
+          <w:lang w:val="en-US"/>
+        </w:rPr>
+        <w:lastRenderedPageBreak/>
+        <w:t xml:space="preserve">To overcome these problems most of the functionality in this framework is implemented as </w:t>
+      </w:r>
+      <w:r>
+        <w:rPr>
+          <w:rStyle w:val="SubtleEmphasis"/>
+          <w:lang w:val="en-US"/>
+        </w:rPr>
+        <w:t>behaviors</w:t>
+      </w:r>
+      <w:r>
+        <w:rPr>
+          <w:lang w:val="en-US"/>
+        </w:rPr>
+        <w:t>.</w:t>
+      </w:r>
+    </w:p>
+    <w:p>
+      <w:pPr>
+        <w:pStyle w:val="Heading3"/>
+        <w:rPr>
+          <w:lang w:val="en-US"/>
+        </w:rPr>
+      </w:pPr>
+      <w:r>
+        <w:rPr>
+          <w:lang w:val="en-US"/>
+        </w:rPr>
+        <w:t>Behaviors</w:t>
+      </w:r>
+    </w:p>
+    <w:p>
+      <w:pPr>
+        <w:rPr>
+          <w:lang w:val="en-US"/>
+        </w:rPr>
+      </w:pPr>
+      <w:r>
+        <w:rPr>
+          <w:lang w:val="en-US"/>
+        </w:rPr>
+        <w:t xml:space="preserve">View models and VM properties provide several </w:t>
+      </w:r>
+      <w:r>
+        <w:rPr>
+          <w:rStyle w:val="SubtleEmphasis"/>
+        </w:rPr>
+        <w:t>operations</w:t>
+      </w:r>
+      <w:r>
+        <w:rPr>
+          <w:lang w:val="en-US"/>
+        </w:rPr>
+        <w:t xml:space="preserve"> on them such as </w:t>
+      </w:r>
+      <w:r>
+        <w:rPr>
+          <w:rStyle w:val="CodeZchn"/>
+        </w:rPr>
+        <w:t>GetValue</w:t>
+      </w:r>
+      <w:r>
+        <w:rPr>
+          <w:lang w:val="en-US"/>
+        </w:rPr>
+        <w:t xml:space="preserve">, </w:t>
+      </w:r>
+      <w:r>
+        <w:rPr>
+          <w:rStyle w:val="CodeZchn"/>
+        </w:rPr>
+        <w:t>GetValidationState</w:t>
+      </w:r>
+      <w:r>
+        <w:rPr>
+          <w:lang w:val="en-US"/>
+        </w:rPr>
+        <w:t xml:space="preserve">, </w:t>
+      </w:r>
+      <w:r>
+        <w:rPr>
+          <w:rStyle w:val="CodeZchn"/>
+        </w:rPr>
+        <w:t>Revalidate</w:t>
+      </w:r>
+      <w:r>
+        <w:rPr>
+          <w:lang w:val="en-US"/>
+        </w:rPr>
+        <w:t xml:space="preserve">, </w:t>
+      </w:r>
+      <w:r>
+        <w:rPr>
+          <w:rStyle w:val="CodeZchn"/>
+        </w:rPr>
+        <w:t>UpdateFromSource</w:t>
+      </w:r>
+      <w:r>
+        <w:rPr>
+          <w:lang w:val="en-US"/>
+        </w:rPr>
+        <w:t>, etc.</w:t>
+      </w:r>
+      <w:r>
+        <w:rPr>
+          <w:lang w:val="en-US"/>
+        </w:rPr>
+        <w:t xml:space="preserve"> </w:t>
+      </w:r>
+    </w:p>
+    <w:p>
+      <w:pPr>
+        <w:rPr>
+          <w:lang w:val="en-US"/>
+        </w:rPr>
+      </w:pPr>
+      <w:r>
+        <w:rPr>
+          <w:lang w:val="en-US"/>
+        </w:rPr>
+        <w:t xml:space="preserve">These operations are not implemented by the view models and properties themselves but are delegated to a </w:t>
+      </w:r>
+      <w:r>
+        <w:rPr>
+          <w:rStyle w:val="SubtleEmphasis"/>
+          <w:lang w:val="en-US"/>
+        </w:rPr>
+        <w:t>behavior chain</w:t>
+      </w:r>
+      <w:r>
+        <w:rPr>
+          <w:lang w:val="en-US"/>
+        </w:rPr>
+        <w:t xml:space="preserve">.  Each operation is defined in a </w:t>
+      </w:r>
+      <w:r>
+        <w:rPr>
+          <w:rStyle w:val="SubtleEmphasis"/>
+          <w:lang w:val="en-US"/>
+        </w:rPr>
+        <w:t>behavior interface</w:t>
+      </w:r>
+      <w:r>
+        <w:rPr>
+          <w:lang w:val="en-US"/>
+        </w:rPr>
+        <w:t xml:space="preserve"> (the terms object, class and interface refer to the .NET concepts in this section). A behavior chain is a linked list of </w:t>
+      </w:r>
+      <w:r>
+        <w:rPr>
+          <w:rStyle w:val="SubtleEmphasis"/>
+          <w:lang w:val="en-US"/>
+        </w:rPr>
+        <w:t>behavior objects</w:t>
+      </w:r>
+      <w:r>
+        <w:rPr>
+          <w:lang w:val="en-US"/>
+        </w:rPr>
+        <w:t>. Each behavior object (or more exactly its class) may implement one or more behavior interfaces.</w:t>
+      </w:r>
+      <w:r>
+        <w:rPr>
+          <w:lang w:val="en-US"/>
+        </w:rPr>
+        <w:t xml:space="preserve"> Each VM property and the view model have their own behavior chain.</w:t>
+      </w:r>
+    </w:p>
+    <w:p>
+      <w:pPr>
+        <w:rPr>
+          <w:lang w:val="en-US"/>
+        </w:rPr>
+      </w:pPr>
+      <w:r>
+        <w:rPr>
+          <w:lang w:val="en-US"/>
+        </w:rPr>
+        <w:t xml:space="preserve">When an operation is for a view model or VM property is invoked, the first behavior object in the behavior chain (of the view model or VM property) </w:t>
+      </w:r>
+      <w:r>
+        <w:rPr>
+          <w:noProof/>
+          <w:lang w:val="en-US"/>
+        </w:rPr>
+        <w:t>that implements</w:t>
+      </w:r>
+      <w:r>
+        <w:rPr>
+          <w:lang w:val="en-US"/>
+        </w:rPr>
+        <w:t xml:space="preserve"> the behavior interface on which the requested operation is defined is invoked.</w:t>
+      </w:r>
+    </w:p>
+    <w:p>
+      <w:pPr>
+        <w:rPr>
+          <w:lang w:val="en-US"/>
+        </w:rPr>
+      </w:pPr>
+      <w:r>
+        <w:rPr>
+          <w:lang w:val="en-US"/>
+        </w:rPr>
+        <w:t xml:space="preserve">A behavior interface method implementation may (and usually should) call the next behavior in the chain that also implements the behavior interface (if there is </w:t>
+      </w:r>
+      <w:r>
+        <w:rPr>
+          <w:lang w:val="en-US"/>
+        </w:rPr>
+        <w:t xml:space="preserve">such an </w:t>
+      </w:r>
+      <w:r>
+        <w:rPr>
+          <w:lang w:val="en-US"/>
+        </w:rPr>
+        <w:t>object). It can execute arbitrary code before or after it forwards the operation to the next behavior. It may also call operation</w:t>
+      </w:r>
+      <w:r>
+        <w:rPr>
+          <w:lang w:val="en-US"/>
+        </w:rPr>
+        <w:t>s</w:t>
+      </w:r>
+      <w:r>
+        <w:rPr>
+          <w:lang w:val="en-US"/>
+        </w:rPr>
+        <w:t xml:space="preserve"> on </w:t>
+      </w:r>
+      <w:r>
+        <w:rPr>
+          <w:lang w:val="en-US"/>
+        </w:rPr>
+        <w:t>other behavior interfaces implemented by behavior objects that come anywhere after the current object in the chain.</w:t>
+      </w:r>
+    </w:p>
+    <w:p>
+      <w:pPr>
+        <w:rPr>
+          <w:lang w:val="en-US"/>
+        </w:rPr>
+      </w:pPr>
+      <w:r>
+        <w:rPr>
+          <w:lang w:val="en-US"/>
+        </w:rPr>
+        <w:t>This means that a single operation can be processed by multiple behavior objects/classes. This patter</w:t>
+      </w:r>
+      <w:bookmarkStart w:id="0" w:name="_GoBack"/>
+      <w:bookmarkEnd w:id="0"/>
+      <w:r>
+        <w:rPr>
+          <w:lang w:val="en-US"/>
+        </w:rPr>
+        <w:t xml:space="preserve">n is based on the </w:t>
+      </w:r>
+      <w:r>
+        <w:rPr>
+          <w:lang w:val="en-US"/>
+        </w:rPr>
+        <w:t>Chain-of-responsibility</w:t>
+      </w:r>
+      <w:r>
+        <w:rPr>
+          <w:lang w:val="en-US"/>
+        </w:rPr>
+        <w:t xml:space="preserve"> design pattern.</w:t>
+      </w:r>
+    </w:p>
+    <w:p>
+      <w:pPr>
+        <w:rPr>
+          <w:b/>
+          <w:lang w:val="en-US"/>
+        </w:rPr>
+      </w:pPr>
+      <w:r>
+        <w:rPr>
+          <w:lang w:val="en-US"/>
+        </w:rPr>
+        <w:t xml:space="preserve">[TBD: graphical illustrations, examples] </w:t>
+      </w:r>
+    </w:p>
+    <w:p>
+      <w:pPr>
+        <w:pStyle w:val="Heading3"/>
+        <w:rPr>
+          <w:lang w:val="en-US"/>
+        </w:rPr>
+      </w:pPr>
+      <w:r>
+        <w:rPr>
+          <w:lang w:val="en-US"/>
+        </w:rPr>
+        <w:t>Behavior configuration</w:t>
+      </w:r>
+    </w:p>
+    <w:p>
+      <w:pPr>
+        <w:rPr>
+          <w:lang w:val="en-US"/>
+        </w:rPr>
+      </w:pPr>
+      <w:r>
+        <w:rPr>
+          <w:lang w:val="en-US"/>
+        </w:rPr>
+        <w:t>[TBD]</w:t>
+      </w:r>
     </w:p>
     <w:sectPr>
       <w:type w:val="continuous"/>
@@ -6448,4 +6816,16 @@
   <a:objectDefaults/>
   <a:extraClrSchemeLst/>
 </a:theme>
+</file>
+
+<file path=customXml/item1.xml><?xml version="1.0" encoding="utf-8"?>
+<b:Sources xmlns:b="http://schemas.openxmlformats.org/officeDocument/2006/bibliography" xmlns="http://schemas.openxmlformats.org/officeDocument/2006/bibliography" SelectedStyle="\APA.XSL" StyleName="APA"/>
+</file>
+
+<file path=customXml/itemProps1.xml><?xml version="1.0" encoding="utf-8"?>
+<ds:datastoreItem xmlns:ds="http://schemas.openxmlformats.org/officeDocument/2006/customXml" ds:itemID="{CF489975-A32F-4BA5-BF86-3D999327230E}">
+  <ds:schemaRefs>
+    <ds:schemaRef ds:uri="http://schemas.openxmlformats.org/officeDocument/2006/bibliography"/>
+  </ds:schemaRefs>
+</ds:datastoreItem>
 </file>
</xml_diff>

<commit_message>
Rework of behavior configuration.
</commit_message>
<xml_diff>
--- a/trunk/Documentation/MVVM Documentation.docx
+++ b/trunk/Documentation/MVVM Documentation.docx
@@ -4,7 +4,7 @@
   <w:body>
     <w:p>
       <w:pPr>
-        <w:pStyle w:val="Heading2"/>
+        <w:pStyle w:val="berschrift2"/>
         <w:rPr>
           <w:lang w:val="en-US"/>
         </w:rPr>
@@ -25,7 +25,7 @@
     </w:p>
     <w:tbl>
       <w:tblPr>
-        <w:tblStyle w:val="LightList-Accent1"/>
+        <w:tblStyle w:val="HelleListe-Akzent1"/>
         <w:tblW w:w="0" w:type="auto"/>
         <w:tblInd w:w="108" w:type="dxa"/>
         <w:tblLook w:val="04A0" w:firstRow="1" w:lastRow="0" w:firstColumn="1" w:lastColumn="0" w:noHBand="0" w:noVBand="1"/>
@@ -213,7 +213,7 @@
     </w:p>
     <w:p>
       <w:pPr>
-        <w:pStyle w:val="Heading2"/>
+        <w:pStyle w:val="berschrift2"/>
         <w:rPr>
           <w:lang w:val="en-US"/>
         </w:rPr>
@@ -231,7 +231,7 @@
       </w:pPr>
       <w:r>
         <w:rPr>
-          <w:rStyle w:val="Strong"/>
+          <w:rStyle w:val="Fett"/>
         </w:rPr>
         <w:t>Validation</w:t>
       </w:r>
@@ -240,7 +240,7 @@
       </w:r>
       <w:r>
         <w:rPr>
-          <w:rStyle w:val="Strong"/>
+          <w:rStyle w:val="Fett"/>
         </w:rPr>
         <w:t>validator</w:t>
       </w:r>
@@ -273,7 +273,7 @@
       </w:pPr>
       <w:r>
         <w:rPr>
-          <w:rStyle w:val="Strong"/>
+          <w:rStyle w:val="Fett"/>
         </w:rPr>
         <w:t>Property validations</w:t>
       </w:r>
@@ -282,7 +282,7 @@
       </w:r>
       <w:r>
         <w:rPr>
-          <w:rStyle w:val="SubtleEmphasis"/>
+          <w:rStyle w:val="SchwacheHervorhebung"/>
         </w:rPr>
         <w:t>pre-validation value</w:t>
       </w:r>
@@ -303,7 +303,7 @@
       </w:pPr>
       <w:r>
         <w:rPr>
-          <w:rStyle w:val="Strong"/>
+          <w:rStyle w:val="Fett"/>
         </w:rPr>
         <w:lastRenderedPageBreak/>
         <w:t>View model validations</w:t>
@@ -316,7 +316,7 @@
       </w:r>
       <w:r>
         <w:rPr>
-          <w:rStyle w:val="SubtleEmphasis"/>
+          <w:rStyle w:val="SchwacheHervorhebung"/>
         </w:rPr>
         <w:t>after</w:t>
       </w:r>
@@ -334,7 +334,7 @@
       </w:r>
       <w:r>
         <w:rPr>
-          <w:rStyle w:val="Strong"/>
+          <w:rStyle w:val="Fett"/>
         </w:rPr>
         <w:t>validation state</w:t>
       </w:r>
@@ -344,7 +344,7 @@
     </w:p>
     <w:p>
       <w:pPr>
-        <w:pStyle w:val="Heading3"/>
+        <w:pStyle w:val="berschrift3"/>
         <w:rPr>
           <w:lang w:val="en-US"/>
         </w:rPr>
@@ -371,7 +371,7 @@
     </w:p>
     <w:tbl>
       <w:tblPr>
-        <w:tblStyle w:val="LightList-Accent1"/>
+        <w:tblStyle w:val="HelleListe-Akzent1"/>
         <w:tblW w:w="0" w:type="auto"/>
         <w:tblInd w:w="108" w:type="dxa"/>
         <w:tblLook w:val="04A0" w:firstRow="1" w:lastRow="0" w:firstColumn="1" w:lastColumn="0" w:noHBand="0" w:noVBand="1"/>
@@ -564,7 +564,7 @@
     </w:tbl>
     <w:p>
       <w:pPr>
-        <w:pStyle w:val="Heading3"/>
+        <w:pStyle w:val="berschrift3"/>
         <w:rPr>
           <w:lang w:val="en-US"/>
         </w:rPr>
@@ -591,7 +591,7 @@
     </w:p>
     <w:tbl>
       <w:tblPr>
-        <w:tblStyle w:val="LightList-Accent1"/>
+        <w:tblStyle w:val="HelleListe-Akzent1"/>
         <w:tblW w:w="0" w:type="auto"/>
         <w:tblInd w:w="108" w:type="dxa"/>
         <w:tblLook w:val="04A0" w:firstRow="1" w:lastRow="0" w:firstColumn="1" w:lastColumn="0" w:noHBand="0" w:noVBand="1"/>
@@ -729,7 +729,7 @@
     </w:tbl>
     <w:p>
       <w:pPr>
-        <w:pStyle w:val="Heading3"/>
+        <w:pStyle w:val="berschrift3"/>
         <w:rPr>
           <w:lang w:val="en-US"/>
         </w:rPr>
@@ -744,7 +744,7 @@
     </w:p>
     <w:p>
       <w:pPr>
-        <w:pStyle w:val="Heading4"/>
+        <w:pStyle w:val="berschrift4"/>
         <w:rPr>
           <w:lang w:val="en-US"/>
         </w:rPr>
@@ -765,7 +765,7 @@
       </w:pPr>
       <w:r>
         <w:rPr>
-          <w:rStyle w:val="Strong"/>
+          <w:rStyle w:val="Fett"/>
           <w:lang w:val="en-US"/>
         </w:rPr>
         <w:t>Main success scenario</w:t>
@@ -778,7 +778,7 @@
       </w:r>
       <w:r>
         <w:rPr>
-          <w:rStyle w:val="SubtleEmphasis"/>
+          <w:rStyle w:val="SchwacheHervorhebung"/>
           <w:lang w:val="en-US"/>
         </w:rPr>
         <w:t>self only</w:t>
@@ -792,7 +792,7 @@
     </w:p>
     <w:p>
       <w:pPr>
-        <w:pStyle w:val="ListParagraph"/>
+        <w:pStyle w:val="Listenabsatz"/>
         <w:numPr>
           <w:ilvl w:val="0"/>
           <w:numId w:val="13"/>
@@ -823,7 +823,7 @@
       </w:r>
       <w:r>
         <w:rPr>
-          <w:rStyle w:val="SubtleEmphasis"/>
+          <w:rStyle w:val="SchwacheHervorhebung"/>
           <w:lang w:val="en-US"/>
         </w:rPr>
         <w:t>validation mode</w:t>
@@ -837,7 +837,7 @@
     </w:p>
     <w:p>
       <w:pPr>
-        <w:pStyle w:val="ListParagraph"/>
+        <w:pStyle w:val="Listenabsatz"/>
         <w:numPr>
           <w:ilvl w:val="0"/>
           <w:numId w:val="13"/>
@@ -871,13 +871,13 @@
       <w:pPr>
         <w:spacing w:after="0"/>
         <w:rPr>
-          <w:rStyle w:val="Strong"/>
-          <w:lang w:val="en-US"/>
-        </w:rPr>
-      </w:pPr>
-      <w:r>
-        <w:rPr>
-          <w:rStyle w:val="Strong"/>
+          <w:rStyle w:val="Fett"/>
+          <w:lang w:val="en-US"/>
+        </w:rPr>
+      </w:pPr>
+      <w:r>
+        <w:rPr>
+          <w:rStyle w:val="Fett"/>
           <w:lang w:val="en-US"/>
         </w:rPr>
         <w:t>Extensions:</w:t>
@@ -1087,7 +1087,7 @@
     </w:p>
     <w:p>
       <w:pPr>
-        <w:pStyle w:val="Heading4"/>
+        <w:pStyle w:val="berschrift4"/>
         <w:rPr>
           <w:lang w:val="en-US"/>
         </w:rPr>
@@ -1101,15 +1101,15 @@
     </w:p>
     <w:p>
       <w:pPr>
-        <w:pStyle w:val="NoSpacing"/>
-        <w:rPr>
-          <w:rStyle w:val="Strong"/>
-          <w:lang w:val="en-US"/>
-        </w:rPr>
-      </w:pPr>
-      <w:r>
-        <w:rPr>
-          <w:rStyle w:val="Strong"/>
+        <w:pStyle w:val="KeinLeerraum"/>
+        <w:rPr>
+          <w:rStyle w:val="Fett"/>
+          <w:lang w:val="en-US"/>
+        </w:rPr>
+      </w:pPr>
+      <w:r>
+        <w:rPr>
+          <w:rStyle w:val="Fett"/>
           <w:lang w:val="en-US"/>
         </w:rPr>
         <w:t>Main success scenario:</w:t>
@@ -1117,7 +1117,7 @@
     </w:p>
     <w:p>
       <w:pPr>
-        <w:pStyle w:val="ListParagraph"/>
+        <w:pStyle w:val="Listenabsatz"/>
         <w:numPr>
           <w:ilvl w:val="0"/>
           <w:numId w:val="8"/>
@@ -1134,7 +1134,7 @@
       </w:r>
       <w:r>
         <w:rPr>
-          <w:rStyle w:val="SubtleEmphasis"/>
+          <w:rStyle w:val="SchwacheHervorhebung"/>
           <w:lang w:val="en-US"/>
         </w:rPr>
         <w:t>pre-conversion</w:t>
@@ -1148,7 +1148,7 @@
     </w:p>
     <w:p>
       <w:pPr>
-        <w:pStyle w:val="ListParagraph"/>
+        <w:pStyle w:val="Listenabsatz"/>
         <w:numPr>
           <w:ilvl w:val="0"/>
           <w:numId w:val="8"/>
@@ -1165,7 +1165,7 @@
       </w:r>
       <w:r>
         <w:rPr>
-          <w:rStyle w:val="SubtleEmphasis"/>
+          <w:rStyle w:val="SchwacheHervorhebung"/>
           <w:lang w:val="en-US"/>
         </w:rPr>
         <w:t>pre-conversion</w:t>
@@ -1192,7 +1192,7 @@
     </w:p>
     <w:p>
       <w:pPr>
-        <w:pStyle w:val="Heading4"/>
+        <w:pStyle w:val="berschrift4"/>
         <w:rPr>
           <w:lang w:val="en-US"/>
         </w:rPr>
@@ -1206,15 +1206,15 @@
     </w:p>
     <w:p>
       <w:pPr>
-        <w:pStyle w:val="NoSpacing"/>
-        <w:rPr>
-          <w:rStyle w:val="Strong"/>
-          <w:lang w:val="en-US"/>
-        </w:rPr>
-      </w:pPr>
-      <w:r>
-        <w:rPr>
-          <w:rStyle w:val="Strong"/>
+        <w:pStyle w:val="KeinLeerraum"/>
+        <w:rPr>
+          <w:rStyle w:val="Fett"/>
+          <w:lang w:val="en-US"/>
+        </w:rPr>
+      </w:pPr>
+      <w:r>
+        <w:rPr>
+          <w:rStyle w:val="Fett"/>
           <w:lang w:val="en-US"/>
         </w:rPr>
         <w:t>Main success scenario:</w:t>
@@ -1222,7 +1222,7 @@
     </w:p>
     <w:p>
       <w:pPr>
-        <w:pStyle w:val="ListParagraph"/>
+        <w:pStyle w:val="Listenabsatz"/>
         <w:numPr>
           <w:ilvl w:val="0"/>
           <w:numId w:val="9"/>
@@ -1239,7 +1239,7 @@
       </w:r>
       <w:r>
         <w:rPr>
-          <w:rStyle w:val="SubtleEmphasis"/>
+          <w:rStyle w:val="SchwacheHervorhebung"/>
           <w:lang w:val="en-US"/>
         </w:rPr>
         <w:t>pre-conversion</w:t>
@@ -1252,7 +1252,7 @@
       </w:r>
       <w:r>
         <w:rPr>
-          <w:rStyle w:val="SubtleEmphasis"/>
+          <w:rStyle w:val="SchwacheHervorhebung"/>
           <w:lang w:val="en-US"/>
         </w:rPr>
         <w:t>pre-validation</w:t>
@@ -1266,7 +1266,7 @@
     </w:p>
     <w:p>
       <w:pPr>
-        <w:pStyle w:val="ListParagraph"/>
+        <w:pStyle w:val="Listenabsatz"/>
         <w:numPr>
           <w:ilvl w:val="0"/>
           <w:numId w:val="9"/>
@@ -1297,7 +1297,7 @@
     </w:p>
     <w:p>
       <w:pPr>
-        <w:pStyle w:val="Heading4"/>
+        <w:pStyle w:val="berschrift4"/>
         <w:rPr>
           <w:lang w:val="en-US"/>
         </w:rPr>
@@ -1313,13 +1313,13 @@
       <w:pPr>
         <w:spacing w:after="0"/>
         <w:rPr>
-          <w:rStyle w:val="Strong"/>
-          <w:lang w:val="en-US"/>
-        </w:rPr>
-      </w:pPr>
-      <w:r>
-        <w:rPr>
-          <w:rStyle w:val="Strong"/>
+          <w:rStyle w:val="Fett"/>
+          <w:lang w:val="en-US"/>
+        </w:rPr>
+      </w:pPr>
+      <w:r>
+        <w:rPr>
+          <w:rStyle w:val="Fett"/>
           <w:lang w:val="en-US"/>
         </w:rPr>
         <w:t>Main success scenario:</w:t>
@@ -1327,7 +1327,7 @@
     </w:p>
     <w:p>
       <w:pPr>
-        <w:pStyle w:val="ListParagraph"/>
+        <w:pStyle w:val="Listenabsatz"/>
         <w:numPr>
           <w:ilvl w:val="0"/>
           <w:numId w:val="7"/>
@@ -1345,7 +1345,7 @@
       </w:r>
       <w:r>
         <w:rPr>
-          <w:rStyle w:val="SubtleEmphasis"/>
+          <w:rStyle w:val="SchwacheHervorhebung"/>
           <w:lang w:val="en-US"/>
         </w:rPr>
         <w:t>view model validating</w:t>
@@ -1359,7 +1359,7 @@
     </w:p>
     <w:p>
       <w:pPr>
-        <w:pStyle w:val="ListParagraph"/>
+        <w:pStyle w:val="Listenabsatz"/>
         <w:numPr>
           <w:ilvl w:val="0"/>
           <w:numId w:val="7"/>
@@ -1378,7 +1378,7 @@
     </w:p>
     <w:p>
       <w:pPr>
-        <w:pStyle w:val="ListParagraph"/>
+        <w:pStyle w:val="Listenabsatz"/>
         <w:numPr>
           <w:ilvl w:val="0"/>
           <w:numId w:val="7"/>
@@ -1396,7 +1396,7 @@
       </w:r>
       <w:r>
         <w:rPr>
-          <w:rStyle w:val="SubtleEmphasis"/>
+          <w:rStyle w:val="SchwacheHervorhebung"/>
           <w:lang w:val="en-US"/>
         </w:rPr>
         <w:t>validation errors</w:t>
@@ -1409,7 +1409,7 @@
       </w:r>
       <w:r>
         <w:rPr>
-          <w:rStyle w:val="SubtleEmphasis"/>
+          <w:rStyle w:val="SchwacheHervorhebung"/>
           <w:lang w:val="en-US"/>
         </w:rPr>
         <w:t>validation state</w:t>
@@ -1423,7 +1423,7 @@
     </w:p>
     <w:p>
       <w:pPr>
-        <w:pStyle w:val="ListParagraph"/>
+        <w:pStyle w:val="Listenabsatz"/>
         <w:numPr>
           <w:ilvl w:val="0"/>
           <w:numId w:val="7"/>
@@ -1441,7 +1441,7 @@
       </w:r>
       <w:r>
         <w:rPr>
-          <w:rStyle w:val="SubtleEmphasis"/>
+          <w:rStyle w:val="SchwacheHervorhebung"/>
           <w:lang w:val="en-US"/>
         </w:rPr>
         <w:t>validation state</w:t>
@@ -1455,7 +1455,7 @@
     </w:p>
     <w:p>
       <w:pPr>
-        <w:pStyle w:val="ListParagraph"/>
+        <w:pStyle w:val="Listenabsatz"/>
         <w:numPr>
           <w:ilvl w:val="0"/>
           <w:numId w:val="7"/>
@@ -1473,7 +1473,7 @@
       </w:r>
       <w:r>
         <w:rPr>
-          <w:rStyle w:val="SubtleEmphasis"/>
+          <w:rStyle w:val="SchwacheHervorhebung"/>
           <w:lang w:val="en-US"/>
         </w:rPr>
         <w:t>validation state</w:t>
@@ -1486,7 +1486,7 @@
       </w:r>
       <w:r>
         <w:rPr>
-          <w:rStyle w:val="SubtleEmphasis"/>
+          <w:rStyle w:val="SchwacheHervorhebung"/>
           <w:lang w:val="en-US"/>
         </w:rPr>
         <w:t>validation state</w:t>
@@ -1499,7 +1499,7 @@
       </w:r>
       <w:r>
         <w:rPr>
-          <w:rStyle w:val="SubtleEmphasis"/>
+          <w:rStyle w:val="SchwacheHervorhebung"/>
           <w:lang w:val="en-US"/>
         </w:rPr>
         <w:t>validation state changed</w:t>
@@ -1513,7 +1513,7 @@
     </w:p>
     <w:p>
       <w:pPr>
-        <w:pStyle w:val="Heading4"/>
+        <w:pStyle w:val="berschrift4"/>
         <w:rPr>
           <w:lang w:val="en-US"/>
         </w:rPr>
@@ -1529,13 +1529,13 @@
       <w:pPr>
         <w:spacing w:after="0"/>
         <w:rPr>
-          <w:rStyle w:val="Strong"/>
-          <w:lang w:val="en-US"/>
-        </w:rPr>
-      </w:pPr>
-      <w:r>
-        <w:rPr>
-          <w:rStyle w:val="Strong"/>
+          <w:rStyle w:val="Fett"/>
+          <w:lang w:val="en-US"/>
+        </w:rPr>
+      </w:pPr>
+      <w:r>
+        <w:rPr>
+          <w:rStyle w:val="Fett"/>
           <w:lang w:val="en-US"/>
         </w:rPr>
         <w:t>Main success scenario:</w:t>
@@ -1543,7 +1543,7 @@
     </w:p>
     <w:p>
       <w:pPr>
-        <w:pStyle w:val="ListParagraph"/>
+        <w:pStyle w:val="Listenabsatz"/>
         <w:numPr>
           <w:ilvl w:val="0"/>
           <w:numId w:val="10"/>
@@ -1561,7 +1561,7 @@
       </w:r>
       <w:r>
         <w:rPr>
-          <w:rStyle w:val="SubtleEmphasis"/>
+          <w:rStyle w:val="SchwacheHervorhebung"/>
           <w:lang w:val="en-US"/>
         </w:rPr>
         <w:t>property validating</w:t>
@@ -1575,7 +1575,7 @@
     </w:p>
     <w:p>
       <w:pPr>
-        <w:pStyle w:val="ListParagraph"/>
+        <w:pStyle w:val="Listenabsatz"/>
         <w:numPr>
           <w:ilvl w:val="0"/>
           <w:numId w:val="10"/>
@@ -1594,7 +1594,7 @@
     </w:p>
     <w:p>
       <w:pPr>
-        <w:pStyle w:val="ListParagraph"/>
+        <w:pStyle w:val="Listenabsatz"/>
         <w:numPr>
           <w:ilvl w:val="0"/>
           <w:numId w:val="10"/>
@@ -1612,7 +1612,7 @@
       </w:r>
       <w:r>
         <w:rPr>
-          <w:rStyle w:val="SubtleEmphasis"/>
+          <w:rStyle w:val="SchwacheHervorhebung"/>
           <w:lang w:val="en-US"/>
         </w:rPr>
         <w:t>validation errors</w:t>
@@ -1625,7 +1625,7 @@
       </w:r>
       <w:r>
         <w:rPr>
-          <w:rStyle w:val="SubtleEmphasis"/>
+          <w:rStyle w:val="SchwacheHervorhebung"/>
           <w:lang w:val="en-US"/>
         </w:rPr>
         <w:t>validation state</w:t>
@@ -1639,7 +1639,7 @@
     </w:p>
     <w:p>
       <w:pPr>
-        <w:pStyle w:val="ListParagraph"/>
+        <w:pStyle w:val="Listenabsatz"/>
         <w:numPr>
           <w:ilvl w:val="0"/>
           <w:numId w:val="10"/>
@@ -1657,7 +1657,7 @@
       </w:r>
       <w:r>
         <w:rPr>
-          <w:rStyle w:val="SubtleEmphasis"/>
+          <w:rStyle w:val="SchwacheHervorhebung"/>
           <w:lang w:val="en-US"/>
         </w:rPr>
         <w:t>validation state</w:t>
@@ -1671,7 +1671,7 @@
     </w:p>
     <w:p>
       <w:pPr>
-        <w:pStyle w:val="ListParagraph"/>
+        <w:pStyle w:val="Listenabsatz"/>
         <w:numPr>
           <w:ilvl w:val="0"/>
           <w:numId w:val="10"/>
@@ -1689,7 +1689,7 @@
       </w:r>
       <w:r>
         <w:rPr>
-          <w:rStyle w:val="SubtleEmphasis"/>
+          <w:rStyle w:val="SchwacheHervorhebung"/>
           <w:lang w:val="en-US"/>
         </w:rPr>
         <w:t>validation state</w:t>
@@ -1702,7 +1702,7 @@
       </w:r>
       <w:r>
         <w:rPr>
-          <w:rStyle w:val="SubtleEmphasis"/>
+          <w:rStyle w:val="SchwacheHervorhebung"/>
           <w:lang w:val="en-US"/>
         </w:rPr>
         <w:t>validation state</w:t>
@@ -1715,7 +1715,7 @@
       </w:r>
       <w:r>
         <w:rPr>
-          <w:rStyle w:val="SubtleEmphasis"/>
+          <w:rStyle w:val="SchwacheHervorhebung"/>
           <w:lang w:val="en-US"/>
         </w:rPr>
         <w:t>validation state changed</w:t>
@@ -1757,7 +1757,7 @@
     </w:p>
     <w:p>
       <w:pPr>
-        <w:pStyle w:val="ListParagraph"/>
+        <w:pStyle w:val="Listenabsatz"/>
         <w:numPr>
           <w:ilvl w:val="0"/>
           <w:numId w:val="11"/>
@@ -1770,7 +1770,7 @@
     </w:p>
     <w:p>
       <w:pPr>
-        <w:pStyle w:val="Heading3"/>
+        <w:pStyle w:val="berschrift3"/>
         <w:rPr>
           <w:lang w:val="en-US"/>
         </w:rPr>
@@ -1798,7 +1798,7 @@
       </w:r>
       <w:r>
         <w:rPr>
-          <w:rStyle w:val="Strong"/>
+          <w:rStyle w:val="Fett"/>
           <w:lang w:val="en-US"/>
         </w:rPr>
         <w:t>validation context</w:t>
@@ -1817,7 +1817,7 @@
       </w:r>
       <w:r>
         <w:rPr>
-          <w:rStyle w:val="SubtleEmphasis"/>
+          <w:rStyle w:val="SchwacheHervorhebung"/>
           <w:lang w:val="en-US"/>
         </w:rPr>
         <w:t>validator contexts</w:t>
@@ -1830,7 +1830,7 @@
       </w:r>
       <w:r>
         <w:rPr>
-          <w:rStyle w:val="SubtleEmphasis"/>
+          <w:rStyle w:val="SchwacheHervorhebung"/>
           <w:lang w:val="en-US"/>
         </w:rPr>
         <w:t>revalidation queue</w:t>
@@ -1844,7 +1844,7 @@
     </w:p>
     <w:p>
       <w:pPr>
-        <w:pStyle w:val="Heading3"/>
+        <w:pStyle w:val="berschrift3"/>
         <w:rPr>
           <w:lang w:val="en-US"/>
         </w:rPr>
@@ -1883,7 +1883,7 @@
       </w:r>
       <w:r>
         <w:rPr>
-          <w:rStyle w:val="Strong"/>
+          <w:rStyle w:val="Fett"/>
           <w:lang w:val="en-US"/>
         </w:rPr>
         <w:t>revalidation queue</w:t>
@@ -1897,7 +1897,7 @@
     </w:p>
     <w:p>
       <w:pPr>
-        <w:pStyle w:val="Heading3"/>
+        <w:pStyle w:val="berschrift3"/>
         <w:rPr>
           <w:lang w:val="en-US"/>
         </w:rPr>
@@ -1979,7 +1979,7 @@
     </w:p>
     <w:p>
       <w:pPr>
-        <w:pStyle w:val="ListParagraph"/>
+        <w:pStyle w:val="Listenabsatz"/>
         <w:numPr>
           <w:ilvl w:val="0"/>
           <w:numId w:val="12"/>
@@ -2034,7 +2034,7 @@
     </w:p>
     <w:p>
       <w:pPr>
-        <w:pStyle w:val="ListParagraph"/>
+        <w:pStyle w:val="Listenabsatz"/>
         <w:numPr>
           <w:ilvl w:val="0"/>
           <w:numId w:val="12"/>
@@ -2052,7 +2052,7 @@
       </w:r>
       <w:r>
         <w:rPr>
-          <w:rStyle w:val="SubtleEmphasis"/>
+          <w:rStyle w:val="SchwacheHervorhebung"/>
           <w:lang w:val="en-US"/>
         </w:rPr>
         <w:t>full validation</w:t>
@@ -2107,7 +2107,7 @@
       </w:r>
       <w:r>
         <w:rPr>
-          <w:rStyle w:val="SubtleEmphasis"/>
+          <w:rStyle w:val="SchwacheHervorhebung"/>
           <w:lang w:val="en-US"/>
         </w:rPr>
         <w:t>revalidation queue</w:t>
@@ -2134,7 +2134,7 @@
       </w:r>
       <w:r>
         <w:rPr>
-          <w:rStyle w:val="Strong"/>
+          <w:rStyle w:val="Fett"/>
           <w:lang w:val="en-US"/>
         </w:rPr>
         <w:t>validator context</w:t>
@@ -2192,7 +2192,7 @@
     </w:p>
     <w:p>
       <w:pPr>
-        <w:pStyle w:val="Heading3"/>
+        <w:pStyle w:val="berschrift3"/>
         <w:rPr>
           <w:lang w:val="en-US"/>
         </w:rPr>
@@ -2206,7 +2206,7 @@
     </w:p>
     <w:tbl>
       <w:tblPr>
-        <w:tblStyle w:val="LightList-Accent1"/>
+        <w:tblStyle w:val="HelleListe-Akzent1"/>
         <w:tblW w:w="0" w:type="auto"/>
         <w:tblInd w:w="108" w:type="dxa"/>
         <w:tblLook w:val="04A0" w:firstRow="1" w:lastRow="0" w:firstColumn="1" w:lastColumn="0" w:noHBand="0" w:noVBand="1"/>
@@ -2383,7 +2383,7 @@
             </w:r>
             <w:r>
               <w:rPr>
-                <w:rStyle w:val="SubtleEmphasis"/>
+                <w:rStyle w:val="SchwacheHervorhebung"/>
                 <w:lang w:val="en-US"/>
               </w:rPr>
               <w:t>VM instance path</w:t>
@@ -2650,7 +2650,7 @@
       </w:pPr>
       <w:r>
         <w:rPr>
-          <w:rStyle w:val="IntenseEmphasis"/>
+          <w:rStyle w:val="IntensiveHervorhebung"/>
           <w:lang w:val="en-US"/>
         </w:rPr>
         <w:t>Example 1:</w:t>
@@ -2704,7 +2704,7 @@
           <v:shape id="_x0000_i1025" type="#_x0000_t75" style="width:143.35pt;height:100.8pt" o:ole="">
             <v:imagedata r:id="rId8" o:title=""/>
           </v:shape>
-          <o:OLEObject Type="Embed" ProgID="Visio.Drawing.11" ShapeID="_x0000_i1025" DrawAspect="Content" ObjectID="_1352657459" r:id="rId9"/>
+          <o:OLEObject Type="Embed" ProgID="Visio.Drawing.11" ShapeID="_x0000_i1025" DrawAspect="Content" ObjectID="_1352698035" r:id="rId9"/>
         </w:object>
       </w:r>
     </w:p>
@@ -2716,7 +2716,7 @@
       </w:pPr>
       <w:r>
         <w:rPr>
-          <w:rStyle w:val="IntenseEmphasis"/>
+          <w:rStyle w:val="IntensiveHervorhebung"/>
           <w:lang w:val="en-US"/>
         </w:rPr>
         <w:t>Example 2:</w:t>
@@ -2763,7 +2763,7 @@
           <v:shape id="_x0000_i1026" type="#_x0000_t75" style="width:453.3pt;height:62.6pt" o:ole="">
             <v:imagedata r:id="rId10" o:title=""/>
           </v:shape>
-          <o:OLEObject Type="Embed" ProgID="Visio.Drawing.11" ShapeID="_x0000_i1026" DrawAspect="Content" ObjectID="_1352657460" r:id="rId11"/>
+          <o:OLEObject Type="Embed" ProgID="Visio.Drawing.11" ShapeID="_x0000_i1026" DrawAspect="Content" ObjectID="_1352698036" r:id="rId11"/>
         </w:object>
       </w:r>
     </w:p>
@@ -2806,7 +2806,7 @@
     </w:p>
     <w:p>
       <w:pPr>
-        <w:pStyle w:val="ListParagraph"/>
+        <w:pStyle w:val="Listenabsatz"/>
         <w:numPr>
           <w:ilvl w:val="0"/>
           <w:numId w:val="6"/>
@@ -2824,7 +2824,7 @@
     </w:p>
     <w:p>
       <w:pPr>
-        <w:pStyle w:val="ListParagraph"/>
+        <w:pStyle w:val="Listenabsatz"/>
         <w:numPr>
           <w:ilvl w:val="0"/>
           <w:numId w:val="6"/>
@@ -2863,7 +2863,7 @@
     </w:p>
     <w:p>
       <w:pPr>
-        <w:pStyle w:val="Heading3"/>
+        <w:pStyle w:val="berschrift3"/>
         <w:rPr>
           <w:lang w:val="en-US"/>
         </w:rPr>
@@ -2876,13 +2876,13 @@
           <v:shape id="_x0000_i1027" type="#_x0000_t75" style="width:453.3pt;height:239.15pt" o:ole="">
             <v:imagedata r:id="rId12" o:title=""/>
           </v:shape>
-          <o:OLEObject Type="Embed" ProgID="Visio.Drawing.11" ShapeID="_x0000_i1027" DrawAspect="Content" ObjectID="_1352657461" r:id="rId13"/>
+          <o:OLEObject Type="Embed" ProgID="Visio.Drawing.11" ShapeID="_x0000_i1027" DrawAspect="Content" ObjectID="_1352698037" r:id="rId13"/>
         </w:object>
       </w:r>
     </w:p>
     <w:p>
       <w:pPr>
-        <w:pStyle w:val="Heading3"/>
+        <w:pStyle w:val="berschrift3"/>
         <w:rPr>
           <w:lang w:val="en-US"/>
         </w:rPr>
@@ -2921,7 +2921,7 @@
     </w:p>
     <w:p>
       <w:pPr>
-        <w:pStyle w:val="ListParagraph"/>
+        <w:pStyle w:val="Listenabsatz"/>
         <w:numPr>
           <w:ilvl w:val="0"/>
           <w:numId w:val="1"/>
@@ -2969,7 +2969,7 @@
     </w:p>
     <w:p>
       <w:pPr>
-        <w:pStyle w:val="ListParagraph"/>
+        <w:pStyle w:val="Listenabsatz"/>
         <w:numPr>
           <w:ilvl w:val="1"/>
           <w:numId w:val="1"/>
@@ -2987,7 +2987,7 @@
     </w:p>
     <w:p>
       <w:pPr>
-        <w:pStyle w:val="ListParagraph"/>
+        <w:pStyle w:val="Listenabsatz"/>
         <w:numPr>
           <w:ilvl w:val="1"/>
           <w:numId w:val="1"/>
@@ -3049,7 +3049,7 @@
     </w:p>
     <w:p>
       <w:pPr>
-        <w:pStyle w:val="ListParagraph"/>
+        <w:pStyle w:val="Listenabsatz"/>
         <w:numPr>
           <w:ilvl w:val="1"/>
           <w:numId w:val="1"/>
@@ -3079,7 +3079,7 @@
     </w:p>
     <w:p>
       <w:pPr>
-        <w:pStyle w:val="ListParagraph"/>
+        <w:pStyle w:val="Listenabsatz"/>
         <w:numPr>
           <w:ilvl w:val="2"/>
           <w:numId w:val="1"/>
@@ -3151,7 +3151,7 @@
     </w:p>
     <w:p>
       <w:pPr>
-        <w:pStyle w:val="ListParagraph"/>
+        <w:pStyle w:val="Listenabsatz"/>
         <w:numPr>
           <w:ilvl w:val="2"/>
           <w:numId w:val="1"/>
@@ -3187,7 +3187,7 @@
     </w:p>
     <w:p>
       <w:pPr>
-        <w:pStyle w:val="ListParagraph"/>
+        <w:pStyle w:val="Listenabsatz"/>
         <w:numPr>
           <w:ilvl w:val="3"/>
           <w:numId w:val="1"/>
@@ -3241,7 +3241,7 @@
     </w:p>
     <w:p>
       <w:pPr>
-        <w:pStyle w:val="ListParagraph"/>
+        <w:pStyle w:val="Listenabsatz"/>
         <w:numPr>
           <w:ilvl w:val="3"/>
           <w:numId w:val="1"/>
@@ -3266,7 +3266,7 @@
     </w:p>
     <w:p>
       <w:pPr>
-        <w:pStyle w:val="ListParagraph"/>
+        <w:pStyle w:val="Listenabsatz"/>
         <w:numPr>
           <w:ilvl w:val="2"/>
           <w:numId w:val="1"/>
@@ -3296,7 +3296,7 @@
     </w:p>
     <w:p>
       <w:pPr>
-        <w:pStyle w:val="ListParagraph"/>
+        <w:pStyle w:val="Listenabsatz"/>
         <w:numPr>
           <w:ilvl w:val="3"/>
           <w:numId w:val="1"/>
@@ -3338,7 +3338,7 @@
     </w:p>
     <w:p>
       <w:pPr>
-        <w:pStyle w:val="ListParagraph"/>
+        <w:pStyle w:val="Listenabsatz"/>
         <w:numPr>
           <w:ilvl w:val="3"/>
           <w:numId w:val="1"/>
@@ -3356,7 +3356,7 @@
     </w:p>
     <w:p>
       <w:pPr>
-        <w:pStyle w:val="ListParagraph"/>
+        <w:pStyle w:val="Listenabsatz"/>
         <w:numPr>
           <w:ilvl w:val="2"/>
           <w:numId w:val="1"/>
@@ -3392,7 +3392,7 @@
     </w:p>
     <w:p>
       <w:pPr>
-        <w:pStyle w:val="ListParagraph"/>
+        <w:pStyle w:val="Listenabsatz"/>
         <w:numPr>
           <w:ilvl w:val="3"/>
           <w:numId w:val="1"/>
@@ -3410,7 +3410,7 @@
     </w:p>
     <w:p>
       <w:pPr>
-        <w:pStyle w:val="ListParagraph"/>
+        <w:pStyle w:val="Listenabsatz"/>
         <w:numPr>
           <w:ilvl w:val="3"/>
           <w:numId w:val="1"/>
@@ -3428,7 +3428,7 @@
     </w:p>
     <w:p>
       <w:pPr>
-        <w:pStyle w:val="ListParagraph"/>
+        <w:pStyle w:val="Listenabsatz"/>
         <w:numPr>
           <w:ilvl w:val="3"/>
           <w:numId w:val="1"/>
@@ -3458,7 +3458,7 @@
     </w:p>
     <w:p>
       <w:pPr>
-        <w:pStyle w:val="ListParagraph"/>
+        <w:pStyle w:val="Listenabsatz"/>
         <w:numPr>
           <w:ilvl w:val="0"/>
           <w:numId w:val="1"/>
@@ -3488,7 +3488,7 @@
     </w:p>
     <w:p>
       <w:pPr>
-        <w:pStyle w:val="ListParagraph"/>
+        <w:pStyle w:val="Listenabsatz"/>
         <w:numPr>
           <w:ilvl w:val="0"/>
           <w:numId w:val="1"/>
@@ -3518,7 +3518,7 @@
     </w:p>
     <w:p>
       <w:pPr>
-        <w:pStyle w:val="Heading4"/>
+        <w:pStyle w:val="berschrift4"/>
         <w:rPr>
           <w:lang w:val="en-US"/>
         </w:rPr>
@@ -3531,7 +3531,7 @@
       </w:r>
       <w:r>
         <w:rPr>
-          <w:rStyle w:val="SubtleEmphasis"/>
+          <w:rStyle w:val="SchwacheHervorhebung"/>
           <w:lang w:val="en-US"/>
         </w:rPr>
         <w:t>custom state</w:t>
@@ -3544,7 +3544,7 @@
       </w:r>
       <w:r>
         <w:rPr>
-          <w:rStyle w:val="SubtleEmphasis"/>
+          <w:rStyle w:val="SchwacheHervorhebung"/>
           <w:lang w:val="en-US"/>
         </w:rPr>
         <w:t>full validations</w:t>
@@ -3577,7 +3577,7 @@
     </w:p>
     <w:p>
       <w:pPr>
-        <w:pStyle w:val="ListParagraph"/>
+        <w:pStyle w:val="Listenabsatz"/>
         <w:numPr>
           <w:ilvl w:val="0"/>
           <w:numId w:val="2"/>
@@ -3607,7 +3607,7 @@
     </w:p>
     <w:p>
       <w:pPr>
-        <w:pStyle w:val="ListParagraph"/>
+        <w:pStyle w:val="Listenabsatz"/>
         <w:numPr>
           <w:ilvl w:val="1"/>
           <w:numId w:val="2"/>
@@ -3649,7 +3649,7 @@
     </w:p>
     <w:p>
       <w:pPr>
-        <w:pStyle w:val="ListParagraph"/>
+        <w:pStyle w:val="Listenabsatz"/>
         <w:numPr>
           <w:ilvl w:val="2"/>
           <w:numId w:val="2"/>
@@ -3717,7 +3717,7 @@
     </w:p>
     <w:p>
       <w:pPr>
-        <w:pStyle w:val="ListParagraph"/>
+        <w:pStyle w:val="Listenabsatz"/>
         <w:numPr>
           <w:ilvl w:val="0"/>
           <w:numId w:val="3"/>
@@ -3735,7 +3735,7 @@
     </w:p>
     <w:p>
       <w:pPr>
-        <w:pStyle w:val="ListParagraph"/>
+        <w:pStyle w:val="Listenabsatz"/>
         <w:numPr>
           <w:ilvl w:val="1"/>
           <w:numId w:val="3"/>
@@ -3765,7 +3765,7 @@
     </w:p>
     <w:p>
       <w:pPr>
-        <w:pStyle w:val="ListParagraph"/>
+        <w:pStyle w:val="Listenabsatz"/>
         <w:numPr>
           <w:ilvl w:val="2"/>
           <w:numId w:val="3"/>
@@ -3783,7 +3783,7 @@
     </w:p>
     <w:p>
       <w:pPr>
-        <w:pStyle w:val="Heading2"/>
+        <w:pStyle w:val="berschrift2"/>
         <w:rPr>
           <w:lang w:val="en-US"/>
         </w:rPr>
@@ -3797,7 +3797,7 @@
     </w:p>
     <w:p>
       <w:pPr>
-        <w:pStyle w:val="Heading3"/>
+        <w:pStyle w:val="berschrift3"/>
         <w:rPr>
           <w:lang w:val="en-US"/>
         </w:rPr>
@@ -3850,7 +3850,7 @@
       </w:r>
       <w:r>
         <w:rPr>
-          <w:rStyle w:val="SubtleEmphasis"/>
+          <w:rStyle w:val="SchwacheHervorhebung"/>
           <w:lang w:val="en-US"/>
         </w:rPr>
         <w:t>behaviors</w:t>
@@ -3864,7 +3864,7 @@
     </w:p>
     <w:p>
       <w:pPr>
-        <w:pStyle w:val="Heading3"/>
+        <w:pStyle w:val="berschrift3"/>
         <w:rPr>
           <w:lang w:val="en-US"/>
         </w:rPr>
@@ -3890,7 +3890,8 @@
       </w:r>
       <w:r>
         <w:rPr>
-          <w:rStyle w:val="SubtleEmphasis"/>
+          <w:rStyle w:val="SchwacheHervorhebung"/>
+          <w:lang w:val="en-US"/>
         </w:rPr>
         <w:t>operations</w:t>
       </w:r>
@@ -3969,7 +3970,7 @@
       </w:r>
       <w:r>
         <w:rPr>
-          <w:rStyle w:val="SubtleEmphasis"/>
+          <w:rStyle w:val="SchwacheHervorhebung"/>
           <w:lang w:val="en-US"/>
         </w:rPr>
         <w:t>behavior chain</w:t>
@@ -3982,7 +3983,7 @@
       </w:r>
       <w:r>
         <w:rPr>
-          <w:rStyle w:val="SubtleEmphasis"/>
+          <w:rStyle w:val="SchwacheHervorhebung"/>
           <w:lang w:val="en-US"/>
         </w:rPr>
         <w:t>behavior interface</w:t>
@@ -3995,7 +3996,7 @@
       </w:r>
       <w:r>
         <w:rPr>
-          <w:rStyle w:val="SubtleEmphasis"/>
+          <w:rStyle w:val="SchwacheHervorhebung"/>
           <w:lang w:val="en-US"/>
         </w:rPr>
         <w:t>behavior objects</w:t>
@@ -4092,68 +4093,295 @@
         <w:rPr>
           <w:lang w:val="en-US"/>
         </w:rPr>
-        <w:t>This means that a single operation can be processed by multiple behavior objects/classes. This patter</w:t>
+        <w:t xml:space="preserve">This means that a single operation can be processed by multiple behavior objects/classes. This pattern is based on the </w:t>
+      </w:r>
+      <w:r>
+        <w:rPr>
+          <w:lang w:val="en-US"/>
+        </w:rPr>
+        <w:t>Chain-of-responsibility</w:t>
+      </w:r>
+      <w:r>
+        <w:rPr>
+          <w:lang w:val="en-US"/>
+        </w:rPr>
+        <w:t xml:space="preserve"> design pattern.</w:t>
+      </w:r>
+    </w:p>
+    <w:p>
+      <w:pPr>
+        <w:rPr>
+          <w:b/>
+          <w:lang w:val="en-US"/>
+        </w:rPr>
+      </w:pPr>
+      <w:r>
+        <w:rPr>
+          <w:lang w:val="en-US"/>
+        </w:rPr>
+        <w:t xml:space="preserve">[TBD: graphical illustrations, examples] </w:t>
+      </w:r>
+    </w:p>
+    <w:p>
+      <w:pPr>
+        <w:pStyle w:val="berschrift3"/>
+        <w:rPr>
+          <w:lang w:val="en-US"/>
+        </w:rPr>
+      </w:pPr>
+      <w:r>
+        <w:rPr>
+          <w:lang w:val="en-US"/>
+        </w:rPr>
+        <w:t>Behavior configuration</w:t>
+      </w:r>
+    </w:p>
+    <w:p>
+      <w:pPr>
+        <w:rPr>
+          <w:lang w:val="en-US"/>
+        </w:rPr>
+      </w:pPr>
+      <w:r>
+        <w:rPr>
+          <w:lang w:val="en-US"/>
+        </w:rPr>
+        <w:t xml:space="preserve">Different VMs and VM properties may have different behaviors. These behaviors are determined by the </w:t>
+      </w:r>
+      <w:r>
+        <w:rPr>
+          <w:rStyle w:val="CodeZchn"/>
+        </w:rPr>
+        <w:t>VMDescriptionBuilder</w:t>
+      </w:r>
+      <w:r>
+        <w:rPr>
+          <w:lang w:val="en-US"/>
+        </w:rPr>
+        <w:t xml:space="preserve"> (methods like </w:t>
+      </w:r>
+      <w:r>
+        <w:rPr>
+          <w:rStyle w:val="CodeZchn"/>
+        </w:rPr>
+        <w:t>WithProperties</w:t>
+      </w:r>
+      <w:r>
+        <w:rPr>
+          <w:lang w:val="en-US"/>
+        </w:rPr>
+        <w:t xml:space="preserve">, </w:t>
+      </w:r>
+      <w:r>
+        <w:rPr>
+          <w:rStyle w:val="CodeZchn"/>
+        </w:rPr>
+        <w:t>WithValidations</w:t>
+      </w:r>
+      <w:r>
+        <w:rPr>
+          <w:lang w:val="en-US"/>
+        </w:rPr>
+        <w:t xml:space="preserve">, </w:t>
+      </w:r>
+      <w:r>
+        <w:rPr>
+          <w:rStyle w:val="CodeZchn"/>
+        </w:rPr>
+        <w:t>WithBehavior</w:t>
+      </w:r>
+      <w:r>
+        <w:rPr>
+          <w:rStyle w:val="CodeZchn"/>
+        </w:rPr>
+        <w:t>s</w:t>
+      </w:r>
+      <w:r>
+        <w:rPr>
+          <w:lang w:val="en-US"/>
+        </w:rPr>
+        <w:t xml:space="preserve"> may all add or configure behaviors)</w:t>
+      </w:r>
+      <w:r>
+        <w:rPr>
+          <w:lang w:val="en-US"/>
+        </w:rPr>
+        <w:t>.</w:t>
+      </w:r>
+    </w:p>
+    <w:p>
+      <w:pPr>
+        <w:rPr>
+          <w:lang w:val="en-US"/>
+        </w:rPr>
+      </w:pPr>
+      <w:r>
+        <w:rPr>
+          <w:lang w:val="en-US"/>
+        </w:rPr>
+        <w:t xml:space="preserve">What behaviors a chain may have and the order of them is determined by a </w:t>
+      </w:r>
+      <w:r>
+        <w:rPr>
+          <w:rStyle w:val="CodeZchn"/>
+        </w:rPr>
+        <w:t>BehaviorChainTemplate</w:t>
+      </w:r>
+      <w:r>
+        <w:rPr>
+          <w:lang w:val="en-US"/>
+        </w:rPr>
+        <w:t xml:space="preserve">. Because there are main </w:t>
+      </w:r>
+      <w:r>
+        <w:rPr>
+          <w:rStyle w:val="CodeZchn"/>
+        </w:rPr>
+        <w:t>BehaviorChainTemplate</w:t>
+      </w:r>
+      <w:r>
+        <w:rPr>
+          <w:noProof/>
+          <w:lang w:val="en-US"/>
+        </w:rPr>
+        <w:t>s</w:t>
+      </w:r>
+      <w:r>
+        <w:rPr>
+          <w:lang w:val="en-US"/>
+        </w:rPr>
+        <w:t xml:space="preserve">, all available templates are managed the </w:t>
+      </w:r>
+      <w:r>
+        <w:rPr>
+          <w:rStyle w:val="CodeZchn"/>
+        </w:rPr>
+        <w:t>BehaviorChainTemplateRegistry</w:t>
+      </w:r>
+      <w:r>
+        <w:rPr>
+          <w:lang w:val="en-US"/>
+        </w:rPr>
+        <w:t xml:space="preserve">. A template is identified by a </w:t>
+      </w:r>
+      <w:r>
+        <w:rPr>
+          <w:rStyle w:val="SchwacheHervorhebung"/>
+          <w:lang w:val="en-US"/>
+        </w:rPr>
+        <w:t>template key</w:t>
+      </w:r>
+      <w:r>
+        <w:rPr>
+          <w:lang w:val="en-US"/>
+        </w:rPr>
+        <w:t xml:space="preserve"> (an arbitrary object).</w:t>
+      </w:r>
+    </w:p>
+    <w:p>
+      <w:pPr>
+        <w:rPr>
+          <w:lang w:val="en-US"/>
+        </w:rPr>
+      </w:pPr>
+      <w:r>
+        <w:rPr>
+          <w:lang w:val="en-US"/>
+        </w:rPr>
+        <w:t xml:space="preserve">The </w:t>
+      </w:r>
+      <w:r>
+        <w:rPr>
+          <w:rStyle w:val="CodeZchn"/>
+        </w:rPr>
+        <w:t>VMDescriptorBuilder</w:t>
+      </w:r>
+      <w:r>
+        <w:rPr>
+          <w:lang w:val="en-US"/>
+        </w:rPr>
+        <w:t xml:space="preserve"> creates </w:t>
+      </w:r>
+      <w:r>
+        <w:rPr>
+          <w:rStyle w:val="CodeZchn"/>
+        </w:rPr>
+        <w:t>BehaviorChainConfigurations</w:t>
+      </w:r>
+      <w:r>
+        <w:rPr>
+          <w:lang w:val="en-US"/>
+        </w:rPr>
+        <w:t xml:space="preserve"> based on the templates which are used to hold transient behavior settings while the VM descriptor is constructed. The </w:t>
+      </w:r>
+      <w:r>
+        <w:rPr>
+          <w:rStyle w:val="CodeZchn"/>
+        </w:rPr>
+        <w:t>BehaviorChainConfigurations</w:t>
+      </w:r>
+      <w:r>
+        <w:rPr>
+          <w:lang w:val="en-US"/>
+        </w:rPr>
+        <w:t xml:space="preserve"> of the VM and all VM properties are managed by a </w:t>
+      </w:r>
+      <w:r>
+        <w:rPr>
+          <w:rStyle w:val="CodeZchn"/>
+        </w:rPr>
+        <w:t>VMDescripto</w:t>
       </w:r>
       <w:bookmarkStart w:id="0" w:name="_GoBack"/>
       <w:bookmarkEnd w:id="0"/>
       <w:r>
         <w:rPr>
-          <w:lang w:val="en-US"/>
-        </w:rPr>
-        <w:t xml:space="preserve">n is based on the </w:t>
-      </w:r>
-      <w:r>
-        <w:rPr>
-          <w:lang w:val="en-US"/>
-        </w:rPr>
-        <w:t>Chain-of-responsibility</w:t>
-      </w:r>
-      <w:r>
-        <w:rPr>
-          <w:lang w:val="en-US"/>
-        </w:rPr>
-        <w:t xml:space="preserve"> design pattern.</w:t>
-      </w:r>
-    </w:p>
-    <w:p>
-      <w:pPr>
-        <w:rPr>
-          <w:b/>
-          <w:lang w:val="en-US"/>
-        </w:rPr>
-      </w:pPr>
-      <w:r>
-        <w:rPr>
-          <w:lang w:val="en-US"/>
-        </w:rPr>
-        <w:t xml:space="preserve">[TBD: graphical illustrations, examples] </w:t>
-      </w:r>
-    </w:p>
-    <w:p>
-      <w:pPr>
-        <w:pStyle w:val="Heading3"/>
-        <w:rPr>
-          <w:lang w:val="en-US"/>
-        </w:rPr>
-      </w:pPr>
-      <w:r>
-        <w:rPr>
-          <w:lang w:val="en-US"/>
-        </w:rPr>
-        <w:t>Behavior configuration</w:t>
-      </w:r>
-    </w:p>
-    <w:p>
-      <w:pPr>
-        <w:rPr>
-          <w:lang w:val="en-US"/>
-        </w:rPr>
-      </w:pPr>
-      <w:r>
-        <w:rPr>
-          <w:lang w:val="en-US"/>
-        </w:rPr>
-        <w:t>[TBD]</w:t>
+          <w:rStyle w:val="CodeZchn"/>
+        </w:rPr>
+        <w:t>rConfiguration</w:t>
+      </w:r>
+      <w:r>
+        <w:rPr>
+          <w:lang w:val="en-US"/>
+        </w:rPr>
+        <w:t xml:space="preserve"> object.</w:t>
+      </w:r>
+    </w:p>
+    <w:p>
+      <w:pPr>
+        <w:rPr>
+          <w:lang w:val="en-US"/>
+        </w:rPr>
+      </w:pPr>
+      <w:r>
+        <w:rPr>
+          <w:lang w:val="en-US"/>
+        </w:rPr>
+        <w:t xml:space="preserve">At the end the </w:t>
+      </w:r>
+      <w:r>
+        <w:rPr>
+          <w:rStyle w:val="CodeZchn"/>
+        </w:rPr>
+        <w:t>VMDescriptorBuilder</w:t>
+      </w:r>
+      <w:r>
+        <w:rPr>
+          <w:lang w:val="en-US"/>
+        </w:rPr>
+        <w:t xml:space="preserve"> creates the concrete behavior chains from the </w:t>
+      </w:r>
+      <w:r>
+        <w:rPr>
+          <w:rStyle w:val="CodeZchn"/>
+        </w:rPr>
+        <w:t>BehaviorChainConfigurations</w:t>
+      </w:r>
+      <w:r>
+        <w:rPr>
+          <w:lang w:val="en-US"/>
+        </w:rPr>
+        <w:t>.</w:t>
       </w:r>
     </w:p>
     <w:sectPr>
@@ -5571,15 +5799,15 @@
     <w:lsdException w:name="Bibliography" w:uiPriority="37"/>
     <w:lsdException w:name="TOC Heading" w:uiPriority="39" w:qFormat="1"/>
   </w:latentStyles>
-  <w:style w:type="paragraph" w:default="1" w:styleId="Normal">
+  <w:style w:type="paragraph" w:default="1" w:styleId="Standard">
     <w:name w:val="Normal"/>
     <w:qFormat/>
   </w:style>
-  <w:style w:type="paragraph" w:styleId="Heading2">
+  <w:style w:type="paragraph" w:styleId="berschrift2">
     <w:name w:val="heading 2"/>
-    <w:basedOn w:val="Normal"/>
-    <w:next w:val="Normal"/>
-    <w:link w:val="Heading2Char"/>
+    <w:basedOn w:val="Standard"/>
+    <w:next w:val="Standard"/>
+    <w:link w:val="berschrift2Zchn"/>
     <w:uiPriority w:val="9"/>
     <w:unhideWhenUsed/>
     <w:qFormat/>
@@ -5599,11 +5827,11 @@
       <w:szCs w:val="26"/>
     </w:rPr>
   </w:style>
-  <w:style w:type="paragraph" w:styleId="Heading3">
+  <w:style w:type="paragraph" w:styleId="berschrift3">
     <w:name w:val="heading 3"/>
-    <w:basedOn w:val="Normal"/>
-    <w:next w:val="Normal"/>
-    <w:link w:val="Heading3Char"/>
+    <w:basedOn w:val="Standard"/>
+    <w:next w:val="Standard"/>
+    <w:link w:val="berschrift3Zchn"/>
     <w:uiPriority w:val="9"/>
     <w:unhideWhenUsed/>
     <w:qFormat/>
@@ -5621,11 +5849,11 @@
       <w:color w:val="4F81BD" w:themeColor="accent1"/>
     </w:rPr>
   </w:style>
-  <w:style w:type="paragraph" w:styleId="Heading4">
+  <w:style w:type="paragraph" w:styleId="berschrift4">
     <w:name w:val="heading 4"/>
-    <w:basedOn w:val="Normal"/>
-    <w:next w:val="Normal"/>
-    <w:link w:val="Heading4Char"/>
+    <w:basedOn w:val="Standard"/>
+    <w:next w:val="Standard"/>
+    <w:link w:val="berschrift4Zchn"/>
     <w:uiPriority w:val="9"/>
     <w:unhideWhenUsed/>
     <w:qFormat/>
@@ -5645,13 +5873,13 @@
       <w:color w:val="4F81BD" w:themeColor="accent1"/>
     </w:rPr>
   </w:style>
-  <w:style w:type="character" w:default="1" w:styleId="DefaultParagraphFont">
+  <w:style w:type="character" w:default="1" w:styleId="Absatz-Standardschriftart">
     <w:name w:val="Default Paragraph Font"/>
     <w:uiPriority w:val="1"/>
     <w:semiHidden/>
     <w:unhideWhenUsed/>
   </w:style>
-  <w:style w:type="table" w:default="1" w:styleId="TableNormal">
+  <w:style w:type="table" w:default="1" w:styleId="NormaleTabelle">
     <w:name w:val="Normal Table"/>
     <w:uiPriority w:val="99"/>
     <w:semiHidden/>
@@ -5666,16 +5894,16 @@
       </w:tblCellMar>
     </w:tblPr>
   </w:style>
-  <w:style w:type="numbering" w:default="1" w:styleId="NoList">
+  <w:style w:type="numbering" w:default="1" w:styleId="KeineListe">
     <w:name w:val="No List"/>
     <w:uiPriority w:val="99"/>
     <w:semiHidden/>
     <w:unhideWhenUsed/>
   </w:style>
-  <w:style w:type="character" w:customStyle="1" w:styleId="Heading3Char">
-    <w:name w:val="Heading 3 Char"/>
-    <w:basedOn w:val="DefaultParagraphFont"/>
-    <w:link w:val="Heading3"/>
+  <w:style w:type="character" w:customStyle="1" w:styleId="berschrift3Zchn">
+    <w:name w:val="Überschrift 3 Zchn"/>
+    <w:basedOn w:val="Absatz-Standardschriftart"/>
+    <w:link w:val="berschrift3"/>
     <w:uiPriority w:val="9"/>
     <w:rsid w:val="00C36142"/>
     <w:rPr>
@@ -5685,10 +5913,10 @@
       <w:color w:val="4F81BD" w:themeColor="accent1"/>
     </w:rPr>
   </w:style>
-  <w:style w:type="paragraph" w:styleId="ListParagraph">
+  <w:style w:type="paragraph" w:styleId="Listenabsatz">
     <w:name w:val="List Paragraph"/>
-    <w:basedOn w:val="Normal"/>
-    <w:link w:val="ListParagraphChar"/>
+    <w:basedOn w:val="Standard"/>
+    <w:link w:val="ListenabsatzZchn"/>
     <w:uiPriority w:val="34"/>
     <w:qFormat/>
     <w:rsid w:val="00C36142"/>
@@ -5697,9 +5925,9 @@
       <w:contextualSpacing/>
     </w:pPr>
   </w:style>
-  <w:style w:type="character" w:styleId="SubtleEmphasis">
+  <w:style w:type="character" w:styleId="SchwacheHervorhebung">
     <w:name w:val="Subtle Emphasis"/>
-    <w:basedOn w:val="DefaultParagraphFont"/>
+    <w:basedOn w:val="Absatz-Standardschriftart"/>
     <w:uiPriority w:val="19"/>
     <w:qFormat/>
     <w:rsid w:val="00C36142"/>
@@ -5711,7 +5939,7 @@
   </w:style>
   <w:style w:type="paragraph" w:customStyle="1" w:styleId="Objektreferenz">
     <w:name w:val="Objektreferenz"/>
-    <w:basedOn w:val="Normal"/>
+    <w:basedOn w:val="Standard"/>
     <w:link w:val="ObjektreferenzZchn"/>
     <w:qFormat/>
     <w:rsid w:val="001B2D3F"/>
@@ -5723,7 +5951,7 @@
   </w:style>
   <w:style w:type="paragraph" w:customStyle="1" w:styleId="Code">
     <w:name w:val="Code"/>
-    <w:basedOn w:val="Normal"/>
+    <w:basedOn w:val="Standard"/>
     <w:link w:val="CodeZchn"/>
     <w:qFormat/>
     <w:rsid w:val="001B2D3F"/>
@@ -5735,16 +5963,16 @@
       <w:lang w:val="en-US"/>
     </w:rPr>
   </w:style>
-  <w:style w:type="character" w:customStyle="1" w:styleId="ListParagraphChar">
-    <w:name w:val="List Paragraph Char"/>
-    <w:basedOn w:val="DefaultParagraphFont"/>
-    <w:link w:val="ListParagraph"/>
+  <w:style w:type="character" w:customStyle="1" w:styleId="ListenabsatzZchn">
+    <w:name w:val="Listenabsatz Zchn"/>
+    <w:basedOn w:val="Absatz-Standardschriftart"/>
+    <w:link w:val="Listenabsatz"/>
     <w:uiPriority w:val="34"/>
     <w:rsid w:val="00C36142"/>
   </w:style>
   <w:style w:type="character" w:customStyle="1" w:styleId="ObjektreferenzZchn">
     <w:name w:val="Objektreferenz Zchn"/>
-    <w:basedOn w:val="ListParagraphChar"/>
+    <w:basedOn w:val="ListenabsatzZchn"/>
     <w:link w:val="Objektreferenz"/>
     <w:rsid w:val="001B2D3F"/>
     <w:rPr>
@@ -5753,10 +5981,10 @@
       <w:lang w:val="en-US"/>
     </w:rPr>
   </w:style>
-  <w:style w:type="character" w:customStyle="1" w:styleId="Heading4Char">
-    <w:name w:val="Heading 4 Char"/>
-    <w:basedOn w:val="DefaultParagraphFont"/>
-    <w:link w:val="Heading4"/>
+  <w:style w:type="character" w:customStyle="1" w:styleId="berschrift4Zchn">
+    <w:name w:val="Überschrift 4 Zchn"/>
+    <w:basedOn w:val="Absatz-Standardschriftart"/>
+    <w:link w:val="berschrift4"/>
     <w:uiPriority w:val="9"/>
     <w:rsid w:val="00A55F0F"/>
     <w:rPr>
@@ -5770,7 +5998,7 @@
   </w:style>
   <w:style w:type="character" w:customStyle="1" w:styleId="CodeZchn">
     <w:name w:val="Code Zchn"/>
-    <w:basedOn w:val="ListParagraphChar"/>
+    <w:basedOn w:val="ListenabsatzZchn"/>
     <w:link w:val="Code"/>
     <w:rsid w:val="001B2D3F"/>
     <w:rPr>
@@ -5781,10 +6009,10 @@
       <w:lang w:val="en-US"/>
     </w:rPr>
   </w:style>
-  <w:style w:type="character" w:customStyle="1" w:styleId="Heading2Char">
-    <w:name w:val="Heading 2 Char"/>
-    <w:basedOn w:val="DefaultParagraphFont"/>
-    <w:link w:val="Heading2"/>
+  <w:style w:type="character" w:customStyle="1" w:styleId="berschrift2Zchn">
+    <w:name w:val="Überschrift 2 Zchn"/>
+    <w:basedOn w:val="Absatz-Standardschriftart"/>
+    <w:link w:val="berschrift2"/>
     <w:uiPriority w:val="9"/>
     <w:rsid w:val="006B4313"/>
     <w:rPr>
@@ -5796,9 +6024,9 @@
       <w:szCs w:val="26"/>
     </w:rPr>
   </w:style>
-  <w:style w:type="character" w:styleId="Strong">
+  <w:style w:type="character" w:styleId="Fett">
     <w:name w:val="Strong"/>
-    <w:basedOn w:val="DefaultParagraphFont"/>
+    <w:basedOn w:val="Absatz-Standardschriftart"/>
     <w:uiPriority w:val="22"/>
     <w:qFormat/>
     <w:rsid w:val="00B02B66"/>
@@ -5809,7 +6037,7 @@
   </w:style>
   <w:style w:type="paragraph" w:customStyle="1" w:styleId="ConceptorTerm">
     <w:name w:val="Concept or Term"/>
-    <w:basedOn w:val="Normal"/>
+    <w:basedOn w:val="Standard"/>
     <w:link w:val="ConceptorTermZchn"/>
     <w:qFormat/>
     <w:rsid w:val="0084199D"/>
@@ -5820,9 +6048,9 @@
       <w:lang w:val="en-US"/>
     </w:rPr>
   </w:style>
-  <w:style w:type="table" w:styleId="TableGrid">
+  <w:style w:type="table" w:styleId="Tabellenraster">
     <w:name w:val="Table Grid"/>
-    <w:basedOn w:val="TableNormal"/>
+    <w:basedOn w:val="NormaleTabelle"/>
     <w:uiPriority w:val="59"/>
     <w:rsid w:val="00850FD7"/>
     <w:pPr>
@@ -5848,7 +6076,7 @@
   </w:style>
   <w:style w:type="character" w:customStyle="1" w:styleId="ConceptorTermZchn">
     <w:name w:val="Concept or Term Zchn"/>
-    <w:basedOn w:val="DefaultParagraphFont"/>
+    <w:basedOn w:val="Absatz-Standardschriftart"/>
     <w:link w:val="ConceptorTerm"/>
     <w:rsid w:val="0084199D"/>
     <w:rPr>
@@ -5856,9 +6084,9 @@
       <w:lang w:val="en-US"/>
     </w:rPr>
   </w:style>
-  <w:style w:type="table" w:styleId="LightList-Accent1">
+  <w:style w:type="table" w:styleId="HelleListe-Akzent1">
     <w:name w:val="Light List Accent 1"/>
-    <w:basedOn w:val="TableNormal"/>
+    <w:basedOn w:val="NormaleTabelle"/>
     <w:uiPriority w:val="61"/>
     <w:rsid w:val="00850FD7"/>
     <w:pPr>
@@ -5948,7 +6176,7 @@
       </w:tcPr>
     </w:tblStylePr>
   </w:style>
-  <w:style w:type="paragraph" w:styleId="NoSpacing">
+  <w:style w:type="paragraph" w:styleId="KeinLeerraum">
     <w:name w:val="No Spacing"/>
     <w:uiPriority w:val="1"/>
     <w:qFormat/>
@@ -5957,9 +6185,9 @@
       <w:spacing w:after="0" w:line="240" w:lineRule="auto"/>
     </w:pPr>
   </w:style>
-  <w:style w:type="character" w:styleId="IntenseEmphasis">
+  <w:style w:type="character" w:styleId="IntensiveHervorhebung">
     <w:name w:val="Intense Emphasis"/>
-    <w:basedOn w:val="DefaultParagraphFont"/>
+    <w:basedOn w:val="Absatz-Standardschriftart"/>
     <w:uiPriority w:val="21"/>
     <w:qFormat/>
     <w:rsid w:val="0069352B"/>
@@ -6130,15 +6358,15 @@
     <w:lsdException w:name="Bibliography" w:uiPriority="37"/>
     <w:lsdException w:name="TOC Heading" w:uiPriority="39" w:qFormat="1"/>
   </w:latentStyles>
-  <w:style w:type="paragraph" w:default="1" w:styleId="Normal">
+  <w:style w:type="paragraph" w:default="1" w:styleId="Standard">
     <w:name w:val="Normal"/>
     <w:qFormat/>
   </w:style>
-  <w:style w:type="paragraph" w:styleId="Heading2">
+  <w:style w:type="paragraph" w:styleId="berschrift2">
     <w:name w:val="heading 2"/>
-    <w:basedOn w:val="Normal"/>
-    <w:next w:val="Normal"/>
-    <w:link w:val="Heading2Char"/>
+    <w:basedOn w:val="Standard"/>
+    <w:next w:val="Standard"/>
+    <w:link w:val="berschrift2Zchn"/>
     <w:uiPriority w:val="9"/>
     <w:unhideWhenUsed/>
     <w:qFormat/>
@@ -6158,11 +6386,11 @@
       <w:szCs w:val="26"/>
     </w:rPr>
   </w:style>
-  <w:style w:type="paragraph" w:styleId="Heading3">
+  <w:style w:type="paragraph" w:styleId="berschrift3">
     <w:name w:val="heading 3"/>
-    <w:basedOn w:val="Normal"/>
-    <w:next w:val="Normal"/>
-    <w:link w:val="Heading3Char"/>
+    <w:basedOn w:val="Standard"/>
+    <w:next w:val="Standard"/>
+    <w:link w:val="berschrift3Zchn"/>
     <w:uiPriority w:val="9"/>
     <w:unhideWhenUsed/>
     <w:qFormat/>
@@ -6180,11 +6408,11 @@
       <w:color w:val="4F81BD" w:themeColor="accent1"/>
     </w:rPr>
   </w:style>
-  <w:style w:type="paragraph" w:styleId="Heading4">
+  <w:style w:type="paragraph" w:styleId="berschrift4">
     <w:name w:val="heading 4"/>
-    <w:basedOn w:val="Normal"/>
-    <w:next w:val="Normal"/>
-    <w:link w:val="Heading4Char"/>
+    <w:basedOn w:val="Standard"/>
+    <w:next w:val="Standard"/>
+    <w:link w:val="berschrift4Zchn"/>
     <w:uiPriority w:val="9"/>
     <w:unhideWhenUsed/>
     <w:qFormat/>
@@ -6204,13 +6432,13 @@
       <w:color w:val="4F81BD" w:themeColor="accent1"/>
     </w:rPr>
   </w:style>
-  <w:style w:type="character" w:default="1" w:styleId="DefaultParagraphFont">
+  <w:style w:type="character" w:default="1" w:styleId="Absatz-Standardschriftart">
     <w:name w:val="Default Paragraph Font"/>
     <w:uiPriority w:val="1"/>
     <w:semiHidden/>
     <w:unhideWhenUsed/>
   </w:style>
-  <w:style w:type="table" w:default="1" w:styleId="TableNormal">
+  <w:style w:type="table" w:default="1" w:styleId="NormaleTabelle">
     <w:name w:val="Normal Table"/>
     <w:uiPriority w:val="99"/>
     <w:semiHidden/>
@@ -6225,16 +6453,16 @@
       </w:tblCellMar>
     </w:tblPr>
   </w:style>
-  <w:style w:type="numbering" w:default="1" w:styleId="NoList">
+  <w:style w:type="numbering" w:default="1" w:styleId="KeineListe">
     <w:name w:val="No List"/>
     <w:uiPriority w:val="99"/>
     <w:semiHidden/>
     <w:unhideWhenUsed/>
   </w:style>
-  <w:style w:type="character" w:customStyle="1" w:styleId="Heading3Char">
-    <w:name w:val="Heading 3 Char"/>
-    <w:basedOn w:val="DefaultParagraphFont"/>
-    <w:link w:val="Heading3"/>
+  <w:style w:type="character" w:customStyle="1" w:styleId="berschrift3Zchn">
+    <w:name w:val="Überschrift 3 Zchn"/>
+    <w:basedOn w:val="Absatz-Standardschriftart"/>
+    <w:link w:val="berschrift3"/>
     <w:uiPriority w:val="9"/>
     <w:rsid w:val="00C36142"/>
     <w:rPr>
@@ -6244,10 +6472,10 @@
       <w:color w:val="4F81BD" w:themeColor="accent1"/>
     </w:rPr>
   </w:style>
-  <w:style w:type="paragraph" w:styleId="ListParagraph">
+  <w:style w:type="paragraph" w:styleId="Listenabsatz">
     <w:name w:val="List Paragraph"/>
-    <w:basedOn w:val="Normal"/>
-    <w:link w:val="ListParagraphChar"/>
+    <w:basedOn w:val="Standard"/>
+    <w:link w:val="ListenabsatzZchn"/>
     <w:uiPriority w:val="34"/>
     <w:qFormat/>
     <w:rsid w:val="00C36142"/>
@@ -6256,9 +6484,9 @@
       <w:contextualSpacing/>
     </w:pPr>
   </w:style>
-  <w:style w:type="character" w:styleId="SubtleEmphasis">
+  <w:style w:type="character" w:styleId="SchwacheHervorhebung">
     <w:name w:val="Subtle Emphasis"/>
-    <w:basedOn w:val="DefaultParagraphFont"/>
+    <w:basedOn w:val="Absatz-Standardschriftart"/>
     <w:uiPriority w:val="19"/>
     <w:qFormat/>
     <w:rsid w:val="00C36142"/>
@@ -6270,7 +6498,7 @@
   </w:style>
   <w:style w:type="paragraph" w:customStyle="1" w:styleId="Objektreferenz">
     <w:name w:val="Objektreferenz"/>
-    <w:basedOn w:val="Normal"/>
+    <w:basedOn w:val="Standard"/>
     <w:link w:val="ObjektreferenzZchn"/>
     <w:qFormat/>
     <w:rsid w:val="001B2D3F"/>
@@ -6282,7 +6510,7 @@
   </w:style>
   <w:style w:type="paragraph" w:customStyle="1" w:styleId="Code">
     <w:name w:val="Code"/>
-    <w:basedOn w:val="Normal"/>
+    <w:basedOn w:val="Standard"/>
     <w:link w:val="CodeZchn"/>
     <w:qFormat/>
     <w:rsid w:val="001B2D3F"/>
@@ -6294,16 +6522,16 @@
       <w:lang w:val="en-US"/>
     </w:rPr>
   </w:style>
-  <w:style w:type="character" w:customStyle="1" w:styleId="ListParagraphChar">
-    <w:name w:val="List Paragraph Char"/>
-    <w:basedOn w:val="DefaultParagraphFont"/>
-    <w:link w:val="ListParagraph"/>
+  <w:style w:type="character" w:customStyle="1" w:styleId="ListenabsatzZchn">
+    <w:name w:val="Listenabsatz Zchn"/>
+    <w:basedOn w:val="Absatz-Standardschriftart"/>
+    <w:link w:val="Listenabsatz"/>
     <w:uiPriority w:val="34"/>
     <w:rsid w:val="00C36142"/>
   </w:style>
   <w:style w:type="character" w:customStyle="1" w:styleId="ObjektreferenzZchn">
     <w:name w:val="Objektreferenz Zchn"/>
-    <w:basedOn w:val="ListParagraphChar"/>
+    <w:basedOn w:val="ListenabsatzZchn"/>
     <w:link w:val="Objektreferenz"/>
     <w:rsid w:val="001B2D3F"/>
     <w:rPr>
@@ -6312,10 +6540,10 @@
       <w:lang w:val="en-US"/>
     </w:rPr>
   </w:style>
-  <w:style w:type="character" w:customStyle="1" w:styleId="Heading4Char">
-    <w:name w:val="Heading 4 Char"/>
-    <w:basedOn w:val="DefaultParagraphFont"/>
-    <w:link w:val="Heading4"/>
+  <w:style w:type="character" w:customStyle="1" w:styleId="berschrift4Zchn">
+    <w:name w:val="Überschrift 4 Zchn"/>
+    <w:basedOn w:val="Absatz-Standardschriftart"/>
+    <w:link w:val="berschrift4"/>
     <w:uiPriority w:val="9"/>
     <w:rsid w:val="00A55F0F"/>
     <w:rPr>
@@ -6329,7 +6557,7 @@
   </w:style>
   <w:style w:type="character" w:customStyle="1" w:styleId="CodeZchn">
     <w:name w:val="Code Zchn"/>
-    <w:basedOn w:val="ListParagraphChar"/>
+    <w:basedOn w:val="ListenabsatzZchn"/>
     <w:link w:val="Code"/>
     <w:rsid w:val="001B2D3F"/>
     <w:rPr>
@@ -6340,10 +6568,10 @@
       <w:lang w:val="en-US"/>
     </w:rPr>
   </w:style>
-  <w:style w:type="character" w:customStyle="1" w:styleId="Heading2Char">
-    <w:name w:val="Heading 2 Char"/>
-    <w:basedOn w:val="DefaultParagraphFont"/>
-    <w:link w:val="Heading2"/>
+  <w:style w:type="character" w:customStyle="1" w:styleId="berschrift2Zchn">
+    <w:name w:val="Überschrift 2 Zchn"/>
+    <w:basedOn w:val="Absatz-Standardschriftart"/>
+    <w:link w:val="berschrift2"/>
     <w:uiPriority w:val="9"/>
     <w:rsid w:val="006B4313"/>
     <w:rPr>
@@ -6355,9 +6583,9 @@
       <w:szCs w:val="26"/>
     </w:rPr>
   </w:style>
-  <w:style w:type="character" w:styleId="Strong">
+  <w:style w:type="character" w:styleId="Fett">
     <w:name w:val="Strong"/>
-    <w:basedOn w:val="DefaultParagraphFont"/>
+    <w:basedOn w:val="Absatz-Standardschriftart"/>
     <w:uiPriority w:val="22"/>
     <w:qFormat/>
     <w:rsid w:val="00B02B66"/>
@@ -6368,7 +6596,7 @@
   </w:style>
   <w:style w:type="paragraph" w:customStyle="1" w:styleId="ConceptorTerm">
     <w:name w:val="Concept or Term"/>
-    <w:basedOn w:val="Normal"/>
+    <w:basedOn w:val="Standard"/>
     <w:link w:val="ConceptorTermZchn"/>
     <w:qFormat/>
     <w:rsid w:val="0084199D"/>
@@ -6379,9 +6607,9 @@
       <w:lang w:val="en-US"/>
     </w:rPr>
   </w:style>
-  <w:style w:type="table" w:styleId="TableGrid">
+  <w:style w:type="table" w:styleId="Tabellenraster">
     <w:name w:val="Table Grid"/>
-    <w:basedOn w:val="TableNormal"/>
+    <w:basedOn w:val="NormaleTabelle"/>
     <w:uiPriority w:val="59"/>
     <w:rsid w:val="00850FD7"/>
     <w:pPr>
@@ -6407,7 +6635,7 @@
   </w:style>
   <w:style w:type="character" w:customStyle="1" w:styleId="ConceptorTermZchn">
     <w:name w:val="Concept or Term Zchn"/>
-    <w:basedOn w:val="DefaultParagraphFont"/>
+    <w:basedOn w:val="Absatz-Standardschriftart"/>
     <w:link w:val="ConceptorTerm"/>
     <w:rsid w:val="0084199D"/>
     <w:rPr>
@@ -6415,9 +6643,9 @@
       <w:lang w:val="en-US"/>
     </w:rPr>
   </w:style>
-  <w:style w:type="table" w:styleId="LightList-Accent1">
+  <w:style w:type="table" w:styleId="HelleListe-Akzent1">
     <w:name w:val="Light List Accent 1"/>
-    <w:basedOn w:val="TableNormal"/>
+    <w:basedOn w:val="NormaleTabelle"/>
     <w:uiPriority w:val="61"/>
     <w:rsid w:val="00850FD7"/>
     <w:pPr>
@@ -6507,7 +6735,7 @@
       </w:tcPr>
     </w:tblStylePr>
   </w:style>
-  <w:style w:type="paragraph" w:styleId="NoSpacing">
+  <w:style w:type="paragraph" w:styleId="KeinLeerraum">
     <w:name w:val="No Spacing"/>
     <w:uiPriority w:val="1"/>
     <w:qFormat/>
@@ -6516,9 +6744,9 @@
       <w:spacing w:after="0" w:line="240" w:lineRule="auto"/>
     </w:pPr>
   </w:style>
-  <w:style w:type="character" w:styleId="IntenseEmphasis">
+  <w:style w:type="character" w:styleId="IntensiveHervorhebung">
     <w:name w:val="Intense Emphasis"/>
-    <w:basedOn w:val="DefaultParagraphFont"/>
+    <w:basedOn w:val="Absatz-Standardschriftart"/>
     <w:uiPriority w:val="21"/>
     <w:qFormat/>
     <w:rsid w:val="0069352B"/>
@@ -6823,7 +7051,7 @@
 </file>
 
 <file path=customXml/itemProps1.xml><?xml version="1.0" encoding="utf-8"?>
-<ds:datastoreItem xmlns:ds="http://schemas.openxmlformats.org/officeDocument/2006/customXml" ds:itemID="{CF489975-A32F-4BA5-BF86-3D999327230E}">
+<ds:datastoreItem xmlns:ds="http://schemas.openxmlformats.org/officeDocument/2006/customXml" ds:itemID="{F3A2143D-8552-46B6-A49E-8A4E66356713}">
   <ds:schemaRefs>
     <ds:schemaRef ds:uri="http://schemas.openxmlformats.org/officeDocument/2006/bibliography"/>
   </ds:schemaRefs>

</xml_diff>

<commit_message>
Added tests for Refresh.
</commit_message>
<xml_diff>
--- a/trunk/Documentation/MVVM Documentation.docx
+++ b/trunk/Documentation/MVVM Documentation.docx
@@ -4,15 +4,15 @@
   <w:body>
     <w:p>
       <w:pPr>
-        <w:pStyle w:val="berschrift2"/>
-        <w:rPr>
-          <w:lang w:val="en-US"/>
-        </w:rPr>
-      </w:pPr>
-    </w:p>
-    <w:p>
-      <w:pPr>
-        <w:pStyle w:val="berschrift1"/>
+        <w:pStyle w:val="Heading2"/>
+        <w:rPr>
+          <w:lang w:val="en-US"/>
+        </w:rPr>
+      </w:pPr>
+    </w:p>
+    <w:p>
+      <w:pPr>
+        <w:pStyle w:val="Heading1"/>
         <w:rPr>
           <w:lang w:val="en-US"/>
         </w:rPr>
@@ -26,7 +26,7 @@
     </w:p>
     <w:p>
       <w:pPr>
-        <w:pStyle w:val="berschrift2"/>
+        <w:pStyle w:val="Heading2"/>
         <w:rPr>
           <w:lang w:val="en-US"/>
         </w:rPr>
@@ -40,7 +40,7 @@
     </w:p>
     <w:p>
       <w:pPr>
-        <w:pStyle w:val="Listenabsatz"/>
+        <w:pStyle w:val="ListParagraph"/>
         <w:numPr>
           <w:ilvl w:val="0"/>
           <w:numId w:val="18"/>
@@ -82,7 +82,7 @@
     </w:p>
     <w:p>
       <w:pPr>
-        <w:pStyle w:val="Listenabsatz"/>
+        <w:pStyle w:val="ListParagraph"/>
         <w:numPr>
           <w:ilvl w:val="0"/>
           <w:numId w:val="18"/>
@@ -100,7 +100,7 @@
     </w:p>
     <w:p>
       <w:pPr>
-        <w:pStyle w:val="Listenabsatz"/>
+        <w:pStyle w:val="ListParagraph"/>
         <w:numPr>
           <w:ilvl w:val="0"/>
           <w:numId w:val="18"/>
@@ -118,7 +118,7 @@
     </w:p>
     <w:p>
       <w:pPr>
-        <w:pStyle w:val="Listenabsatz"/>
+        <w:pStyle w:val="ListParagraph"/>
         <w:numPr>
           <w:ilvl w:val="0"/>
           <w:numId w:val="18"/>
@@ -136,7 +136,7 @@
     </w:p>
     <w:p>
       <w:pPr>
-        <w:pStyle w:val="berschrift2"/>
+        <w:pStyle w:val="Heading2"/>
         <w:rPr>
           <w:lang w:val="en-US"/>
         </w:rPr>
@@ -188,16 +188,16 @@
             <v:path o:extrusionok="f" gradientshapeok="t" o:connecttype="rect"/>
             <o:lock v:ext="edit" aspectratio="t"/>
           </v:shapetype>
-          <v:shape id="_x0000_i1025" type="#_x0000_t75" style="width:453.3pt;height:196.4pt" o:ole="">
+          <v:shape id="_x0000_i1025" type="#_x0000_t75" style="width:453.3pt;height:196.6pt" o:ole="">
             <v:imagedata r:id="rId8" o:title=""/>
           </v:shape>
-          <o:OLEObject Type="Embed" ProgID="Visio.Drawing.11" ShapeID="_x0000_i1025" DrawAspect="Content" ObjectID="_1356358968" r:id="rId9"/>
+          <o:OLEObject Type="Embed" ProgID="Visio.Drawing.11" ShapeID="_x0000_i1025" DrawAspect="Content" ObjectID="_1356718858" r:id="rId9"/>
         </w:object>
       </w:r>
     </w:p>
     <w:p>
       <w:pPr>
-        <w:pStyle w:val="berschrift3"/>
+        <w:pStyle w:val="Heading3"/>
         <w:rPr>
           <w:lang w:val="en-US"/>
         </w:rPr>
@@ -256,7 +256,7 @@
     </w:p>
     <w:p>
       <w:pPr>
-        <w:pStyle w:val="berschrift3"/>
+        <w:pStyle w:val="Heading3"/>
         <w:rPr>
           <w:lang w:val="en-US"/>
         </w:rPr>
@@ -284,7 +284,7 @@
     </w:p>
     <w:p>
       <w:pPr>
-        <w:pStyle w:val="berschrift1"/>
+        <w:pStyle w:val="Heading1"/>
         <w:rPr>
           <w:lang w:val="en-US"/>
         </w:rPr>
@@ -312,16 +312,16 @@
     <w:p>
       <w:r>
         <w:object w:dxaOrig="8917" w:dyaOrig="1109">
-          <v:shape id="_x0000_i1026" type="#_x0000_t75" style="width:445.8pt;height:55.85pt" o:ole="">
+          <v:shape id="_x0000_i1026" type="#_x0000_t75" style="width:445.75pt;height:55.7pt" o:ole="">
             <v:imagedata r:id="rId10" o:title=""/>
           </v:shape>
-          <o:OLEObject Type="Embed" ProgID="Visio.Drawing.11" ShapeID="_x0000_i1026" DrawAspect="Content" ObjectID="_1356358969" r:id="rId11"/>
+          <o:OLEObject Type="Embed" ProgID="Visio.Drawing.11" ShapeID="_x0000_i1026" DrawAspect="Content" ObjectID="_1356718859" r:id="rId11"/>
         </w:object>
       </w:r>
     </w:p>
     <w:p>
       <w:pPr>
-        <w:pStyle w:val="berschrift2"/>
+        <w:pStyle w:val="Heading2"/>
         <w:rPr>
           <w:lang w:val="en-US"/>
         </w:rPr>
@@ -378,7 +378,7 @@
     </w:p>
     <w:p>
       <w:pPr>
-        <w:pStyle w:val="berschrift2"/>
+        <w:pStyle w:val="Heading2"/>
         <w:rPr>
           <w:lang w:val="en-US"/>
         </w:rPr>
@@ -520,7 +520,7 @@
     </w:p>
     <w:p>
       <w:pPr>
-        <w:pStyle w:val="Listenabsatz"/>
+        <w:pStyle w:val="ListParagraph"/>
         <w:numPr>
           <w:ilvl w:val="0"/>
           <w:numId w:val="17"/>
@@ -586,7 +586,7 @@
     </w:p>
     <w:p>
       <w:pPr>
-        <w:pStyle w:val="Listenabsatz"/>
+        <w:pStyle w:val="ListParagraph"/>
         <w:numPr>
           <w:ilvl w:val="0"/>
           <w:numId w:val="17"/>
@@ -646,7 +646,7 @@
     </w:p>
     <w:p>
       <w:pPr>
-        <w:pStyle w:val="Listenabsatz"/>
+        <w:pStyle w:val="ListParagraph"/>
         <w:numPr>
           <w:ilvl w:val="0"/>
           <w:numId w:val="17"/>
@@ -676,7 +676,7 @@
     </w:p>
     <w:p>
       <w:pPr>
-        <w:pStyle w:val="Listenabsatz"/>
+        <w:pStyle w:val="ListParagraph"/>
         <w:numPr>
           <w:ilvl w:val="0"/>
           <w:numId w:val="17"/>
@@ -718,7 +718,7 @@
     </w:p>
     <w:p>
       <w:pPr>
-        <w:pStyle w:val="berschrift2"/>
+        <w:pStyle w:val="Heading2"/>
         <w:rPr>
           <w:lang w:val="en-US"/>
         </w:rPr>
@@ -781,7 +781,7 @@
     </w:p>
     <w:p>
       <w:pPr>
-        <w:pStyle w:val="berschrift1"/>
+        <w:pStyle w:val="Heading1"/>
         <w:rPr>
           <w:lang w:val="en-US"/>
         </w:rPr>
@@ -795,7 +795,7 @@
     </w:p>
     <w:p>
       <w:pPr>
-        <w:pStyle w:val="KeinLeerraum"/>
+        <w:pStyle w:val="NoSpacing"/>
         <w:rPr>
           <w:lang w:val="en-US"/>
         </w:rPr>
@@ -809,7 +809,7 @@
     </w:p>
     <w:p>
       <w:pPr>
-        <w:pStyle w:val="Listenabsatz"/>
+        <w:pStyle w:val="ListParagraph"/>
         <w:numPr>
           <w:ilvl w:val="0"/>
           <w:numId w:val="14"/>
@@ -908,7 +908,7 @@
     </w:p>
     <w:p>
       <w:pPr>
-        <w:pStyle w:val="Listenabsatz"/>
+        <w:pStyle w:val="ListParagraph"/>
         <w:numPr>
           <w:ilvl w:val="0"/>
           <w:numId w:val="14"/>
@@ -2804,16 +2804,16 @@
     <w:p>
       <w:r>
         <w:object w:dxaOrig="10291" w:dyaOrig="7276">
-          <v:shape id="_x0000_i1027" type="#_x0000_t75" style="width:453.3pt;height:320.25pt" o:ole="">
+          <v:shape id="_x0000_i1027" type="#_x0000_t75" style="width:453.3pt;height:319.95pt" o:ole="">
             <v:imagedata r:id="rId12" o:title=""/>
           </v:shape>
-          <o:OLEObject Type="Embed" ProgID="Visio.Drawing.11" ShapeID="_x0000_i1027" DrawAspect="Content" ObjectID="_1356358970" r:id="rId13"/>
+          <o:OLEObject Type="Embed" ProgID="Visio.Drawing.11" ShapeID="_x0000_i1027" DrawAspect="Content" ObjectID="_1356718860" r:id="rId13"/>
         </w:object>
       </w:r>
     </w:p>
     <w:p>
       <w:pPr>
-        <w:pStyle w:val="berschrift2"/>
+        <w:pStyle w:val="Heading2"/>
         <w:rPr>
           <w:lang w:val="en-US"/>
         </w:rPr>
@@ -3343,7 +3343,7 @@
     </w:p>
     <w:tbl>
       <w:tblPr>
-        <w:tblStyle w:val="HelleListe-Akzent1"/>
+        <w:tblStyle w:val="LightList-Accent1"/>
         <w:tblW w:w="0" w:type="auto"/>
         <w:tblInd w:w="108" w:type="dxa"/>
         <w:tblLook w:val="04A0" w:firstRow="1" w:lastRow="0" w:firstColumn="1" w:lastColumn="0" w:noHBand="0" w:noVBand="1"/>
@@ -3673,7 +3673,7 @@
     </w:tbl>
     <w:p>
       <w:pPr>
-        <w:pStyle w:val="berschrift2"/>
+        <w:pStyle w:val="Heading2"/>
         <w:rPr>
           <w:lang w:val="en-US"/>
         </w:rPr>
@@ -3687,7 +3687,7 @@
     </w:p>
     <w:tbl>
       <w:tblPr>
-        <w:tblStyle w:val="HelleListe-Akzent1"/>
+        <w:tblStyle w:val="LightList-Accent1"/>
         <w:tblW w:w="0" w:type="auto"/>
         <w:tblInd w:w="108" w:type="dxa"/>
         <w:tblLook w:val="04A0" w:firstRow="1" w:lastRow="0" w:firstColumn="1" w:lastColumn="0" w:noHBand="0" w:noVBand="1"/>
@@ -3863,7 +3863,7 @@
     </w:tbl>
     <w:p>
       <w:pPr>
-        <w:pStyle w:val="berschrift2"/>
+        <w:pStyle w:val="Heading2"/>
         <w:rPr>
           <w:lang w:val="en-US"/>
         </w:rPr>
@@ -3891,7 +3891,7 @@
     </w:p>
     <w:tbl>
       <w:tblPr>
-        <w:tblStyle w:val="HelleListe-Akzent1"/>
+        <w:tblStyle w:val="LightList-Accent1"/>
         <w:tblW w:w="0" w:type="auto"/>
         <w:tblInd w:w="108" w:type="dxa"/>
         <w:tblLook w:val="04A0" w:firstRow="1" w:lastRow="0" w:firstColumn="1" w:lastColumn="0" w:noHBand="0" w:noVBand="1"/>
@@ -3987,14 +3987,14 @@
             </w:r>
             <w:r>
               <w:rPr>
-                <w:rStyle w:val="SchwacheHervorhebung"/>
+                <w:rStyle w:val="SubtleEmphasis"/>
                 <w:lang w:val="en-US"/>
               </w:rPr>
               <w:t>v</w:t>
             </w:r>
             <w:r>
               <w:rPr>
-                <w:rStyle w:val="SchwacheHervorhebung"/>
+                <w:rStyle w:val="SubtleEmphasis"/>
                 <w:lang w:val="en-US"/>
               </w:rPr>
               <w:t>iew</w:t>
@@ -4034,7 +4034,7 @@
             </w:r>
             <w:r>
               <w:rPr>
-                <w:rStyle w:val="SchwacheHervorhebung"/>
+                <w:rStyle w:val="SubtleEmphasis"/>
                 <w:lang w:val="en-US"/>
               </w:rPr>
               <w:t>view</w:t>
@@ -4097,11 +4097,19 @@
                 <w:lang w:val="en-US"/>
               </w:rPr>
             </w:pPr>
-            <w:r>
-              <w:rPr>
-                <w:lang w:val="en-US"/>
-              </w:rPr>
-              <w:t>Unvalidated value</w:t>
+            <w:proofErr w:type="spellStart"/>
+            <w:r>
+              <w:rPr>
+                <w:lang w:val="en-US"/>
+              </w:rPr>
+              <w:t>Unvalidated</w:t>
+            </w:r>
+            <w:proofErr w:type="spellEnd"/>
+            <w:r>
+              <w:rPr>
+                <w:lang w:val="en-US"/>
+              </w:rPr>
+              <w:t xml:space="preserve"> value</w:t>
             </w:r>
           </w:p>
         </w:tc>
@@ -4132,7 +4140,7 @@
             </w:r>
             <w:r>
               <w:rPr>
-                <w:rStyle w:val="SchwacheHervorhebung"/>
+                <w:rStyle w:val="SubtleEmphasis"/>
                 <w:noProof/>
                 <w:lang w:val="en-US"/>
               </w:rPr>
@@ -4140,7 +4148,7 @@
             </w:r>
             <w:r>
               <w:rPr>
-                <w:rStyle w:val="SchwacheHervorhebung"/>
+                <w:rStyle w:val="SubtleEmphasis"/>
                 <w:lang w:val="en-US"/>
               </w:rPr>
               <w:t xml:space="preserve"> value validations</w:t>
@@ -4153,7 +4161,7 @@
             </w:r>
             <w:r>
               <w:rPr>
-                <w:rStyle w:val="SchwacheHervorhebung"/>
+                <w:rStyle w:val="SubtleEmphasis"/>
                 <w:lang w:val="en-US"/>
               </w:rPr>
               <w:t>property validations</w:t>
@@ -4289,7 +4297,7 @@
             </w:r>
             <w:r>
               <w:rPr>
-                <w:rStyle w:val="SchwacheHervorhebung"/>
+                <w:rStyle w:val="SubtleEmphasis"/>
                 <w:lang w:val="en-US"/>
               </w:rPr>
               <w:t>disconnected</w:t>
@@ -4326,10 +4334,10 @@
       </w:pPr>
       <w:r>
         <w:object w:dxaOrig="6057" w:dyaOrig="5109">
-          <v:shape id="_x0000_i1028" type="#_x0000_t75" style="width:303pt;height:255.15pt" o:ole="">
+          <v:shape id="_x0000_i1028" type="#_x0000_t75" style="width:303.05pt;height:255.45pt" o:ole="">
             <v:imagedata r:id="rId14" o:title=""/>
           </v:shape>
-          <o:OLEObject Type="Embed" ProgID="Visio.Drawing.11" ShapeID="_x0000_i1028" DrawAspect="Content" ObjectID="_1356358971" r:id="rId15"/>
+          <o:OLEObject Type="Embed" ProgID="Visio.Drawing.11" ShapeID="_x0000_i1028" DrawAspect="Content" ObjectID="_1356718861" r:id="rId15"/>
         </w:object>
       </w:r>
     </w:p>
@@ -4379,7 +4387,7 @@
     </w:p>
     <w:tbl>
       <w:tblPr>
-        <w:tblStyle w:val="HelleListe-Akzent1"/>
+        <w:tblStyle w:val="LightList-Accent1"/>
         <w:tblW w:w="0" w:type="auto"/>
         <w:tblInd w:w="108" w:type="dxa"/>
         <w:tblLook w:val="04A0" w:firstRow="1" w:lastRow="0" w:firstColumn="1" w:lastColumn="0" w:noHBand="0" w:noVBand="1"/>
@@ -4926,7 +4934,7 @@
     </w:tbl>
     <w:p>
       <w:pPr>
-        <w:pStyle w:val="berschrift3"/>
+        <w:pStyle w:val="Heading3"/>
         <w:rPr>
           <w:lang w:val="en-US"/>
         </w:rPr>
@@ -5176,7 +5184,7 @@
     </w:p>
     <w:p>
       <w:pPr>
-        <w:pStyle w:val="berschrift3"/>
+        <w:pStyle w:val="Heading3"/>
         <w:rPr>
           <w:lang w:val="en-US"/>
         </w:rPr>
@@ -5342,10 +5350,10 @@
       </w:pPr>
       <w:r>
         <w:object w:dxaOrig="7258" w:dyaOrig="3095">
-          <v:shape id="_x0000_i1029" type="#_x0000_t75" style="width:362.9pt;height:154.95pt" o:ole="">
+          <v:shape id="_x0000_i1029" type="#_x0000_t75" style="width:363.15pt;height:154.65pt" o:ole="">
             <v:imagedata r:id="rId16" o:title=""/>
           </v:shape>
-          <o:OLEObject Type="Embed" ProgID="Visio.Drawing.11" ShapeID="_x0000_i1029" DrawAspect="Content" ObjectID="_1356358972" r:id="rId17"/>
+          <o:OLEObject Type="Embed" ProgID="Visio.Drawing.11" ShapeID="_x0000_i1029" DrawAspect="Content" ObjectID="_1356718862" r:id="rId17"/>
         </w:object>
       </w:r>
     </w:p>
@@ -5365,7 +5373,7 @@
     </w:p>
     <w:p>
       <w:pPr>
-        <w:pStyle w:val="berschrift2"/>
+        <w:pStyle w:val="Heading2"/>
         <w:rPr>
           <w:lang w:val="en-US"/>
         </w:rPr>
@@ -5417,7 +5425,7 @@
     </w:p>
     <w:p>
       <w:pPr>
-        <w:pStyle w:val="berschrift2"/>
+        <w:pStyle w:val="Heading2"/>
         <w:rPr>
           <w:lang w:val="en-US"/>
         </w:rPr>
@@ -5469,7 +5477,7 @@
     </w:p>
     <w:p>
       <w:pPr>
-        <w:pStyle w:val="berschrift2"/>
+        <w:pStyle w:val="Heading2"/>
         <w:rPr>
           <w:lang w:val="en-US"/>
         </w:rPr>
@@ -5483,7 +5491,7 @@
     </w:p>
     <w:tbl>
       <w:tblPr>
-        <w:tblStyle w:val="HelleListe-Akzent1"/>
+        <w:tblStyle w:val="LightList-Accent1"/>
         <w:tblW w:w="0" w:type="auto"/>
         <w:tblInd w:w="108" w:type="dxa"/>
         <w:tblLook w:val="04A0" w:firstRow="1" w:lastRow="0" w:firstColumn="1" w:lastColumn="0" w:noHBand="0" w:noVBand="1"/>
@@ -5753,8 +5761,6 @@
             <w:r>
               <w:t>GetValidationState</w:t>
             </w:r>
-            <w:bookmarkStart w:id="0" w:name="_GoBack"/>
-            <w:bookmarkEnd w:id="0"/>
           </w:p>
         </w:tc>
         <w:tc>
@@ -5781,7 +5787,7 @@
     </w:tbl>
     <w:p>
       <w:pPr>
-        <w:pStyle w:val="berschrift2"/>
+        <w:pStyle w:val="Heading2"/>
         <w:rPr>
           <w:lang w:val="en-US"/>
         </w:rPr>
@@ -5799,7 +5805,7 @@
       </w:pPr>
       <w:r>
         <w:rPr>
-          <w:rStyle w:val="Fett"/>
+          <w:rStyle w:val="Strong"/>
         </w:rPr>
         <w:t>Validation</w:t>
       </w:r>
@@ -5808,7 +5814,7 @@
       </w:r>
       <w:r>
         <w:rPr>
-          <w:rStyle w:val="Fett"/>
+          <w:rStyle w:val="Strong"/>
         </w:rPr>
         <w:t>validator</w:t>
       </w:r>
@@ -5842,7 +5848,7 @@
       </w:pPr>
       <w:r>
         <w:rPr>
-          <w:rStyle w:val="Fett"/>
+          <w:rStyle w:val="Strong"/>
         </w:rPr>
         <w:t>Property validations</w:t>
       </w:r>
@@ -5851,13 +5857,13 @@
       </w:r>
       <w:r>
         <w:rPr>
-          <w:rStyle w:val="SchwacheHervorhebung"/>
+          <w:rStyle w:val="SubtleEmphasis"/>
         </w:rPr>
         <w:t>unvalidated</w:t>
       </w:r>
       <w:r>
         <w:rPr>
-          <w:rStyle w:val="SchwacheHervorhebung"/>
+          <w:rStyle w:val="SubtleEmphasis"/>
         </w:rPr>
         <w:t xml:space="preserve"> value</w:t>
       </w:r>
@@ -5878,7 +5884,7 @@
       </w:pPr>
       <w:r>
         <w:rPr>
-          <w:rStyle w:val="Fett"/>
+          <w:rStyle w:val="Strong"/>
         </w:rPr>
         <w:lastRenderedPageBreak/>
         <w:t>View model validations</w:t>
@@ -5888,7 +5894,7 @@
       </w:r>
       <w:r>
         <w:rPr>
-          <w:rStyle w:val="SchwacheHervorhebung"/>
+          <w:rStyle w:val="SubtleEmphasis"/>
         </w:rPr>
         <w:t>after</w:t>
       </w:r>
@@ -5906,7 +5912,7 @@
       </w:r>
       <w:r>
         <w:rPr>
-          <w:rStyle w:val="Fett"/>
+          <w:rStyle w:val="Strong"/>
         </w:rPr>
         <w:t>validation state</w:t>
       </w:r>
@@ -5916,7 +5922,7 @@
     </w:p>
     <w:p>
       <w:pPr>
-        <w:pStyle w:val="berschrift3"/>
+        <w:pStyle w:val="Heading3"/>
         <w:rPr>
           <w:lang w:val="en-US"/>
         </w:rPr>
@@ -5943,7 +5949,7 @@
     </w:p>
     <w:p>
       <w:pPr>
-        <w:pStyle w:val="berschrift3"/>
+        <w:pStyle w:val="Heading3"/>
         <w:rPr>
           <w:lang w:val="en-US"/>
         </w:rPr>
@@ -5970,7 +5976,7 @@
     </w:p>
     <w:tbl>
       <w:tblPr>
-        <w:tblStyle w:val="HelleListe-Akzent1"/>
+        <w:tblStyle w:val="LightList-Accent1"/>
         <w:tblW w:w="0" w:type="auto"/>
         <w:tblInd w:w="108" w:type="dxa"/>
         <w:tblLook w:val="04A0" w:firstRow="1" w:lastRow="0" w:firstColumn="1" w:lastColumn="0" w:noHBand="0" w:noVBand="1"/>
@@ -6157,7 +6163,7 @@
     </w:tbl>
     <w:p>
       <w:pPr>
-        <w:pStyle w:val="berschrift3"/>
+        <w:pStyle w:val="Heading3"/>
         <w:rPr>
           <w:lang w:val="en-US"/>
         </w:rPr>
@@ -6184,7 +6190,7 @@
     </w:p>
     <w:tbl>
       <w:tblPr>
-        <w:tblStyle w:val="HelleListe-Akzent1"/>
+        <w:tblStyle w:val="LightList-Accent1"/>
         <w:tblW w:w="0" w:type="auto"/>
         <w:tblInd w:w="108" w:type="dxa"/>
         <w:tblLook w:val="04A0" w:firstRow="1" w:lastRow="0" w:firstColumn="1" w:lastColumn="0" w:noHBand="0" w:noVBand="1"/>
@@ -6322,7 +6328,7 @@
     </w:tbl>
     <w:p>
       <w:pPr>
-        <w:pStyle w:val="berschrift3"/>
+        <w:pStyle w:val="Heading3"/>
         <w:rPr>
           <w:lang w:val="en-US"/>
         </w:rPr>
@@ -6336,7 +6342,7 @@
     </w:p>
     <w:tbl>
       <w:tblPr>
-        <w:tblStyle w:val="HelleListe-Akzent1"/>
+        <w:tblStyle w:val="LightList-Accent1"/>
         <w:tblW w:w="0" w:type="auto"/>
         <w:tblInd w:w="108" w:type="dxa"/>
         <w:tblLook w:val="04A0" w:firstRow="1" w:lastRow="0" w:firstColumn="1" w:lastColumn="0" w:noHBand="0" w:noVBand="1"/>
@@ -6513,7 +6519,7 @@
             </w:r>
             <w:r>
               <w:rPr>
-                <w:rStyle w:val="SchwacheHervorhebung"/>
+                <w:rStyle w:val="SubtleEmphasis"/>
                 <w:lang w:val="en-US"/>
               </w:rPr>
               <w:t>VM instance path</w:t>
@@ -6750,7 +6756,7 @@
       </w:pPr>
       <w:r>
         <w:rPr>
-          <w:rStyle w:val="IntensiveHervorhebung"/>
+          <w:rStyle w:val="IntenseEmphasis"/>
           <w:lang w:val="en-US"/>
         </w:rPr>
         <w:t>Example 1:</w:t>
@@ -6782,10 +6788,10 @@
       </w:pPr>
       <w:r>
         <w:object w:dxaOrig="2865" w:dyaOrig="2021">
-          <v:shape id="_x0000_i1030" type="#_x0000_t75" style="width:143.4pt;height:100.8pt" o:ole="">
+          <v:shape id="_x0000_i1030" type="#_x0000_t75" style="width:143.35pt;height:100.8pt" o:ole="">
             <v:imagedata r:id="rId18" o:title=""/>
           </v:shape>
-          <o:OLEObject Type="Embed" ProgID="Visio.Drawing.11" ShapeID="_x0000_i1030" DrawAspect="Content" ObjectID="_1356358973" r:id="rId19"/>
+          <o:OLEObject Type="Embed" ProgID="Visio.Drawing.11" ShapeID="_x0000_i1030" DrawAspect="Content" ObjectID="_1356718863" r:id="rId19"/>
         </w:object>
       </w:r>
     </w:p>
@@ -6797,7 +6803,7 @@
       </w:pPr>
       <w:r>
         <w:rPr>
-          <w:rStyle w:val="IntensiveHervorhebung"/>
+          <w:rStyle w:val="IntenseEmphasis"/>
           <w:lang w:val="en-US"/>
         </w:rPr>
         <w:lastRenderedPageBreak/>
@@ -6842,10 +6848,10 @@
       </w:pPr>
       <w:r>
         <w:object w:dxaOrig="9325" w:dyaOrig="1285">
-          <v:shape id="_x0000_i1031" type="#_x0000_t75" style="width:453.3pt;height:62.8pt" o:ole="">
+          <v:shape id="_x0000_i1031" type="#_x0000_t75" style="width:453.3pt;height:62.6pt" o:ole="">
             <v:imagedata r:id="rId20" o:title=""/>
           </v:shape>
-          <o:OLEObject Type="Embed" ProgID="Visio.Drawing.11" ShapeID="_x0000_i1031" DrawAspect="Content" ObjectID="_1356358974" r:id="rId21"/>
+          <o:OLEObject Type="Embed" ProgID="Visio.Drawing.11" ShapeID="_x0000_i1031" DrawAspect="Content" ObjectID="_1356718864" r:id="rId21"/>
         </w:object>
       </w:r>
     </w:p>
@@ -6858,7 +6864,7 @@
     </w:p>
     <w:p>
       <w:pPr>
-        <w:pStyle w:val="berschrift1"/>
+        <w:pStyle w:val="Heading1"/>
         <w:rPr>
           <w:lang w:val="en-US"/>
         </w:rPr>
@@ -6891,7 +6897,7 @@
     </w:p>
     <w:tbl>
       <w:tblPr>
-        <w:tblStyle w:val="HelleListe-Akzent1"/>
+        <w:tblStyle w:val="LightList-Accent1"/>
         <w:tblW w:w="0" w:type="auto"/>
         <w:tblInd w:w="108" w:type="dxa"/>
         <w:tblLook w:val="04A0" w:firstRow="1" w:lastRow="0" w:firstColumn="1" w:lastColumn="0" w:noHBand="0" w:noVBand="1"/>
@@ -7169,7 +7175,7 @@
     </w:p>
     <w:p>
       <w:pPr>
-        <w:pStyle w:val="berschrift3"/>
+        <w:pStyle w:val="Heading3"/>
         <w:rPr>
           <w:lang w:val="en-US"/>
         </w:rPr>
@@ -7289,7 +7295,7 @@
     </w:p>
     <w:p>
       <w:pPr>
-        <w:pStyle w:val="berschrift1"/>
+        <w:pStyle w:val="Heading1"/>
         <w:rPr>
           <w:lang w:val="en-US"/>
         </w:rPr>
@@ -7303,7 +7309,7 @@
     </w:p>
     <w:tbl>
       <w:tblPr>
-        <w:tblStyle w:val="HelleListe-Akzent1"/>
+        <w:tblStyle w:val="LightList-Accent1"/>
         <w:tblW w:w="0" w:type="auto"/>
         <w:tblInd w:w="108" w:type="dxa"/>
         <w:tblLook w:val="04A0" w:firstRow="1" w:lastRow="0" w:firstColumn="1" w:lastColumn="0" w:noHBand="0" w:noVBand="1"/>
@@ -7652,7 +7658,7 @@
     </w:tbl>
     <w:p>
       <w:pPr>
-        <w:pStyle w:val="berschrift2"/>
+        <w:pStyle w:val="Heading2"/>
         <w:rPr>
           <w:lang w:val="en-US"/>
         </w:rPr>
@@ -7666,7 +7672,7 @@
     </w:p>
     <w:p>
       <w:pPr>
-        <w:pStyle w:val="berschrift3"/>
+        <w:pStyle w:val="Heading3"/>
         <w:rPr>
           <w:lang w:val="en-US"/>
         </w:rPr>
@@ -7718,7 +7724,7 @@
       </w:r>
       <w:r>
         <w:rPr>
-          <w:rStyle w:val="SchwacheHervorhebung"/>
+          <w:rStyle w:val="SubtleEmphasis"/>
           <w:lang w:val="en-US"/>
         </w:rPr>
         <w:t>behaviors</w:t>
@@ -7732,7 +7738,7 @@
     </w:p>
     <w:p>
       <w:pPr>
-        <w:pStyle w:val="berschrift3"/>
+        <w:pStyle w:val="Heading3"/>
         <w:rPr>
           <w:lang w:val="en-US"/>
         </w:rPr>
@@ -7758,7 +7764,7 @@
       </w:r>
       <w:r>
         <w:rPr>
-          <w:rStyle w:val="SchwacheHervorhebung"/>
+          <w:rStyle w:val="SubtleEmphasis"/>
           <w:lang w:val="en-US"/>
         </w:rPr>
         <w:t>operations</w:t>
@@ -7832,7 +7838,7 @@
       </w:r>
       <w:r>
         <w:rPr>
-          <w:rStyle w:val="SchwacheHervorhebung"/>
+          <w:rStyle w:val="SubtleEmphasis"/>
           <w:lang w:val="en-US"/>
         </w:rPr>
         <w:t>behavior chain</w:t>
@@ -7845,7 +7851,7 @@
       </w:r>
       <w:r>
         <w:rPr>
-          <w:rStyle w:val="SchwacheHervorhebung"/>
+          <w:rStyle w:val="SubtleEmphasis"/>
           <w:lang w:val="en-US"/>
         </w:rPr>
         <w:t>behavior interface</w:t>
@@ -7858,7 +7864,7 @@
       </w:r>
       <w:r>
         <w:rPr>
-          <w:rStyle w:val="SchwacheHervorhebung"/>
+          <w:rStyle w:val="SubtleEmphasis"/>
           <w:lang w:val="en-US"/>
         </w:rPr>
         <w:t>behavior objects</w:t>
@@ -7950,7 +7956,7 @@
     </w:p>
     <w:p>
       <w:pPr>
-        <w:pStyle w:val="berschrift3"/>
+        <w:pStyle w:val="Heading3"/>
         <w:rPr>
           <w:lang w:val="en-US"/>
         </w:rPr>
@@ -8081,7 +8087,7 @@
       </w:r>
       <w:r>
         <w:rPr>
-          <w:rStyle w:val="SchwacheHervorhebung"/>
+          <w:rStyle w:val="SubtleEmphasis"/>
           <w:lang w:val="en-US"/>
         </w:rPr>
         <w:t>template key</w:t>
@@ -8193,7 +8199,7 @@
     </w:p>
     <w:p>
       <w:pPr>
-        <w:pStyle w:val="berschrift2"/>
+        <w:pStyle w:val="Heading2"/>
         <w:rPr>
           <w:lang w:val="en-US"/>
         </w:rPr>
@@ -8207,7 +8213,7 @@
     </w:p>
     <w:p>
       <w:pPr>
-        <w:pStyle w:val="berschrift3"/>
+        <w:pStyle w:val="Heading3"/>
         <w:rPr>
           <w:lang w:val="en-US"/>
         </w:rPr>
@@ -8234,7 +8240,7 @@
       </w:r>
       <w:r>
         <w:rPr>
-          <w:rStyle w:val="Fett"/>
+          <w:rStyle w:val="Strong"/>
           <w:lang w:val="en-US"/>
         </w:rPr>
         <w:t>validation context</w:t>
@@ -8247,7 +8253,7 @@
       </w:r>
       <w:r>
         <w:rPr>
-          <w:rStyle w:val="SchwacheHervorhebung"/>
+          <w:rStyle w:val="SubtleEmphasis"/>
           <w:lang w:val="en-US"/>
         </w:rPr>
         <w:t>validator contexts</w:t>
@@ -8260,7 +8266,7 @@
       </w:r>
       <w:r>
         <w:rPr>
-          <w:rStyle w:val="SchwacheHervorhebung"/>
+          <w:rStyle w:val="SubtleEmphasis"/>
           <w:lang w:val="en-US"/>
         </w:rPr>
         <w:t>revalidation queue</w:t>
@@ -8274,7 +8280,7 @@
     </w:p>
     <w:p>
       <w:pPr>
-        <w:pStyle w:val="berschrift3"/>
+        <w:pStyle w:val="Heading3"/>
         <w:rPr>
           <w:lang w:val="en-US"/>
         </w:rPr>
@@ -8301,7 +8307,7 @@
       </w:r>
       <w:r>
         <w:rPr>
-          <w:rStyle w:val="Fett"/>
+          <w:rStyle w:val="Strong"/>
           <w:lang w:val="en-US"/>
         </w:rPr>
         <w:t>revalidation queue</w:t>
@@ -8315,7 +8321,7 @@
     </w:p>
     <w:p>
       <w:pPr>
-        <w:pStyle w:val="berschrift3"/>
+        <w:pStyle w:val="Heading3"/>
         <w:rPr>
           <w:lang w:val="en-US"/>
         </w:rPr>
@@ -8367,7 +8373,7 @@
     </w:p>
     <w:p>
       <w:pPr>
-        <w:pStyle w:val="Listenabsatz"/>
+        <w:pStyle w:val="ListParagraph"/>
         <w:numPr>
           <w:ilvl w:val="0"/>
           <w:numId w:val="12"/>
@@ -8410,7 +8416,7 @@
     </w:p>
     <w:p>
       <w:pPr>
-        <w:pStyle w:val="Listenabsatz"/>
+        <w:pStyle w:val="ListParagraph"/>
         <w:numPr>
           <w:ilvl w:val="0"/>
           <w:numId w:val="12"/>
@@ -8428,7 +8434,7 @@
       </w:r>
       <w:r>
         <w:rPr>
-          <w:rStyle w:val="SchwacheHervorhebung"/>
+          <w:rStyle w:val="SubtleEmphasis"/>
           <w:lang w:val="en-US"/>
         </w:rPr>
         <w:t>full validation</w:t>
@@ -8471,7 +8477,7 @@
       </w:r>
       <w:r>
         <w:rPr>
-          <w:rStyle w:val="SchwacheHervorhebung"/>
+          <w:rStyle w:val="SubtleEmphasis"/>
           <w:lang w:val="en-US"/>
         </w:rPr>
         <w:t>revalidation queue</w:t>
@@ -8498,7 +8504,7 @@
       </w:r>
       <w:r>
         <w:rPr>
-          <w:rStyle w:val="Fett"/>
+          <w:rStyle w:val="Strong"/>
           <w:lang w:val="en-US"/>
         </w:rPr>
         <w:t>validator context</w:t>
@@ -8536,7 +8542,7 @@
     </w:p>
     <w:p>
       <w:pPr>
-        <w:pStyle w:val="berschrift3"/>
+        <w:pStyle w:val="Heading3"/>
         <w:rPr>
           <w:lang w:val="en-US"/>
         </w:rPr>
@@ -8550,7 +8556,7 @@
     </w:p>
     <w:p>
       <w:pPr>
-        <w:pStyle w:val="berschrift4"/>
+        <w:pStyle w:val="Heading4"/>
         <w:rPr>
           <w:lang w:val="en-US"/>
         </w:rPr>
@@ -8571,7 +8577,7 @@
       </w:pPr>
       <w:r>
         <w:rPr>
-          <w:rStyle w:val="Fett"/>
+          <w:rStyle w:val="Strong"/>
           <w:lang w:val="en-US"/>
         </w:rPr>
         <w:t>Main success scenario</w:t>
@@ -8584,7 +8590,7 @@
       </w:r>
       <w:r>
         <w:rPr>
-          <w:rStyle w:val="SchwacheHervorhebung"/>
+          <w:rStyle w:val="SubtleEmphasis"/>
           <w:lang w:val="en-US"/>
         </w:rPr>
         <w:t>self only</w:t>
@@ -8598,7 +8604,7 @@
     </w:p>
     <w:p>
       <w:pPr>
-        <w:pStyle w:val="Listenabsatz"/>
+        <w:pStyle w:val="ListParagraph"/>
         <w:numPr>
           <w:ilvl w:val="0"/>
           <w:numId w:val="13"/>
@@ -8629,7 +8635,7 @@
       </w:r>
       <w:r>
         <w:rPr>
-          <w:rStyle w:val="SchwacheHervorhebung"/>
+          <w:rStyle w:val="SubtleEmphasis"/>
           <w:lang w:val="en-US"/>
         </w:rPr>
         <w:t>validation mode</w:t>
@@ -8643,7 +8649,7 @@
     </w:p>
     <w:p>
       <w:pPr>
-        <w:pStyle w:val="Listenabsatz"/>
+        <w:pStyle w:val="ListParagraph"/>
         <w:numPr>
           <w:ilvl w:val="0"/>
           <w:numId w:val="13"/>
@@ -8677,13 +8683,13 @@
       <w:pPr>
         <w:spacing w:after="0"/>
         <w:rPr>
-          <w:rStyle w:val="Fett"/>
-          <w:lang w:val="en-US"/>
-        </w:rPr>
-      </w:pPr>
-      <w:r>
-        <w:rPr>
-          <w:rStyle w:val="Fett"/>
+          <w:rStyle w:val="Strong"/>
+          <w:lang w:val="en-US"/>
+        </w:rPr>
+      </w:pPr>
+      <w:r>
+        <w:rPr>
+          <w:rStyle w:val="Strong"/>
           <w:lang w:val="en-US"/>
         </w:rPr>
         <w:t>Extensions:</w:t>
@@ -8821,7 +8827,7 @@
     </w:p>
     <w:p>
       <w:pPr>
-        <w:pStyle w:val="berschrift4"/>
+        <w:pStyle w:val="Heading4"/>
         <w:rPr>
           <w:lang w:val="en-US"/>
         </w:rPr>
@@ -8836,15 +8842,15 @@
     </w:p>
     <w:p>
       <w:pPr>
-        <w:pStyle w:val="KeinLeerraum"/>
-        <w:rPr>
-          <w:rStyle w:val="Fett"/>
-          <w:lang w:val="en-US"/>
-        </w:rPr>
-      </w:pPr>
-      <w:r>
-        <w:rPr>
-          <w:rStyle w:val="Fett"/>
+        <w:pStyle w:val="NoSpacing"/>
+        <w:rPr>
+          <w:rStyle w:val="Strong"/>
+          <w:lang w:val="en-US"/>
+        </w:rPr>
+      </w:pPr>
+      <w:r>
+        <w:rPr>
+          <w:rStyle w:val="Strong"/>
           <w:lang w:val="en-US"/>
         </w:rPr>
         <w:t>Main success scenario:</w:t>
@@ -8852,7 +8858,7 @@
     </w:p>
     <w:p>
       <w:pPr>
-        <w:pStyle w:val="Listenabsatz"/>
+        <w:pStyle w:val="ListParagraph"/>
         <w:numPr>
           <w:ilvl w:val="0"/>
           <w:numId w:val="8"/>
@@ -8869,7 +8875,7 @@
       </w:r>
       <w:r>
         <w:rPr>
-          <w:rStyle w:val="SchwacheHervorhebung"/>
+          <w:rStyle w:val="SubtleEmphasis"/>
           <w:lang w:val="en-US"/>
         </w:rPr>
         <w:t>pre-conversion</w:t>
@@ -8883,7 +8889,7 @@
     </w:p>
     <w:p>
       <w:pPr>
-        <w:pStyle w:val="Listenabsatz"/>
+        <w:pStyle w:val="ListParagraph"/>
         <w:numPr>
           <w:ilvl w:val="0"/>
           <w:numId w:val="8"/>
@@ -8900,7 +8906,7 @@
       </w:r>
       <w:r>
         <w:rPr>
-          <w:rStyle w:val="SchwacheHervorhebung"/>
+          <w:rStyle w:val="SubtleEmphasis"/>
           <w:lang w:val="en-US"/>
         </w:rPr>
         <w:t>pre-conversion</w:t>
@@ -8927,7 +8933,7 @@
     </w:p>
     <w:p>
       <w:pPr>
-        <w:pStyle w:val="berschrift4"/>
+        <w:pStyle w:val="Heading4"/>
         <w:rPr>
           <w:lang w:val="en-US"/>
         </w:rPr>
@@ -8941,15 +8947,15 @@
     </w:p>
     <w:p>
       <w:pPr>
-        <w:pStyle w:val="KeinLeerraum"/>
-        <w:rPr>
-          <w:rStyle w:val="Fett"/>
-          <w:lang w:val="en-US"/>
-        </w:rPr>
-      </w:pPr>
-      <w:r>
-        <w:rPr>
-          <w:rStyle w:val="Fett"/>
+        <w:pStyle w:val="NoSpacing"/>
+        <w:rPr>
+          <w:rStyle w:val="Strong"/>
+          <w:lang w:val="en-US"/>
+        </w:rPr>
+      </w:pPr>
+      <w:r>
+        <w:rPr>
+          <w:rStyle w:val="Strong"/>
           <w:lang w:val="en-US"/>
         </w:rPr>
         <w:t>Main success scenario:</w:t>
@@ -8957,7 +8963,7 @@
     </w:p>
     <w:p>
       <w:pPr>
-        <w:pStyle w:val="Listenabsatz"/>
+        <w:pStyle w:val="ListParagraph"/>
         <w:numPr>
           <w:ilvl w:val="0"/>
           <w:numId w:val="9"/>
@@ -8974,7 +8980,7 @@
       </w:r>
       <w:r>
         <w:rPr>
-          <w:rStyle w:val="SchwacheHervorhebung"/>
+          <w:rStyle w:val="SubtleEmphasis"/>
           <w:lang w:val="en-US"/>
         </w:rPr>
         <w:t>pre-conversion</w:t>
@@ -8987,7 +8993,7 @@
       </w:r>
       <w:r>
         <w:rPr>
-          <w:rStyle w:val="SchwacheHervorhebung"/>
+          <w:rStyle w:val="SubtleEmphasis"/>
           <w:lang w:val="en-US"/>
         </w:rPr>
         <w:t>pre-validation</w:t>
@@ -9001,7 +9007,7 @@
     </w:p>
     <w:p>
       <w:pPr>
-        <w:pStyle w:val="Listenabsatz"/>
+        <w:pStyle w:val="ListParagraph"/>
         <w:numPr>
           <w:ilvl w:val="0"/>
           <w:numId w:val="9"/>
@@ -9044,7 +9050,7 @@
     </w:p>
     <w:p>
       <w:pPr>
-        <w:pStyle w:val="berschrift4"/>
+        <w:pStyle w:val="Heading4"/>
         <w:rPr>
           <w:lang w:val="en-US"/>
         </w:rPr>
@@ -9060,13 +9066,13 @@
       <w:pPr>
         <w:spacing w:after="0"/>
         <w:rPr>
-          <w:rStyle w:val="Fett"/>
-          <w:lang w:val="en-US"/>
-        </w:rPr>
-      </w:pPr>
-      <w:r>
-        <w:rPr>
-          <w:rStyle w:val="Fett"/>
+          <w:rStyle w:val="Strong"/>
+          <w:lang w:val="en-US"/>
+        </w:rPr>
+      </w:pPr>
+      <w:r>
+        <w:rPr>
+          <w:rStyle w:val="Strong"/>
           <w:lang w:val="en-US"/>
         </w:rPr>
         <w:t>Main success scenario:</w:t>
@@ -9074,7 +9080,7 @@
     </w:p>
     <w:p>
       <w:pPr>
-        <w:pStyle w:val="Listenabsatz"/>
+        <w:pStyle w:val="ListParagraph"/>
         <w:numPr>
           <w:ilvl w:val="0"/>
           <w:numId w:val="7"/>
@@ -9092,7 +9098,7 @@
       </w:r>
       <w:r>
         <w:rPr>
-          <w:rStyle w:val="SchwacheHervorhebung"/>
+          <w:rStyle w:val="SubtleEmphasis"/>
           <w:lang w:val="en-US"/>
         </w:rPr>
         <w:t>view model validating</w:t>
@@ -9106,7 +9112,7 @@
     </w:p>
     <w:p>
       <w:pPr>
-        <w:pStyle w:val="Listenabsatz"/>
+        <w:pStyle w:val="ListParagraph"/>
         <w:numPr>
           <w:ilvl w:val="0"/>
           <w:numId w:val="7"/>
@@ -9125,7 +9131,7 @@
     </w:p>
     <w:p>
       <w:pPr>
-        <w:pStyle w:val="Listenabsatz"/>
+        <w:pStyle w:val="ListParagraph"/>
         <w:numPr>
           <w:ilvl w:val="0"/>
           <w:numId w:val="7"/>
@@ -9143,7 +9149,7 @@
       </w:r>
       <w:r>
         <w:rPr>
-          <w:rStyle w:val="SchwacheHervorhebung"/>
+          <w:rStyle w:val="SubtleEmphasis"/>
           <w:lang w:val="en-US"/>
         </w:rPr>
         <w:t>validation errors</w:t>
@@ -9156,7 +9162,7 @@
       </w:r>
       <w:r>
         <w:rPr>
-          <w:rStyle w:val="SchwacheHervorhebung"/>
+          <w:rStyle w:val="SubtleEmphasis"/>
           <w:lang w:val="en-US"/>
         </w:rPr>
         <w:t>validation state</w:t>
@@ -9170,7 +9176,7 @@
     </w:p>
     <w:p>
       <w:pPr>
-        <w:pStyle w:val="Listenabsatz"/>
+        <w:pStyle w:val="ListParagraph"/>
         <w:numPr>
           <w:ilvl w:val="0"/>
           <w:numId w:val="7"/>
@@ -9188,7 +9194,7 @@
       </w:r>
       <w:r>
         <w:rPr>
-          <w:rStyle w:val="SchwacheHervorhebung"/>
+          <w:rStyle w:val="SubtleEmphasis"/>
           <w:lang w:val="en-US"/>
         </w:rPr>
         <w:t>validation state</w:t>
@@ -9202,7 +9208,7 @@
     </w:p>
     <w:p>
       <w:pPr>
-        <w:pStyle w:val="Listenabsatz"/>
+        <w:pStyle w:val="ListParagraph"/>
         <w:numPr>
           <w:ilvl w:val="0"/>
           <w:numId w:val="7"/>
@@ -9220,7 +9226,7 @@
       </w:r>
       <w:r>
         <w:rPr>
-          <w:rStyle w:val="SchwacheHervorhebung"/>
+          <w:rStyle w:val="SubtleEmphasis"/>
           <w:lang w:val="en-US"/>
         </w:rPr>
         <w:t>validation state</w:t>
@@ -9233,7 +9239,7 @@
       </w:r>
       <w:r>
         <w:rPr>
-          <w:rStyle w:val="SchwacheHervorhebung"/>
+          <w:rStyle w:val="SubtleEmphasis"/>
           <w:lang w:val="en-US"/>
         </w:rPr>
         <w:t>validation state</w:t>
@@ -9246,7 +9252,7 @@
       </w:r>
       <w:r>
         <w:rPr>
-          <w:rStyle w:val="SchwacheHervorhebung"/>
+          <w:rStyle w:val="SubtleEmphasis"/>
           <w:lang w:val="en-US"/>
         </w:rPr>
         <w:t>validation state changed</w:t>
@@ -9260,7 +9266,7 @@
     </w:p>
     <w:p>
       <w:pPr>
-        <w:pStyle w:val="berschrift4"/>
+        <w:pStyle w:val="Heading4"/>
         <w:rPr>
           <w:lang w:val="en-US"/>
         </w:rPr>
@@ -9276,13 +9282,13 @@
       <w:pPr>
         <w:spacing w:after="0"/>
         <w:rPr>
-          <w:rStyle w:val="Fett"/>
-          <w:lang w:val="en-US"/>
-        </w:rPr>
-      </w:pPr>
-      <w:r>
-        <w:rPr>
-          <w:rStyle w:val="Fett"/>
+          <w:rStyle w:val="Strong"/>
+          <w:lang w:val="en-US"/>
+        </w:rPr>
+      </w:pPr>
+      <w:r>
+        <w:rPr>
+          <w:rStyle w:val="Strong"/>
           <w:lang w:val="en-US"/>
         </w:rPr>
         <w:t>Main success scenario:</w:t>
@@ -9290,7 +9296,7 @@
     </w:p>
     <w:p>
       <w:pPr>
-        <w:pStyle w:val="Listenabsatz"/>
+        <w:pStyle w:val="ListParagraph"/>
         <w:numPr>
           <w:ilvl w:val="0"/>
           <w:numId w:val="10"/>
@@ -9308,7 +9314,7 @@
       </w:r>
       <w:r>
         <w:rPr>
-          <w:rStyle w:val="SchwacheHervorhebung"/>
+          <w:rStyle w:val="SubtleEmphasis"/>
           <w:lang w:val="en-US"/>
         </w:rPr>
         <w:t>property validating</w:t>
@@ -9322,7 +9328,7 @@
     </w:p>
     <w:p>
       <w:pPr>
-        <w:pStyle w:val="Listenabsatz"/>
+        <w:pStyle w:val="ListParagraph"/>
         <w:numPr>
           <w:ilvl w:val="0"/>
           <w:numId w:val="10"/>
@@ -9341,7 +9347,7 @@
     </w:p>
     <w:p>
       <w:pPr>
-        <w:pStyle w:val="Listenabsatz"/>
+        <w:pStyle w:val="ListParagraph"/>
         <w:numPr>
           <w:ilvl w:val="0"/>
           <w:numId w:val="10"/>
@@ -9359,7 +9365,7 @@
       </w:r>
       <w:r>
         <w:rPr>
-          <w:rStyle w:val="SchwacheHervorhebung"/>
+          <w:rStyle w:val="SubtleEmphasis"/>
           <w:lang w:val="en-US"/>
         </w:rPr>
         <w:t>validation errors</w:t>
@@ -9372,7 +9378,7 @@
       </w:r>
       <w:r>
         <w:rPr>
-          <w:rStyle w:val="SchwacheHervorhebung"/>
+          <w:rStyle w:val="SubtleEmphasis"/>
           <w:lang w:val="en-US"/>
         </w:rPr>
         <w:t>validation state</w:t>
@@ -9386,7 +9392,7 @@
     </w:p>
     <w:p>
       <w:pPr>
-        <w:pStyle w:val="Listenabsatz"/>
+        <w:pStyle w:val="ListParagraph"/>
         <w:numPr>
           <w:ilvl w:val="0"/>
           <w:numId w:val="10"/>
@@ -9404,7 +9410,7 @@
       </w:r>
       <w:r>
         <w:rPr>
-          <w:rStyle w:val="SchwacheHervorhebung"/>
+          <w:rStyle w:val="SubtleEmphasis"/>
           <w:lang w:val="en-US"/>
         </w:rPr>
         <w:t>validation state</w:t>
@@ -9418,7 +9424,7 @@
     </w:p>
     <w:p>
       <w:pPr>
-        <w:pStyle w:val="Listenabsatz"/>
+        <w:pStyle w:val="ListParagraph"/>
         <w:numPr>
           <w:ilvl w:val="0"/>
           <w:numId w:val="10"/>
@@ -9436,7 +9442,7 @@
       </w:r>
       <w:r>
         <w:rPr>
-          <w:rStyle w:val="SchwacheHervorhebung"/>
+          <w:rStyle w:val="SubtleEmphasis"/>
           <w:lang w:val="en-US"/>
         </w:rPr>
         <w:t>validation state</w:t>
@@ -9449,7 +9455,7 @@
       </w:r>
       <w:r>
         <w:rPr>
-          <w:rStyle w:val="SchwacheHervorhebung"/>
+          <w:rStyle w:val="SubtleEmphasis"/>
           <w:lang w:val="en-US"/>
         </w:rPr>
         <w:t>validation state</w:t>
@@ -9462,7 +9468,7 @@
       </w:r>
       <w:r>
         <w:rPr>
-          <w:rStyle w:val="SchwacheHervorhebung"/>
+          <w:rStyle w:val="SubtleEmphasis"/>
           <w:lang w:val="en-US"/>
         </w:rPr>
         <w:t>validation state changed</w:t>
@@ -9476,7 +9482,7 @@
     </w:p>
     <w:p>
       <w:pPr>
-        <w:pStyle w:val="berschrift2"/>
+        <w:pStyle w:val="Heading2"/>
         <w:rPr>
           <w:lang w:val="en-US"/>
         </w:rPr>
@@ -9503,7 +9509,7 @@
     </w:p>
     <w:tbl>
       <w:tblPr>
-        <w:tblStyle w:val="HelleListe-Akzent1"/>
+        <w:tblStyle w:val="LightList-Accent1"/>
         <w:tblW w:w="0" w:type="auto"/>
         <w:tblInd w:w="108" w:type="dxa"/>
         <w:tblLayout w:type="fixed"/>
@@ -10848,6 +10854,525 @@
         </w:rPr>
         <w:t xml:space="preserve"> for the current source value).</w:t>
       </w:r>
+    </w:p>
+    <w:p>
+      <w:pPr>
+        <w:rPr>
+          <w:lang w:val="en-US"/>
+        </w:rPr>
+      </w:pPr>
+    </w:p>
+    <w:p>
+      <w:pPr>
+        <w:rPr>
+          <w:lang w:val="en-US"/>
+        </w:rPr>
+      </w:pPr>
+      <w:r>
+        <w:rPr>
+          <w:lang w:val="en-US"/>
+        </w:rPr>
+        <w:t>Refresh</w:t>
+      </w:r>
+    </w:p>
+    <w:tbl>
+      <w:tblPr>
+        <w:tblStyle w:val="LightList-Accent1"/>
+        <w:tblW w:w="0" w:type="auto"/>
+        <w:tblInd w:w="108" w:type="dxa"/>
+        <w:tblLayout w:type="fixed"/>
+        <w:tblLook w:val="0420" w:firstRow="1" w:lastRow="0" w:firstColumn="0" w:lastColumn="0" w:noHBand="0" w:noVBand="1"/>
+      </w:tblPr>
+      <w:tblGrid>
+        <w:gridCol w:w="1560"/>
+        <w:gridCol w:w="7512"/>
+      </w:tblGrid>
+      <w:tr>
+        <w:trPr>
+          <w:cnfStyle w:val="100000000000" w:firstRow="1" w:lastRow="0" w:firstColumn="0" w:lastColumn="0" w:oddVBand="0" w:evenVBand="0" w:oddHBand="0" w:evenHBand="0" w:firstRowFirstColumn="0" w:firstRowLastColumn="0" w:lastRowFirstColumn="0" w:lastRowLastColumn="0"/>
+        </w:trPr>
+        <w:tc>
+          <w:tcPr>
+            <w:tcW w:w="1560" w:type="dxa"/>
+            <w:vAlign w:val="center"/>
+          </w:tcPr>
+          <w:p>
+            <w:pPr>
+              <w:rPr>
+                <w:lang w:val="en-US"/>
+              </w:rPr>
+            </w:pPr>
+            <w:r>
+              <w:rPr>
+                <w:lang w:val="en-US"/>
+              </w:rPr>
+              <w:t>Property type</w:t>
+            </w:r>
+          </w:p>
+        </w:tc>
+        <w:tc>
+          <w:tcPr>
+            <w:tcW w:w="7512" w:type="dxa"/>
+            <w:vAlign w:val="center"/>
+          </w:tcPr>
+          <w:p>
+            <w:pPr>
+              <w:rPr>
+                <w:b w:val="0"/>
+                <w:bCs w:val="0"/>
+                <w:lang w:val="en-US"/>
+              </w:rPr>
+            </w:pPr>
+            <w:r>
+              <w:rPr>
+                <w:lang w:val="en-US"/>
+              </w:rPr>
+              <w:t>Results</w:t>
+            </w:r>
+          </w:p>
+        </w:tc>
+      </w:tr>
+      <w:tr>
+        <w:trPr>
+          <w:cnfStyle w:val="000000100000" w:firstRow="0" w:lastRow="0" w:firstColumn="0" w:lastColumn="0" w:oddVBand="0" w:evenVBand="0" w:oddHBand="1" w:evenHBand="0" w:firstRowFirstColumn="0" w:firstRowLastColumn="0" w:lastRowFirstColumn="0" w:lastRowLastColumn="0"/>
+        </w:trPr>
+        <w:tc>
+          <w:tcPr>
+            <w:tcW w:w="1560" w:type="dxa"/>
+            <w:vAlign w:val="center"/>
+          </w:tcPr>
+          <w:p>
+            <w:pPr>
+              <w:rPr>
+                <w:b/>
+                <w:lang w:val="en-US"/>
+              </w:rPr>
+            </w:pPr>
+            <w:r>
+              <w:rPr>
+                <w:b/>
+                <w:lang w:val="en-US"/>
+              </w:rPr>
+              <w:t>Property</w:t>
+            </w:r>
+          </w:p>
+        </w:tc>
+        <w:tc>
+          <w:tcPr>
+            <w:tcW w:w="7512" w:type="dxa"/>
+            <w:vAlign w:val="center"/>
+          </w:tcPr>
+          <w:p>
+            <w:pPr>
+              <w:rPr>
+                <w:lang w:val="en-US"/>
+              </w:rPr>
+            </w:pPr>
+          </w:p>
+        </w:tc>
+      </w:tr>
+      <w:tr>
+        <w:tc>
+          <w:tcPr>
+            <w:tcW w:w="1560" w:type="dxa"/>
+            <w:vAlign w:val="center"/>
+          </w:tcPr>
+          <w:p>
+            <w:pPr>
+              <w:rPr>
+                <w:lang w:val="en-US"/>
+              </w:rPr>
+            </w:pPr>
+            <w:r>
+              <w:rPr>
+                <w:lang w:val="en-US"/>
+              </w:rPr>
+              <w:t>Mapped</w:t>
+            </w:r>
+          </w:p>
+        </w:tc>
+        <w:tc>
+          <w:tcPr>
+            <w:tcW w:w="7512" w:type="dxa"/>
+            <w:vAlign w:val="center"/>
+          </w:tcPr>
+          <w:p>
+            <w:pPr>
+              <w:rPr>
+                <w:lang w:val="en-US"/>
+              </w:rPr>
+            </w:pPr>
+          </w:p>
+        </w:tc>
+      </w:tr>
+      <w:tr>
+        <w:trPr>
+          <w:cnfStyle w:val="000000100000" w:firstRow="0" w:lastRow="0" w:firstColumn="0" w:lastColumn="0" w:oddVBand="0" w:evenVBand="0" w:oddHBand="1" w:evenHBand="0" w:firstRowFirstColumn="0" w:firstRowLastColumn="0" w:lastRowFirstColumn="0" w:lastRowLastColumn="0"/>
+        </w:trPr>
+        <w:tc>
+          <w:tcPr>
+            <w:tcW w:w="1560" w:type="dxa"/>
+            <w:vAlign w:val="center"/>
+          </w:tcPr>
+          <w:p>
+            <w:pPr>
+              <w:rPr>
+                <w:lang w:val="en-US"/>
+              </w:rPr>
+            </w:pPr>
+            <w:r>
+              <w:rPr>
+                <w:lang w:val="en-US"/>
+              </w:rPr>
+              <w:t>Delegated</w:t>
+            </w:r>
+          </w:p>
+        </w:tc>
+        <w:tc>
+          <w:tcPr>
+            <w:tcW w:w="7512" w:type="dxa"/>
+            <w:vAlign w:val="center"/>
+          </w:tcPr>
+          <w:p>
+            <w:pPr>
+              <w:rPr>
+                <w:lang w:val="en-US"/>
+              </w:rPr>
+            </w:pPr>
+            <w:bookmarkStart w:id="0" w:name="_GoBack"/>
+            <w:bookmarkEnd w:id="0"/>
+          </w:p>
+        </w:tc>
+      </w:tr>
+      <w:tr>
+        <w:tc>
+          <w:tcPr>
+            <w:tcW w:w="1560" w:type="dxa"/>
+            <w:vAlign w:val="center"/>
+          </w:tcPr>
+          <w:p>
+            <w:pPr>
+              <w:rPr>
+                <w:lang w:val="en-US"/>
+              </w:rPr>
+            </w:pPr>
+            <w:r>
+              <w:rPr>
+                <w:lang w:val="en-US"/>
+              </w:rPr>
+              <w:t>Local</w:t>
+            </w:r>
+          </w:p>
+        </w:tc>
+        <w:tc>
+          <w:tcPr>
+            <w:tcW w:w="7512" w:type="dxa"/>
+            <w:vAlign w:val="center"/>
+          </w:tcPr>
+          <w:p>
+            <w:pPr>
+              <w:rPr>
+                <w:lang w:val="en-US"/>
+              </w:rPr>
+            </w:pPr>
+          </w:p>
+        </w:tc>
+      </w:tr>
+      <w:tr>
+        <w:trPr>
+          <w:cnfStyle w:val="000000100000" w:firstRow="0" w:lastRow="0" w:firstColumn="0" w:lastColumn="0" w:oddVBand="0" w:evenVBand="0" w:oddHBand="1" w:evenHBand="0" w:firstRowFirstColumn="0" w:firstRowLastColumn="0" w:lastRowFirstColumn="0" w:lastRowLastColumn="0"/>
+        </w:trPr>
+        <w:tc>
+          <w:tcPr>
+            <w:tcW w:w="1560" w:type="dxa"/>
+            <w:vAlign w:val="center"/>
+          </w:tcPr>
+          <w:p>
+            <w:pPr>
+              <w:rPr>
+                <w:b/>
+                <w:lang w:val="en-US"/>
+              </w:rPr>
+            </w:pPr>
+            <w:r>
+              <w:rPr>
+                <w:b/>
+                <w:lang w:val="en-US"/>
+              </w:rPr>
+              <w:t>VM Property</w:t>
+            </w:r>
+          </w:p>
+        </w:tc>
+        <w:tc>
+          <w:tcPr>
+            <w:tcW w:w="7512" w:type="dxa"/>
+            <w:vAlign w:val="center"/>
+          </w:tcPr>
+          <w:p>
+            <w:pPr>
+              <w:rPr>
+                <w:lang w:val="en-US"/>
+              </w:rPr>
+            </w:pPr>
+          </w:p>
+        </w:tc>
+      </w:tr>
+      <w:tr>
+        <w:tc>
+          <w:tcPr>
+            <w:tcW w:w="1560" w:type="dxa"/>
+            <w:vAlign w:val="center"/>
+          </w:tcPr>
+          <w:p>
+            <w:pPr>
+              <w:rPr>
+                <w:lang w:val="en-US"/>
+              </w:rPr>
+            </w:pPr>
+            <w:r>
+              <w:rPr>
+                <w:lang w:val="en-US"/>
+              </w:rPr>
+              <w:t>Wrapping</w:t>
+            </w:r>
+          </w:p>
+        </w:tc>
+        <w:tc>
+          <w:tcPr>
+            <w:tcW w:w="7512" w:type="dxa"/>
+            <w:vAlign w:val="center"/>
+          </w:tcPr>
+          <w:p>
+            <w:pPr>
+              <w:rPr>
+                <w:lang w:val="en-US"/>
+              </w:rPr>
+            </w:pPr>
+          </w:p>
+        </w:tc>
+      </w:tr>
+      <w:tr>
+        <w:trPr>
+          <w:cnfStyle w:val="000000100000" w:firstRow="0" w:lastRow="0" w:firstColumn="0" w:lastColumn="0" w:oddVBand="0" w:evenVBand="0" w:oddHBand="1" w:evenHBand="0" w:firstRowFirstColumn="0" w:firstRowLastColumn="0" w:lastRowFirstColumn="0" w:lastRowLastColumn="0"/>
+        </w:trPr>
+        <w:tc>
+          <w:tcPr>
+            <w:tcW w:w="1560" w:type="dxa"/>
+            <w:vAlign w:val="center"/>
+          </w:tcPr>
+          <w:p>
+            <w:pPr>
+              <w:rPr>
+                <w:lang w:val="en-US"/>
+              </w:rPr>
+            </w:pPr>
+            <w:r>
+              <w:rPr>
+                <w:lang w:val="en-US"/>
+              </w:rPr>
+              <w:t>Delegated</w:t>
+            </w:r>
+          </w:p>
+        </w:tc>
+        <w:tc>
+          <w:tcPr>
+            <w:tcW w:w="7512" w:type="dxa"/>
+            <w:vAlign w:val="center"/>
+          </w:tcPr>
+          <w:p>
+            <w:pPr>
+              <w:rPr>
+                <w:lang w:val="en-US"/>
+              </w:rPr>
+            </w:pPr>
+          </w:p>
+        </w:tc>
+      </w:tr>
+      <w:tr>
+        <w:tc>
+          <w:tcPr>
+            <w:tcW w:w="1560" w:type="dxa"/>
+            <w:vAlign w:val="center"/>
+          </w:tcPr>
+          <w:p>
+            <w:pPr>
+              <w:rPr>
+                <w:lang w:val="en-US"/>
+              </w:rPr>
+            </w:pPr>
+            <w:r>
+              <w:rPr>
+                <w:lang w:val="en-US"/>
+              </w:rPr>
+              <w:t>Local</w:t>
+            </w:r>
+          </w:p>
+        </w:tc>
+        <w:tc>
+          <w:tcPr>
+            <w:tcW w:w="7512" w:type="dxa"/>
+            <w:vAlign w:val="center"/>
+          </w:tcPr>
+          <w:p>
+            <w:pPr>
+              <w:rPr>
+                <w:lang w:val="en-US"/>
+              </w:rPr>
+            </w:pPr>
+          </w:p>
+        </w:tc>
+      </w:tr>
+      <w:tr>
+        <w:trPr>
+          <w:cnfStyle w:val="000000100000" w:firstRow="0" w:lastRow="0" w:firstColumn="0" w:lastColumn="0" w:oddVBand="0" w:evenVBand="0" w:oddHBand="1" w:evenHBand="0" w:firstRowFirstColumn="0" w:firstRowLastColumn="0" w:lastRowFirstColumn="0" w:lastRowLastColumn="0"/>
+        </w:trPr>
+        <w:tc>
+          <w:tcPr>
+            <w:tcW w:w="1560" w:type="dxa"/>
+            <w:vAlign w:val="center"/>
+          </w:tcPr>
+          <w:p>
+            <w:pPr>
+              <w:rPr>
+                <w:b/>
+                <w:lang w:val="en-US"/>
+              </w:rPr>
+            </w:pPr>
+            <w:r>
+              <w:rPr>
+                <w:b/>
+                <w:lang w:val="en-US"/>
+              </w:rPr>
+              <w:t>Collection</w:t>
+            </w:r>
+          </w:p>
+        </w:tc>
+        <w:tc>
+          <w:tcPr>
+            <w:tcW w:w="7512" w:type="dxa"/>
+            <w:vAlign w:val="center"/>
+          </w:tcPr>
+          <w:p>
+            <w:pPr>
+              <w:rPr>
+                <w:lang w:val="en-US"/>
+              </w:rPr>
+            </w:pPr>
+          </w:p>
+        </w:tc>
+      </w:tr>
+      <w:tr>
+        <w:tc>
+          <w:tcPr>
+            <w:tcW w:w="1560" w:type="dxa"/>
+            <w:vAlign w:val="center"/>
+          </w:tcPr>
+          <w:p>
+            <w:pPr>
+              <w:rPr>
+                <w:lang w:val="en-US"/>
+              </w:rPr>
+            </w:pPr>
+            <w:r>
+              <w:rPr>
+                <w:lang w:val="en-US"/>
+              </w:rPr>
+              <w:t>Wrapping</w:t>
+            </w:r>
+          </w:p>
+        </w:tc>
+        <w:tc>
+          <w:tcPr>
+            <w:tcW w:w="7512" w:type="dxa"/>
+            <w:vAlign w:val="center"/>
+          </w:tcPr>
+          <w:p>
+            <w:pPr>
+              <w:rPr>
+                <w:lang w:val="en-US"/>
+              </w:rPr>
+            </w:pPr>
+          </w:p>
+        </w:tc>
+      </w:tr>
+      <w:tr>
+        <w:trPr>
+          <w:cnfStyle w:val="000000100000" w:firstRow="0" w:lastRow="0" w:firstColumn="0" w:lastColumn="0" w:oddVBand="0" w:evenVBand="0" w:oddHBand="1" w:evenHBand="0" w:firstRowFirstColumn="0" w:firstRowLastColumn="0" w:lastRowFirstColumn="0" w:lastRowLastColumn="0"/>
+        </w:trPr>
+        <w:tc>
+          <w:tcPr>
+            <w:tcW w:w="1560" w:type="dxa"/>
+            <w:vAlign w:val="center"/>
+          </w:tcPr>
+          <w:p>
+            <w:pPr>
+              <w:rPr>
+                <w:lang w:val="en-US"/>
+              </w:rPr>
+            </w:pPr>
+            <w:r>
+              <w:rPr>
+                <w:lang w:val="en-US"/>
+              </w:rPr>
+              <w:t>Populated</w:t>
+            </w:r>
+          </w:p>
+        </w:tc>
+        <w:tc>
+          <w:tcPr>
+            <w:tcW w:w="7512" w:type="dxa"/>
+            <w:vAlign w:val="center"/>
+          </w:tcPr>
+          <w:p>
+            <w:pPr>
+              <w:rPr>
+                <w:lang w:val="en-US"/>
+              </w:rPr>
+            </w:pPr>
+          </w:p>
+        </w:tc>
+      </w:tr>
+      <w:tr>
+        <w:tc>
+          <w:tcPr>
+            <w:tcW w:w="1560" w:type="dxa"/>
+            <w:vAlign w:val="center"/>
+          </w:tcPr>
+          <w:p>
+            <w:pPr>
+              <w:rPr>
+                <w:lang w:val="en-US"/>
+              </w:rPr>
+            </w:pPr>
+            <w:r>
+              <w:rPr>
+                <w:lang w:val="en-US"/>
+              </w:rPr>
+              <w:t>Local</w:t>
+            </w:r>
+          </w:p>
+        </w:tc>
+        <w:tc>
+          <w:tcPr>
+            <w:tcW w:w="7512" w:type="dxa"/>
+            <w:vAlign w:val="center"/>
+          </w:tcPr>
+          <w:p>
+            <w:pPr>
+              <w:rPr>
+                <w:lang w:val="en-US"/>
+              </w:rPr>
+            </w:pPr>
+          </w:p>
+        </w:tc>
+      </w:tr>
+    </w:tbl>
+    <w:p>
+      <w:pPr>
+        <w:rPr>
+          <w:lang w:val="en-US"/>
+        </w:rPr>
+      </w:pPr>
     </w:p>
     <w:sectPr>
       <w:type w:val="continuous"/>
@@ -12817,15 +13342,15 @@
     <w:lsdException w:name="Bibliography" w:uiPriority="37"/>
     <w:lsdException w:name="TOC Heading" w:uiPriority="39" w:qFormat="1"/>
   </w:latentStyles>
-  <w:style w:type="paragraph" w:default="1" w:styleId="Standard">
+  <w:style w:type="paragraph" w:default="1" w:styleId="Normal">
     <w:name w:val="Normal"/>
     <w:qFormat/>
   </w:style>
-  <w:style w:type="paragraph" w:styleId="berschrift1">
+  <w:style w:type="paragraph" w:styleId="Heading1">
     <w:name w:val="heading 1"/>
-    <w:basedOn w:val="Standard"/>
-    <w:next w:val="Standard"/>
-    <w:link w:val="berschrift1Zchn"/>
+    <w:basedOn w:val="Normal"/>
+    <w:next w:val="Normal"/>
+    <w:link w:val="Heading1Char"/>
     <w:uiPriority w:val="9"/>
     <w:qFormat/>
     <w:rsid w:val="007021A7"/>
@@ -12844,11 +13369,11 @@
       <w:szCs w:val="28"/>
     </w:rPr>
   </w:style>
-  <w:style w:type="paragraph" w:styleId="berschrift2">
+  <w:style w:type="paragraph" w:styleId="Heading2">
     <w:name w:val="heading 2"/>
-    <w:basedOn w:val="Standard"/>
-    <w:next w:val="Standard"/>
-    <w:link w:val="berschrift2Zchn"/>
+    <w:basedOn w:val="Normal"/>
+    <w:next w:val="Normal"/>
+    <w:link w:val="Heading2Char"/>
     <w:uiPriority w:val="9"/>
     <w:unhideWhenUsed/>
     <w:qFormat/>
@@ -12868,11 +13393,11 @@
       <w:szCs w:val="26"/>
     </w:rPr>
   </w:style>
-  <w:style w:type="paragraph" w:styleId="berschrift3">
+  <w:style w:type="paragraph" w:styleId="Heading3">
     <w:name w:val="heading 3"/>
-    <w:basedOn w:val="Standard"/>
-    <w:next w:val="Standard"/>
-    <w:link w:val="berschrift3Zchn"/>
+    <w:basedOn w:val="Normal"/>
+    <w:next w:val="Normal"/>
+    <w:link w:val="Heading3Char"/>
     <w:uiPriority w:val="9"/>
     <w:unhideWhenUsed/>
     <w:qFormat/>
@@ -12890,11 +13415,11 @@
       <w:color w:val="4F81BD" w:themeColor="accent1"/>
     </w:rPr>
   </w:style>
-  <w:style w:type="paragraph" w:styleId="berschrift4">
+  <w:style w:type="paragraph" w:styleId="Heading4">
     <w:name w:val="heading 4"/>
-    <w:basedOn w:val="Standard"/>
-    <w:next w:val="Standard"/>
-    <w:link w:val="berschrift4Zchn"/>
+    <w:basedOn w:val="Normal"/>
+    <w:next w:val="Normal"/>
+    <w:link w:val="Heading4Char"/>
     <w:uiPriority w:val="9"/>
     <w:unhideWhenUsed/>
     <w:qFormat/>
@@ -12914,12 +13439,13 @@
       <w:color w:val="4F81BD" w:themeColor="accent1"/>
     </w:rPr>
   </w:style>
-  <w:style w:type="character" w:default="1" w:styleId="Absatz-Standardschriftart">
+  <w:style w:type="character" w:default="1" w:styleId="DefaultParagraphFont">
     <w:name w:val="Default Paragraph Font"/>
     <w:uiPriority w:val="1"/>
+    <w:semiHidden/>
     <w:unhideWhenUsed/>
   </w:style>
-  <w:style w:type="table" w:default="1" w:styleId="NormaleTabelle">
+  <w:style w:type="table" w:default="1" w:styleId="TableNormal">
     <w:name w:val="Normal Table"/>
     <w:uiPriority w:val="99"/>
     <w:semiHidden/>
@@ -12934,16 +13460,16 @@
       </w:tblCellMar>
     </w:tblPr>
   </w:style>
-  <w:style w:type="numbering" w:default="1" w:styleId="KeineListe">
+  <w:style w:type="numbering" w:default="1" w:styleId="NoList">
     <w:name w:val="No List"/>
     <w:uiPriority w:val="99"/>
     <w:semiHidden/>
     <w:unhideWhenUsed/>
   </w:style>
-  <w:style w:type="character" w:customStyle="1" w:styleId="berschrift3Zchn">
-    <w:name w:val="Überschrift 3 Zchn"/>
-    <w:basedOn w:val="Absatz-Standardschriftart"/>
-    <w:link w:val="berschrift3"/>
+  <w:style w:type="character" w:customStyle="1" w:styleId="Heading3Char">
+    <w:name w:val="Heading 3 Char"/>
+    <w:basedOn w:val="DefaultParagraphFont"/>
+    <w:link w:val="Heading3"/>
     <w:uiPriority w:val="9"/>
     <w:rsid w:val="00C36142"/>
     <w:rPr>
@@ -12953,10 +13479,10 @@
       <w:color w:val="4F81BD" w:themeColor="accent1"/>
     </w:rPr>
   </w:style>
-  <w:style w:type="paragraph" w:styleId="Listenabsatz">
+  <w:style w:type="paragraph" w:styleId="ListParagraph">
     <w:name w:val="List Paragraph"/>
-    <w:basedOn w:val="Standard"/>
-    <w:link w:val="ListenabsatzZchn"/>
+    <w:basedOn w:val="Normal"/>
+    <w:link w:val="ListParagraphChar"/>
     <w:uiPriority w:val="34"/>
     <w:qFormat/>
     <w:rsid w:val="00C36142"/>
@@ -12965,9 +13491,9 @@
       <w:contextualSpacing/>
     </w:pPr>
   </w:style>
-  <w:style w:type="character" w:styleId="SchwacheHervorhebung">
+  <w:style w:type="character" w:styleId="SubtleEmphasis">
     <w:name w:val="Subtle Emphasis"/>
-    <w:basedOn w:val="Absatz-Standardschriftart"/>
+    <w:basedOn w:val="DefaultParagraphFont"/>
     <w:uiPriority w:val="19"/>
     <w:qFormat/>
     <w:rsid w:val="00C36142"/>
@@ -12979,7 +13505,7 @@
   </w:style>
   <w:style w:type="paragraph" w:customStyle="1" w:styleId="Objektreferenz">
     <w:name w:val="Objektreferenz"/>
-    <w:basedOn w:val="Standard"/>
+    <w:basedOn w:val="Normal"/>
     <w:link w:val="ObjektreferenzZchn"/>
     <w:qFormat/>
     <w:rsid w:val="001B2D3F"/>
@@ -12991,7 +13517,7 @@
   </w:style>
   <w:style w:type="paragraph" w:customStyle="1" w:styleId="Code">
     <w:name w:val="Code"/>
-    <w:basedOn w:val="Standard"/>
+    <w:basedOn w:val="Normal"/>
     <w:link w:val="CodeZchn"/>
     <w:qFormat/>
     <w:rsid w:val="001B2D3F"/>
@@ -13003,16 +13529,16 @@
       <w:lang w:val="en-US"/>
     </w:rPr>
   </w:style>
-  <w:style w:type="character" w:customStyle="1" w:styleId="ListenabsatzZchn">
-    <w:name w:val="Listenabsatz Zchn"/>
-    <w:basedOn w:val="Absatz-Standardschriftart"/>
-    <w:link w:val="Listenabsatz"/>
+  <w:style w:type="character" w:customStyle="1" w:styleId="ListParagraphChar">
+    <w:name w:val="List Paragraph Char"/>
+    <w:basedOn w:val="DefaultParagraphFont"/>
+    <w:link w:val="ListParagraph"/>
     <w:uiPriority w:val="34"/>
     <w:rsid w:val="00C36142"/>
   </w:style>
   <w:style w:type="character" w:customStyle="1" w:styleId="ObjektreferenzZchn">
     <w:name w:val="Objektreferenz Zchn"/>
-    <w:basedOn w:val="ListenabsatzZchn"/>
+    <w:basedOn w:val="ListParagraphChar"/>
     <w:link w:val="Objektreferenz"/>
     <w:rsid w:val="001B2D3F"/>
     <w:rPr>
@@ -13021,10 +13547,10 @@
       <w:lang w:val="en-US"/>
     </w:rPr>
   </w:style>
-  <w:style w:type="character" w:customStyle="1" w:styleId="berschrift4Zchn">
-    <w:name w:val="Überschrift 4 Zchn"/>
-    <w:basedOn w:val="Absatz-Standardschriftart"/>
-    <w:link w:val="berschrift4"/>
+  <w:style w:type="character" w:customStyle="1" w:styleId="Heading4Char">
+    <w:name w:val="Heading 4 Char"/>
+    <w:basedOn w:val="DefaultParagraphFont"/>
+    <w:link w:val="Heading4"/>
     <w:uiPriority w:val="9"/>
     <w:rsid w:val="00A55F0F"/>
     <w:rPr>
@@ -13038,7 +13564,7 @@
   </w:style>
   <w:style w:type="character" w:customStyle="1" w:styleId="CodeZchn">
     <w:name w:val="Code Zchn"/>
-    <w:basedOn w:val="ListenabsatzZchn"/>
+    <w:basedOn w:val="ListParagraphChar"/>
     <w:link w:val="Code"/>
     <w:rsid w:val="001B2D3F"/>
     <w:rPr>
@@ -13049,10 +13575,10 @@
       <w:lang w:val="en-US"/>
     </w:rPr>
   </w:style>
-  <w:style w:type="character" w:customStyle="1" w:styleId="berschrift2Zchn">
-    <w:name w:val="Überschrift 2 Zchn"/>
-    <w:basedOn w:val="Absatz-Standardschriftart"/>
-    <w:link w:val="berschrift2"/>
+  <w:style w:type="character" w:customStyle="1" w:styleId="Heading2Char">
+    <w:name w:val="Heading 2 Char"/>
+    <w:basedOn w:val="DefaultParagraphFont"/>
+    <w:link w:val="Heading2"/>
     <w:uiPriority w:val="9"/>
     <w:rsid w:val="006B4313"/>
     <w:rPr>
@@ -13064,9 +13590,9 @@
       <w:szCs w:val="26"/>
     </w:rPr>
   </w:style>
-  <w:style w:type="character" w:styleId="Fett">
+  <w:style w:type="character" w:styleId="Strong">
     <w:name w:val="Strong"/>
-    <w:basedOn w:val="Absatz-Standardschriftart"/>
+    <w:basedOn w:val="DefaultParagraphFont"/>
     <w:uiPriority w:val="22"/>
     <w:qFormat/>
     <w:rsid w:val="00B02B66"/>
@@ -13077,7 +13603,7 @@
   </w:style>
   <w:style w:type="paragraph" w:customStyle="1" w:styleId="ConceptorTerm">
     <w:name w:val="Concept or Term"/>
-    <w:basedOn w:val="Standard"/>
+    <w:basedOn w:val="Normal"/>
     <w:link w:val="ConceptorTermZchn"/>
     <w:qFormat/>
     <w:rsid w:val="0084199D"/>
@@ -13088,9 +13614,9 @@
       <w:lang w:val="en-US"/>
     </w:rPr>
   </w:style>
-  <w:style w:type="table" w:styleId="Tabellenraster">
+  <w:style w:type="table" w:styleId="TableGrid">
     <w:name w:val="Table Grid"/>
-    <w:basedOn w:val="NormaleTabelle"/>
+    <w:basedOn w:val="TableNormal"/>
     <w:uiPriority w:val="59"/>
     <w:rsid w:val="00850FD7"/>
     <w:pPr>
@@ -13116,7 +13642,7 @@
   </w:style>
   <w:style w:type="character" w:customStyle="1" w:styleId="ConceptorTermZchn">
     <w:name w:val="Concept or Term Zchn"/>
-    <w:basedOn w:val="Absatz-Standardschriftart"/>
+    <w:basedOn w:val="DefaultParagraphFont"/>
     <w:link w:val="ConceptorTerm"/>
     <w:rsid w:val="0084199D"/>
     <w:rPr>
@@ -13124,9 +13650,9 @@
       <w:lang w:val="en-US"/>
     </w:rPr>
   </w:style>
-  <w:style w:type="table" w:styleId="HelleListe-Akzent1">
+  <w:style w:type="table" w:styleId="LightList-Accent1">
     <w:name w:val="Light List Accent 1"/>
-    <w:basedOn w:val="NormaleTabelle"/>
+    <w:basedOn w:val="TableNormal"/>
     <w:uiPriority w:val="61"/>
     <w:rsid w:val="00850FD7"/>
     <w:pPr>
@@ -13216,7 +13742,7 @@
       </w:tcPr>
     </w:tblStylePr>
   </w:style>
-  <w:style w:type="paragraph" w:styleId="KeinLeerraum">
+  <w:style w:type="paragraph" w:styleId="NoSpacing">
     <w:name w:val="No Spacing"/>
     <w:uiPriority w:val="1"/>
     <w:qFormat/>
@@ -13225,9 +13751,9 @@
       <w:spacing w:after="0" w:line="240" w:lineRule="auto"/>
     </w:pPr>
   </w:style>
-  <w:style w:type="character" w:styleId="IntensiveHervorhebung">
+  <w:style w:type="character" w:styleId="IntenseEmphasis">
     <w:name w:val="Intense Emphasis"/>
-    <w:basedOn w:val="Absatz-Standardschriftart"/>
+    <w:basedOn w:val="DefaultParagraphFont"/>
     <w:uiPriority w:val="21"/>
     <w:qFormat/>
     <w:rsid w:val="0069352B"/>
@@ -13239,10 +13765,10 @@
       <w:color w:val="4F81BD" w:themeColor="accent1"/>
     </w:rPr>
   </w:style>
-  <w:style w:type="character" w:customStyle="1" w:styleId="berschrift1Zchn">
-    <w:name w:val="Überschrift 1 Zchn"/>
-    <w:basedOn w:val="Absatz-Standardschriftart"/>
-    <w:link w:val="berschrift1"/>
+  <w:style w:type="character" w:customStyle="1" w:styleId="Heading1Char">
+    <w:name w:val="Heading 1 Char"/>
+    <w:basedOn w:val="DefaultParagraphFont"/>
+    <w:link w:val="Heading1"/>
     <w:uiPriority w:val="9"/>
     <w:rsid w:val="007021A7"/>
     <w:rPr>
@@ -13256,7 +13782,7 @@
   </w:style>
   <w:style w:type="paragraph" w:customStyle="1" w:styleId="Codeblock">
     <w:name w:val="Codeblock"/>
-    <w:basedOn w:val="Standard"/>
+    <w:basedOn w:val="Normal"/>
     <w:link w:val="CodeblockZchn"/>
     <w:qFormat/>
     <w:rsid w:val="00806C56"/>
@@ -13277,7 +13803,7 @@
   </w:style>
   <w:style w:type="character" w:customStyle="1" w:styleId="CodeblockZchn">
     <w:name w:val="Codeblock Zchn"/>
-    <w:basedOn w:val="Absatz-Standardschriftart"/>
+    <w:basedOn w:val="DefaultParagraphFont"/>
     <w:link w:val="Codeblock"/>
     <w:rsid w:val="00806C56"/>
     <w:rPr>
@@ -13448,15 +13974,15 @@
     <w:lsdException w:name="Bibliography" w:uiPriority="37"/>
     <w:lsdException w:name="TOC Heading" w:uiPriority="39" w:qFormat="1"/>
   </w:latentStyles>
-  <w:style w:type="paragraph" w:default="1" w:styleId="Standard">
+  <w:style w:type="paragraph" w:default="1" w:styleId="Normal">
     <w:name w:val="Normal"/>
     <w:qFormat/>
   </w:style>
-  <w:style w:type="paragraph" w:styleId="berschrift1">
+  <w:style w:type="paragraph" w:styleId="Heading1">
     <w:name w:val="heading 1"/>
-    <w:basedOn w:val="Standard"/>
-    <w:next w:val="Standard"/>
-    <w:link w:val="berschrift1Zchn"/>
+    <w:basedOn w:val="Normal"/>
+    <w:next w:val="Normal"/>
+    <w:link w:val="Heading1Char"/>
     <w:uiPriority w:val="9"/>
     <w:qFormat/>
     <w:rsid w:val="007021A7"/>
@@ -13475,11 +14001,11 @@
       <w:szCs w:val="28"/>
     </w:rPr>
   </w:style>
-  <w:style w:type="paragraph" w:styleId="berschrift2">
+  <w:style w:type="paragraph" w:styleId="Heading2">
     <w:name w:val="heading 2"/>
-    <w:basedOn w:val="Standard"/>
-    <w:next w:val="Standard"/>
-    <w:link w:val="berschrift2Zchn"/>
+    <w:basedOn w:val="Normal"/>
+    <w:next w:val="Normal"/>
+    <w:link w:val="Heading2Char"/>
     <w:uiPriority w:val="9"/>
     <w:unhideWhenUsed/>
     <w:qFormat/>
@@ -13499,11 +14025,11 @@
       <w:szCs w:val="26"/>
     </w:rPr>
   </w:style>
-  <w:style w:type="paragraph" w:styleId="berschrift3">
+  <w:style w:type="paragraph" w:styleId="Heading3">
     <w:name w:val="heading 3"/>
-    <w:basedOn w:val="Standard"/>
-    <w:next w:val="Standard"/>
-    <w:link w:val="berschrift3Zchn"/>
+    <w:basedOn w:val="Normal"/>
+    <w:next w:val="Normal"/>
+    <w:link w:val="Heading3Char"/>
     <w:uiPriority w:val="9"/>
     <w:unhideWhenUsed/>
     <w:qFormat/>
@@ -13521,11 +14047,11 @@
       <w:color w:val="4F81BD" w:themeColor="accent1"/>
     </w:rPr>
   </w:style>
-  <w:style w:type="paragraph" w:styleId="berschrift4">
+  <w:style w:type="paragraph" w:styleId="Heading4">
     <w:name w:val="heading 4"/>
-    <w:basedOn w:val="Standard"/>
-    <w:next w:val="Standard"/>
-    <w:link w:val="berschrift4Zchn"/>
+    <w:basedOn w:val="Normal"/>
+    <w:next w:val="Normal"/>
+    <w:link w:val="Heading4Char"/>
     <w:uiPriority w:val="9"/>
     <w:unhideWhenUsed/>
     <w:qFormat/>
@@ -13545,12 +14071,13 @@
       <w:color w:val="4F81BD" w:themeColor="accent1"/>
     </w:rPr>
   </w:style>
-  <w:style w:type="character" w:default="1" w:styleId="Absatz-Standardschriftart">
+  <w:style w:type="character" w:default="1" w:styleId="DefaultParagraphFont">
     <w:name w:val="Default Paragraph Font"/>
     <w:uiPriority w:val="1"/>
+    <w:semiHidden/>
     <w:unhideWhenUsed/>
   </w:style>
-  <w:style w:type="table" w:default="1" w:styleId="NormaleTabelle">
+  <w:style w:type="table" w:default="1" w:styleId="TableNormal">
     <w:name w:val="Normal Table"/>
     <w:uiPriority w:val="99"/>
     <w:semiHidden/>
@@ -13565,16 +14092,16 @@
       </w:tblCellMar>
     </w:tblPr>
   </w:style>
-  <w:style w:type="numbering" w:default="1" w:styleId="KeineListe">
+  <w:style w:type="numbering" w:default="1" w:styleId="NoList">
     <w:name w:val="No List"/>
     <w:uiPriority w:val="99"/>
     <w:semiHidden/>
     <w:unhideWhenUsed/>
   </w:style>
-  <w:style w:type="character" w:customStyle="1" w:styleId="berschrift3Zchn">
-    <w:name w:val="Überschrift 3 Zchn"/>
-    <w:basedOn w:val="Absatz-Standardschriftart"/>
-    <w:link w:val="berschrift3"/>
+  <w:style w:type="character" w:customStyle="1" w:styleId="Heading3Char">
+    <w:name w:val="Heading 3 Char"/>
+    <w:basedOn w:val="DefaultParagraphFont"/>
+    <w:link w:val="Heading3"/>
     <w:uiPriority w:val="9"/>
     <w:rsid w:val="00C36142"/>
     <w:rPr>
@@ -13584,10 +14111,10 @@
       <w:color w:val="4F81BD" w:themeColor="accent1"/>
     </w:rPr>
   </w:style>
-  <w:style w:type="paragraph" w:styleId="Listenabsatz">
+  <w:style w:type="paragraph" w:styleId="ListParagraph">
     <w:name w:val="List Paragraph"/>
-    <w:basedOn w:val="Standard"/>
-    <w:link w:val="ListenabsatzZchn"/>
+    <w:basedOn w:val="Normal"/>
+    <w:link w:val="ListParagraphChar"/>
     <w:uiPriority w:val="34"/>
     <w:qFormat/>
     <w:rsid w:val="00C36142"/>
@@ -13596,9 +14123,9 @@
       <w:contextualSpacing/>
     </w:pPr>
   </w:style>
-  <w:style w:type="character" w:styleId="SchwacheHervorhebung">
+  <w:style w:type="character" w:styleId="SubtleEmphasis">
     <w:name w:val="Subtle Emphasis"/>
-    <w:basedOn w:val="Absatz-Standardschriftart"/>
+    <w:basedOn w:val="DefaultParagraphFont"/>
     <w:uiPriority w:val="19"/>
     <w:qFormat/>
     <w:rsid w:val="00C36142"/>
@@ -13610,7 +14137,7 @@
   </w:style>
   <w:style w:type="paragraph" w:customStyle="1" w:styleId="Objektreferenz">
     <w:name w:val="Objektreferenz"/>
-    <w:basedOn w:val="Standard"/>
+    <w:basedOn w:val="Normal"/>
     <w:link w:val="ObjektreferenzZchn"/>
     <w:qFormat/>
     <w:rsid w:val="001B2D3F"/>
@@ -13622,7 +14149,7 @@
   </w:style>
   <w:style w:type="paragraph" w:customStyle="1" w:styleId="Code">
     <w:name w:val="Code"/>
-    <w:basedOn w:val="Standard"/>
+    <w:basedOn w:val="Normal"/>
     <w:link w:val="CodeZchn"/>
     <w:qFormat/>
     <w:rsid w:val="001B2D3F"/>
@@ -13634,16 +14161,16 @@
       <w:lang w:val="en-US"/>
     </w:rPr>
   </w:style>
-  <w:style w:type="character" w:customStyle="1" w:styleId="ListenabsatzZchn">
-    <w:name w:val="Listenabsatz Zchn"/>
-    <w:basedOn w:val="Absatz-Standardschriftart"/>
-    <w:link w:val="Listenabsatz"/>
+  <w:style w:type="character" w:customStyle="1" w:styleId="ListParagraphChar">
+    <w:name w:val="List Paragraph Char"/>
+    <w:basedOn w:val="DefaultParagraphFont"/>
+    <w:link w:val="ListParagraph"/>
     <w:uiPriority w:val="34"/>
     <w:rsid w:val="00C36142"/>
   </w:style>
   <w:style w:type="character" w:customStyle="1" w:styleId="ObjektreferenzZchn">
     <w:name w:val="Objektreferenz Zchn"/>
-    <w:basedOn w:val="ListenabsatzZchn"/>
+    <w:basedOn w:val="ListParagraphChar"/>
     <w:link w:val="Objektreferenz"/>
     <w:rsid w:val="001B2D3F"/>
     <w:rPr>
@@ -13652,10 +14179,10 @@
       <w:lang w:val="en-US"/>
     </w:rPr>
   </w:style>
-  <w:style w:type="character" w:customStyle="1" w:styleId="berschrift4Zchn">
-    <w:name w:val="Überschrift 4 Zchn"/>
-    <w:basedOn w:val="Absatz-Standardschriftart"/>
-    <w:link w:val="berschrift4"/>
+  <w:style w:type="character" w:customStyle="1" w:styleId="Heading4Char">
+    <w:name w:val="Heading 4 Char"/>
+    <w:basedOn w:val="DefaultParagraphFont"/>
+    <w:link w:val="Heading4"/>
     <w:uiPriority w:val="9"/>
     <w:rsid w:val="00A55F0F"/>
     <w:rPr>
@@ -13669,7 +14196,7 @@
   </w:style>
   <w:style w:type="character" w:customStyle="1" w:styleId="CodeZchn">
     <w:name w:val="Code Zchn"/>
-    <w:basedOn w:val="ListenabsatzZchn"/>
+    <w:basedOn w:val="ListParagraphChar"/>
     <w:link w:val="Code"/>
     <w:rsid w:val="001B2D3F"/>
     <w:rPr>
@@ -13680,10 +14207,10 @@
       <w:lang w:val="en-US"/>
     </w:rPr>
   </w:style>
-  <w:style w:type="character" w:customStyle="1" w:styleId="berschrift2Zchn">
-    <w:name w:val="Überschrift 2 Zchn"/>
-    <w:basedOn w:val="Absatz-Standardschriftart"/>
-    <w:link w:val="berschrift2"/>
+  <w:style w:type="character" w:customStyle="1" w:styleId="Heading2Char">
+    <w:name w:val="Heading 2 Char"/>
+    <w:basedOn w:val="DefaultParagraphFont"/>
+    <w:link w:val="Heading2"/>
     <w:uiPriority w:val="9"/>
     <w:rsid w:val="006B4313"/>
     <w:rPr>
@@ -13695,9 +14222,9 @@
       <w:szCs w:val="26"/>
     </w:rPr>
   </w:style>
-  <w:style w:type="character" w:styleId="Fett">
+  <w:style w:type="character" w:styleId="Strong">
     <w:name w:val="Strong"/>
-    <w:basedOn w:val="Absatz-Standardschriftart"/>
+    <w:basedOn w:val="DefaultParagraphFont"/>
     <w:uiPriority w:val="22"/>
     <w:qFormat/>
     <w:rsid w:val="00B02B66"/>
@@ -13708,7 +14235,7 @@
   </w:style>
   <w:style w:type="paragraph" w:customStyle="1" w:styleId="ConceptorTerm">
     <w:name w:val="Concept or Term"/>
-    <w:basedOn w:val="Standard"/>
+    <w:basedOn w:val="Normal"/>
     <w:link w:val="ConceptorTermZchn"/>
     <w:qFormat/>
     <w:rsid w:val="0084199D"/>
@@ -13719,9 +14246,9 @@
       <w:lang w:val="en-US"/>
     </w:rPr>
   </w:style>
-  <w:style w:type="table" w:styleId="Tabellenraster">
+  <w:style w:type="table" w:styleId="TableGrid">
     <w:name w:val="Table Grid"/>
-    <w:basedOn w:val="NormaleTabelle"/>
+    <w:basedOn w:val="TableNormal"/>
     <w:uiPriority w:val="59"/>
     <w:rsid w:val="00850FD7"/>
     <w:pPr>
@@ -13747,7 +14274,7 @@
   </w:style>
   <w:style w:type="character" w:customStyle="1" w:styleId="ConceptorTermZchn">
     <w:name w:val="Concept or Term Zchn"/>
-    <w:basedOn w:val="Absatz-Standardschriftart"/>
+    <w:basedOn w:val="DefaultParagraphFont"/>
     <w:link w:val="ConceptorTerm"/>
     <w:rsid w:val="0084199D"/>
     <w:rPr>
@@ -13755,9 +14282,9 @@
       <w:lang w:val="en-US"/>
     </w:rPr>
   </w:style>
-  <w:style w:type="table" w:styleId="HelleListe-Akzent1">
+  <w:style w:type="table" w:styleId="LightList-Accent1">
     <w:name w:val="Light List Accent 1"/>
-    <w:basedOn w:val="NormaleTabelle"/>
+    <w:basedOn w:val="TableNormal"/>
     <w:uiPriority w:val="61"/>
     <w:rsid w:val="00850FD7"/>
     <w:pPr>
@@ -13847,7 +14374,7 @@
       </w:tcPr>
     </w:tblStylePr>
   </w:style>
-  <w:style w:type="paragraph" w:styleId="KeinLeerraum">
+  <w:style w:type="paragraph" w:styleId="NoSpacing">
     <w:name w:val="No Spacing"/>
     <w:uiPriority w:val="1"/>
     <w:qFormat/>
@@ -13856,9 +14383,9 @@
       <w:spacing w:after="0" w:line="240" w:lineRule="auto"/>
     </w:pPr>
   </w:style>
-  <w:style w:type="character" w:styleId="IntensiveHervorhebung">
+  <w:style w:type="character" w:styleId="IntenseEmphasis">
     <w:name w:val="Intense Emphasis"/>
-    <w:basedOn w:val="Absatz-Standardschriftart"/>
+    <w:basedOn w:val="DefaultParagraphFont"/>
     <w:uiPriority w:val="21"/>
     <w:qFormat/>
     <w:rsid w:val="0069352B"/>
@@ -13870,10 +14397,10 @@
       <w:color w:val="4F81BD" w:themeColor="accent1"/>
     </w:rPr>
   </w:style>
-  <w:style w:type="character" w:customStyle="1" w:styleId="berschrift1Zchn">
-    <w:name w:val="Überschrift 1 Zchn"/>
-    <w:basedOn w:val="Absatz-Standardschriftart"/>
-    <w:link w:val="berschrift1"/>
+  <w:style w:type="character" w:customStyle="1" w:styleId="Heading1Char">
+    <w:name w:val="Heading 1 Char"/>
+    <w:basedOn w:val="DefaultParagraphFont"/>
+    <w:link w:val="Heading1"/>
     <w:uiPriority w:val="9"/>
     <w:rsid w:val="007021A7"/>
     <w:rPr>
@@ -13887,7 +14414,7 @@
   </w:style>
   <w:style w:type="paragraph" w:customStyle="1" w:styleId="Codeblock">
     <w:name w:val="Codeblock"/>
-    <w:basedOn w:val="Standard"/>
+    <w:basedOn w:val="Normal"/>
     <w:link w:val="CodeblockZchn"/>
     <w:qFormat/>
     <w:rsid w:val="00806C56"/>
@@ -13908,7 +14435,7 @@
   </w:style>
   <w:style w:type="character" w:customStyle="1" w:styleId="CodeblockZchn">
     <w:name w:val="Codeblock Zchn"/>
-    <w:basedOn w:val="Absatz-Standardschriftart"/>
+    <w:basedOn w:val="DefaultParagraphFont"/>
     <w:link w:val="Codeblock"/>
     <w:rsid w:val="00806C56"/>
     <w:rPr>
@@ -14213,7 +14740,7 @@
 </file>
 
 <file path=customXml/itemProps1.xml><?xml version="1.0" encoding="utf-8"?>
-<ds:datastoreItem xmlns:ds="http://schemas.openxmlformats.org/officeDocument/2006/customXml" ds:itemID="{453CE22B-1C41-4824-887B-ED0FFCE46749}">
+<ds:datastoreItem xmlns:ds="http://schemas.openxmlformats.org/officeDocument/2006/customXml" ds:itemID="{6D5A2F31-E19E-4253-9274-0870217550DF}">
   <ds:schemaRefs>
     <ds:schemaRef ds:uri="http://schemas.openxmlformats.org/officeDocument/2006/bibliography"/>
   </ds:schemaRefs>

</xml_diff>